<commit_message>
Create Fuzzy PI and set membership functions
</commit_message>
<xml_diff>
--- a/1. FLC/Report_FLC.docx
+++ b/1. FLC/Report_FLC.docx
@@ -131,7 +131,7 @@
                     <pic:cNvPicPr/>
                   </pic:nvPicPr>
                   <pic:blipFill>
-                    <a:blip r:embed="rId5"/>
+                    <a:blip r:embed="rId6"/>
                     <a:stretch>
                       <a:fillRect/>
                     </a:stretch>
@@ -920,13 +920,13 @@
                     <pic:cNvPicPr/>
                   </pic:nvPicPr>
                   <pic:blipFill>
-                    <a:blip r:embed="rId6">
+                    <a:blip r:embed="rId7">
                       <a:extLst>
                         <a:ext uri="{28A0092B-C50C-407E-A947-70E740481C1C}">
                           <a14:useLocalDpi xmlns:a14="http://schemas.microsoft.com/office/drawing/2010/main" val="0"/>
                         </a:ext>
                         <a:ext uri="{96DAC541-7B7A-43D3-8B79-37D633B846F1}">
-                          <asvg:svgBlip xmlns:asvg="http://schemas.microsoft.com/office/drawing/2016/SVG/main" r:embed="rId7"/>
+                          <asvg:svgBlip xmlns:asvg="http://schemas.microsoft.com/office/drawing/2016/SVG/main" r:embed="rId8"/>
                         </a:ext>
                       </a:extLst>
                     </a:blip>
@@ -970,6 +970,7 @@
         <w:spacing w:after="0" w:line="240" w:lineRule="auto"/>
         <w:rPr>
           <w:rFonts w:cs="LiberationSerif"/>
+          <w:lang w:val="el-GR"/>
         </w:rPr>
       </w:pPr>
       <w:r>
@@ -988,6 +989,7 @@
         <w:spacing w:after="0" w:line="240" w:lineRule="auto"/>
         <w:rPr>
           <w:rFonts w:cs="LiberationSerif"/>
+          <w:lang w:val="el-GR"/>
         </w:rPr>
       </w:pPr>
     </w:p>
@@ -1276,6 +1278,7 @@
       <w:r>
         <w:rPr>
           <w:rFonts w:cs="LiberationSerif"/>
+          <w:lang w:val="el-GR"/>
         </w:rPr>
         <w:tab/>
       </w:r>
@@ -1314,14 +1317,7 @@
                   <w:rFonts w:ascii="Cambria Math" w:hAnsi="Cambria Math" w:cs="LiberationSerif"/>
                   <w:lang w:val="el-GR"/>
                 </w:rPr>
-                <m:t>k</m:t>
-              </m:r>
-              <m:r>
-                <w:rPr>
-                  <w:rFonts w:ascii="Cambria Math" w:hAnsi="Cambria Math" w:cs="LiberationSerif"/>
-                  <w:lang w:val="el-GR"/>
-                </w:rPr>
-                <m:t>2</m:t>
+                <m:t>k2</m:t>
               </m:r>
             </m:sub>
           </m:sSub>
@@ -1406,21 +1402,7 @@
                   <w:rFonts w:ascii="Cambria Math" w:hAnsi="Cambria Math" w:cs="LiberationSerif"/>
                   <w:lang w:val="el-GR"/>
                 </w:rPr>
-                <m:t>+</m:t>
-              </m:r>
-              <m:r>
-                <w:rPr>
-                  <w:rFonts w:ascii="Cambria Math" w:hAnsi="Cambria Math" w:cs="LiberationSerif"/>
-                  <w:lang w:val="el-GR"/>
-                </w:rPr>
-                <m:t>10</m:t>
-              </m:r>
-              <m:r>
-                <w:rPr>
-                  <w:rFonts w:ascii="Cambria Math" w:hAnsi="Cambria Math" w:cs="LiberationSerif"/>
-                  <w:lang w:val="el-GR"/>
-                </w:rPr>
-                <m:t>+K</m:t>
+                <m:t>+10+K</m:t>
               </m:r>
             </m:den>
           </m:f>
@@ -1519,6 +1501,9 @@
             <m:t>=0.63</m:t>
           </m:r>
           <m:r>
+            <m:rPr>
+              <m:sty m:val="p"/>
+            </m:rPr>
             <w:rPr>
               <w:rFonts w:ascii="Cambria Math" w:hAnsi="Cambria Math" w:cs="LiberationSerif"/>
               <w:lang w:val="el-GR"/>
@@ -1787,21 +1772,7 @@
                   <w:rFonts w:ascii="Cambria Math" w:hAnsi="Cambria Math" w:cs="LiberationSerif"/>
                   <w:lang w:val="el-GR"/>
                 </w:rPr>
-                <m:t>60</m:t>
-              </m:r>
-              <m:r>
-                <w:rPr>
-                  <w:rFonts w:ascii="Cambria Math" w:hAnsi="Cambria Math" w:cs="LiberationSerif"/>
-                  <w:lang w:val="el-GR"/>
-                </w:rPr>
-                <m:t>s+</m:t>
-              </m:r>
-              <m:r>
-                <w:rPr>
-                  <w:rFonts w:ascii="Cambria Math" w:hAnsi="Cambria Math" w:cs="LiberationSerif"/>
-                  <w:lang w:val="el-GR"/>
-                </w:rPr>
-                <m:t>6.6</m:t>
+                <m:t>60s+6.6</m:t>
               </m:r>
             </m:num>
             <m:den>
@@ -1875,28 +1846,7 @@
                   <w:rFonts w:ascii="Cambria Math" w:hAnsi="Cambria Math" w:cs="LiberationSerif"/>
                   <w:lang w:val="el-GR"/>
                 </w:rPr>
-                <m:t>+</m:t>
-              </m:r>
-              <m:r>
-                <w:rPr>
-                  <w:rFonts w:ascii="Cambria Math" w:hAnsi="Cambria Math" w:cs="LiberationSerif"/>
-                  <w:lang w:val="el-GR"/>
-                </w:rPr>
-                <m:t>61</m:t>
-              </m:r>
-              <m:r>
-                <w:rPr>
-                  <w:rFonts w:ascii="Cambria Math" w:hAnsi="Cambria Math" w:cs="LiberationSerif"/>
-                  <w:lang w:val="el-GR"/>
-                </w:rPr>
-                <m:t>s+</m:t>
-              </m:r>
-              <m:r>
-                <w:rPr>
-                  <w:rFonts w:ascii="Cambria Math" w:hAnsi="Cambria Math" w:cs="LiberationSerif"/>
-                  <w:lang w:val="el-GR"/>
-                </w:rPr>
-                <m:t>6.6</m:t>
+                <m:t>+61s+6.6</m:t>
               </m:r>
             </m:den>
           </m:f>
@@ -2071,13 +2021,13 @@
                     <pic:cNvPicPr/>
                   </pic:nvPicPr>
                   <pic:blipFill>
-                    <a:blip r:embed="rId8">
+                    <a:blip r:embed="rId9">
                       <a:extLst>
                         <a:ext uri="{28A0092B-C50C-407E-A947-70E740481C1C}">
                           <a14:useLocalDpi xmlns:a14="http://schemas.microsoft.com/office/drawing/2010/main" val="0"/>
                         </a:ext>
                         <a:ext uri="{96DAC541-7B7A-43D3-8B79-37D633B846F1}">
-                          <asvg:svgBlip xmlns:asvg="http://schemas.microsoft.com/office/drawing/2016/SVG/main" r:embed="rId9"/>
+                          <asvg:svgBlip xmlns:asvg="http://schemas.microsoft.com/office/drawing/2016/SVG/main" r:embed="rId10"/>
                         </a:ext>
                       </a:extLst>
                     </a:blip>
@@ -2167,21 +2117,12 @@
             <w:rPr>
               <w:rFonts w:ascii="Cambria Math" w:eastAsiaTheme="minorEastAsia" w:hAnsi="Cambria Math" w:cs="LiberationSerif"/>
             </w:rPr>
-            <m:t>=</m:t>
+            <m:t>=0.254 seconds</m:t>
           </m:r>
           <m:r>
-            <w:rPr>
-              <w:rFonts w:ascii="Cambria Math" w:eastAsiaTheme="minorEastAsia" w:hAnsi="Cambria Math" w:cs="LiberationSerif"/>
-            </w:rPr>
-            <m:t>0.25</m:t>
-          </m:r>
-          <m:r>
-            <w:rPr>
-              <w:rFonts w:ascii="Cambria Math" w:eastAsiaTheme="minorEastAsia" w:hAnsi="Cambria Math" w:cs="LiberationSerif"/>
-            </w:rPr>
-            <m:t>4 seconds</m:t>
-          </m:r>
-          <m:r>
+            <m:rPr>
+              <m:sty m:val="p"/>
+            </m:rPr>
             <w:rPr>
               <w:rFonts w:ascii="Cambria Math" w:eastAsiaTheme="minorEastAsia" w:hAnsi="Cambria Math" w:cs="LiberationSerif"/>
             </w:rPr>
@@ -2219,25 +2160,7 @@
             <w:rPr>
               <w:rFonts w:ascii="Cambria Math" w:eastAsiaTheme="minorEastAsia" w:hAnsi="Cambria Math" w:cs="LiberationSerif"/>
             </w:rPr>
-            <m:t>=</m:t>
-          </m:r>
-          <m:r>
-            <w:rPr>
-              <w:rFonts w:ascii="Cambria Math" w:eastAsiaTheme="minorEastAsia" w:hAnsi="Cambria Math" w:cs="LiberationSerif"/>
-            </w:rPr>
-            <m:t>7.20</m:t>
-          </m:r>
-          <m:r>
-            <w:rPr>
-              <w:rFonts w:ascii="Cambria Math" w:eastAsiaTheme="minorEastAsia" w:hAnsi="Cambria Math" w:cs="LiberationSerif"/>
-            </w:rPr>
-            <m:t>6</m:t>
-          </m:r>
-          <m:r>
-            <w:rPr>
-              <w:rFonts w:ascii="Cambria Math" w:eastAsiaTheme="minorEastAsia" w:hAnsi="Cambria Math" w:cs="LiberationSerif"/>
-            </w:rPr>
-            <m:t xml:space="preserve"> %</m:t>
+            <m:t>=7.206 %</m:t>
           </m:r>
         </m:oMath>
       </m:oMathPara>
@@ -2399,23 +2322,12 @@
               <w:rFonts w:ascii="Cambria Math" w:eastAsiaTheme="minorEastAsia" w:hAnsi="Cambria Math" w:cs="LiberationSerif"/>
               <w:lang w:val="el-GR"/>
             </w:rPr>
-            <m:t>=</m:t>
+            <m:t>=2.4</m:t>
           </m:r>
           <m:r>
-            <w:rPr>
-              <w:rFonts w:ascii="Cambria Math" w:eastAsiaTheme="minorEastAsia" w:hAnsi="Cambria Math" w:cs="LiberationSerif"/>
-              <w:lang w:val="el-GR"/>
-            </w:rPr>
-            <m:t>2.</m:t>
-          </m:r>
-          <m:r>
-            <w:rPr>
-              <w:rFonts w:ascii="Cambria Math" w:eastAsiaTheme="minorEastAsia" w:hAnsi="Cambria Math" w:cs="LiberationSerif"/>
-              <w:lang w:val="el-GR"/>
-            </w:rPr>
-            <m:t>4</m:t>
-          </m:r>
-          <m:r>
+            <m:rPr>
+              <m:sty m:val="p"/>
+            </m:rPr>
             <w:rPr>
               <w:rFonts w:ascii="Cambria Math" w:eastAsiaTheme="minorEastAsia" w:hAnsi="Cambria Math" w:cs="LiberationSerif"/>
               <w:lang w:val="el-GR"/>
@@ -2458,14 +2370,7 @@
               <w:rFonts w:ascii="Cambria Math" w:hAnsi="Cambria Math" w:cs="LiberationSerif"/>
               <w:lang w:val="el-GR"/>
             </w:rPr>
-            <m:t>=</m:t>
-          </m:r>
-          <m:r>
-            <w:rPr>
-              <w:rFonts w:ascii="Cambria Math" w:hAnsi="Cambria Math" w:cs="LiberationSerif"/>
-              <w:lang w:val="el-GR"/>
-            </w:rPr>
-            <m:t>c*</m:t>
+            <m:t>=c*</m:t>
           </m:r>
           <m:sSub>
             <m:sSubPr>
@@ -2501,23 +2406,12 @@
               <w:rFonts w:ascii="Cambria Math" w:eastAsiaTheme="minorEastAsia" w:hAnsi="Cambria Math" w:cs="LiberationSerif"/>
               <w:lang w:val="el-GR"/>
             </w:rPr>
-            <m:t>=</m:t>
+            <m:t>=0.264</m:t>
           </m:r>
           <m:r>
-            <w:rPr>
-              <w:rFonts w:ascii="Cambria Math" w:eastAsiaTheme="minorEastAsia" w:hAnsi="Cambria Math" w:cs="LiberationSerif"/>
-              <w:lang w:val="el-GR"/>
-            </w:rPr>
-            <m:t>0.</m:t>
-          </m:r>
-          <m:r>
-            <w:rPr>
-              <w:rFonts w:ascii="Cambria Math" w:eastAsiaTheme="minorEastAsia" w:hAnsi="Cambria Math" w:cs="LiberationSerif"/>
-              <w:lang w:val="el-GR"/>
-            </w:rPr>
-            <m:t>264</m:t>
-          </m:r>
-          <m:r>
+            <m:rPr>
+              <m:sty m:val="p"/>
+            </m:rPr>
             <w:rPr>
               <w:rFonts w:ascii="Cambria Math" w:eastAsiaTheme="minorEastAsia" w:hAnsi="Cambria Math" w:cs="LiberationSerif"/>
               <w:lang w:val="el-GR"/>
@@ -2601,6 +2495,37 @@
     </w:p>
     <w:p>
       <w:pPr>
+        <w:pStyle w:val="1"/>
+        <w:rPr>
+          <w:color w:val="auto"/>
+          <w:lang w:val="el-GR"/>
+        </w:rPr>
+      </w:pPr>
+      <w:r>
+        <w:rPr>
+          <w:color w:val="auto"/>
+          <w:lang w:val="el-GR"/>
+        </w:rPr>
+        <w:lastRenderedPageBreak/>
+        <w:t>Σχεδίαση Ασαφ</w:t>
+      </w:r>
+      <w:r>
+        <w:rPr>
+          <w:color w:val="auto"/>
+          <w:lang w:val="el-GR"/>
+        </w:rPr>
+        <w:t>ούς</w:t>
+      </w:r>
+      <w:r>
+        <w:rPr>
+          <w:color w:val="auto"/>
+          <w:lang w:val="el-GR"/>
+        </w:rPr>
+        <w:t xml:space="preserve"> Ελεγκτή</w:t>
+      </w:r>
+    </w:p>
+    <w:p>
+      <w:pPr>
         <w:autoSpaceDE w:val="0"/>
         <w:autoSpaceDN w:val="0"/>
         <w:adjustRightInd w:val="0"/>
@@ -2618,7 +2543,7 @@
         <w:adjustRightInd w:val="0"/>
         <w:spacing w:after="0" w:line="240" w:lineRule="auto"/>
         <w:rPr>
-          <w:rFonts w:ascii="Asana-Math-Identity-H" w:hAnsi="Asana-Math-Identity-H" w:cs="Asana-Math-Identity-H"/>
+          <w:rFonts w:cs="LiberationSerif"/>
           <w:lang w:val="el-GR"/>
         </w:rPr>
       </w:pPr>
@@ -2627,135 +2552,3224 @@
           <w:rFonts w:ascii="LiberationSerif" w:hAnsi="LiberationSerif" w:cs="LiberationSerif"/>
           <w:lang w:val="el-GR"/>
         </w:rPr>
-        <w:t xml:space="preserve">Αυξάνοντας τη σταθερά </w:t>
-      </w:r>
-      <w:r>
-        <w:rPr>
-          <w:rFonts w:ascii="Asana-Math-Identity-H" w:hAnsi="Asana-Math-Identity-H" w:cs="Asana-Math-Identity-H"/>
+        <w:t xml:space="preserve">Η απαίτηση για μηδενικό σφάλμα μόνιμης κατάστασης μας ωθεί στην επιλογή ενός παρόμοιου ελεγκτή με τον γραμμικό </w:t>
+      </w:r>
+      <w:r>
+        <w:rPr>
+          <w:rFonts w:cs="LiberationSerif"/>
+        </w:rPr>
+        <w:t>PI</w:t>
+      </w:r>
+      <w:r>
+        <w:rPr>
+          <w:rFonts w:cs="LiberationSerif"/>
+          <w:lang w:val="el-GR"/>
+        </w:rPr>
+        <w:t xml:space="preserve">. </w:t>
+      </w:r>
+      <w:r>
+        <w:rPr>
+          <w:rFonts w:cs="LiberationSerif"/>
+          <w:lang w:val="el-GR"/>
+        </w:rPr>
+        <w:t>Τον ασαφή</w:t>
+      </w:r>
+      <w:r>
+        <w:rPr>
+          <w:rFonts w:cs="LiberationSerif"/>
+          <w:lang w:val="el-GR"/>
+        </w:rPr>
+        <w:t xml:space="preserve"> – </w:t>
+      </w:r>
+      <w:r>
+        <w:rPr>
+          <w:rFonts w:cs="LiberationSerif"/>
+        </w:rPr>
+        <w:t>Fuzzy</w:t>
+      </w:r>
+      <w:r>
+        <w:rPr>
+          <w:rFonts w:cs="LiberationSerif"/>
+          <w:lang w:val="el-GR"/>
+        </w:rPr>
+        <w:t xml:space="preserve"> </w:t>
+      </w:r>
+      <w:r>
+        <w:rPr>
+          <w:rFonts w:cs="LiberationSerif"/>
+        </w:rPr>
+        <w:t>PI</w:t>
+      </w:r>
+      <w:r>
+        <w:rPr>
+          <w:rFonts w:cs="LiberationSerif"/>
+          <w:lang w:val="el-GR"/>
+        </w:rPr>
+        <w:t xml:space="preserve"> </w:t>
+      </w:r>
+      <w:r>
+        <w:rPr>
+          <w:rFonts w:cs="LiberationSerif"/>
+          <w:lang w:val="el-GR"/>
+        </w:rPr>
+        <w:t>ελεγκτή. Η κλασική δομή ενός τέτοιου ελεγκτή φαίνεται στην ακόλουθη εικόνα.</w:t>
+      </w:r>
+    </w:p>
+    <w:p>
+      <w:pPr>
+        <w:autoSpaceDE w:val="0"/>
+        <w:autoSpaceDN w:val="0"/>
+        <w:adjustRightInd w:val="0"/>
+        <w:spacing w:after="0" w:line="240" w:lineRule="auto"/>
+        <w:rPr>
+          <w:rFonts w:ascii="LiberationSerif" w:hAnsi="LiberationSerif" w:cs="LiberationSerif"/>
+          <w:lang w:val="el-GR"/>
+        </w:rPr>
+      </w:pPr>
+    </w:p>
+    <w:p>
+      <w:pPr>
+        <w:autoSpaceDE w:val="0"/>
+        <w:autoSpaceDN w:val="0"/>
+        <w:adjustRightInd w:val="0"/>
+        <w:spacing w:after="0" w:line="240" w:lineRule="auto"/>
+        <w:rPr>
+          <w:rFonts w:ascii="LiberationSerif" w:hAnsi="LiberationSerif" w:cs="LiberationSerif"/>
+          <w:lang w:val="el-GR"/>
+        </w:rPr>
+      </w:pPr>
+    </w:p>
+    <w:p>
+      <w:pPr>
+        <w:jc w:val="center"/>
+        <w:rPr>
+          <w:lang w:val="el-GR"/>
+        </w:rPr>
+      </w:pPr>
+      <w:r>
+        <w:rPr>
+          <w:noProof/>
+          <w:lang w:val="el-GR"/>
+        </w:rPr>
+        <w:drawing>
+          <wp:inline distT="0" distB="0" distL="0" distR="0" wp14:anchorId="5AF91359" wp14:editId="14A134A3">
+            <wp:extent cx="5381044" cy="1682151"/>
+            <wp:effectExtent l="0" t="0" r="0" b="0"/>
+            <wp:docPr id="2" name="Εικόνα 2"/>
+            <wp:cNvGraphicFramePr>
+              <a:graphicFrameLocks xmlns:a="http://schemas.openxmlformats.org/drawingml/2006/main" noChangeAspect="1"/>
+            </wp:cNvGraphicFramePr>
+            <a:graphic xmlns:a="http://schemas.openxmlformats.org/drawingml/2006/main">
+              <a:graphicData uri="http://schemas.openxmlformats.org/drawingml/2006/picture">
+                <pic:pic xmlns:pic="http://schemas.openxmlformats.org/drawingml/2006/picture">
+                  <pic:nvPicPr>
+                    <pic:cNvPr id="0" name="Picture 1"/>
+                    <pic:cNvPicPr>
+                      <a:picLocks noChangeAspect="1" noChangeArrowheads="1"/>
+                    </pic:cNvPicPr>
+                  </pic:nvPicPr>
+                  <pic:blipFill>
+                    <a:blip r:embed="rId11">
+                      <a:extLst>
+                        <a:ext uri="{28A0092B-C50C-407E-A947-70E740481C1C}">
+                          <a14:useLocalDpi xmlns:a14="http://schemas.microsoft.com/office/drawing/2010/main" val="0"/>
+                        </a:ext>
+                      </a:extLst>
+                    </a:blip>
+                    <a:srcRect/>
+                    <a:stretch>
+                      <a:fillRect/>
+                    </a:stretch>
+                  </pic:blipFill>
+                  <pic:spPr bwMode="auto">
+                    <a:xfrm>
+                      <a:off x="0" y="0"/>
+                      <a:ext cx="5410746" cy="1691436"/>
+                    </a:xfrm>
+                    <a:prstGeom prst="rect">
+                      <a:avLst/>
+                    </a:prstGeom>
+                    <a:noFill/>
+                    <a:ln>
+                      <a:noFill/>
+                    </a:ln>
+                  </pic:spPr>
+                </pic:pic>
+              </a:graphicData>
+            </a:graphic>
+          </wp:inline>
+        </w:drawing>
+      </w:r>
+    </w:p>
+    <w:p>
+      <w:r>
+        <w:rPr>
+          <w:lang w:val="el-GR"/>
+        </w:rPr>
+        <w:t>Από το σχήμα είναι εμφανείς οι μεταβλητές εισόδου και εξόδου του συστήματος. Πιο συγκεκριμένα</w:t>
+      </w:r>
+      <w:r>
+        <w:t>,</w:t>
+      </w:r>
+    </w:p>
+    <w:p>
+      <w:pPr>
+        <w:pStyle w:val="a4"/>
+        <w:numPr>
+          <w:ilvl w:val="0"/>
+          <w:numId w:val="1"/>
+        </w:numPr>
+        <w:rPr>
+          <w:lang w:val="el-GR"/>
+        </w:rPr>
+      </w:pPr>
+      <w:r>
+        <w:rPr>
+          <w:rFonts w:ascii="TimesNewRomanPS-BoldMT" w:hAnsi="TimesNewRomanPS-BoldMT" w:cs="TimesNewRomanPS-BoldMT"/>
+          <w:b/>
+          <w:bCs/>
+          <w:lang w:val="el-GR"/>
+        </w:rPr>
+        <w:t>Μεταβλητές εισόδου</w:t>
+      </w:r>
+      <w:r>
+        <w:rPr>
+          <w:rFonts w:ascii="TimesNewRomanPSMT" w:hAnsi="TimesNewRomanPSMT" w:cs="TimesNewRomanPSMT"/>
+          <w:lang w:val="el-GR"/>
+        </w:rPr>
+        <w:t xml:space="preserve">: </w:t>
+      </w:r>
+      <w:r>
+        <w:rPr>
+          <w:rFonts w:ascii="TimesNewRomanPSMT" w:hAnsi="TimesNewRomanPSMT" w:cs="TimesNewRomanPSMT"/>
+          <w:lang w:val="el-GR"/>
+        </w:rPr>
+        <w:t xml:space="preserve">Το </w:t>
+      </w:r>
+      <w:r>
+        <w:rPr>
+          <w:rFonts w:ascii="TimesNewRomanPSMT" w:hAnsi="TimesNewRomanPSMT" w:cs="TimesNewRomanPSMT"/>
+          <w:lang w:val="el-GR"/>
+        </w:rPr>
+        <w:t xml:space="preserve">σφάλμα </w:t>
+      </w:r>
+      <w:r>
+        <w:rPr>
+          <w:rFonts w:ascii="CMMI10" w:hAnsi="CMMI10" w:cs="CMMI10"/>
+          <w:i/>
+          <w:iCs/>
+        </w:rPr>
+        <w:t>e</w:t>
+      </w:r>
+      <w:r>
+        <w:rPr>
+          <w:rFonts w:ascii="CMR10" w:hAnsi="CMR10" w:cs="CMR10"/>
+          <w:lang w:val="el-GR"/>
+        </w:rPr>
+        <w:t>(</w:t>
+      </w:r>
+      <w:r>
+        <w:rPr>
+          <w:rFonts w:ascii="CMMI10" w:hAnsi="CMMI10" w:cs="CMMI10"/>
+          <w:i/>
+          <w:iCs/>
         </w:rPr>
         <w:t>k</w:t>
       </w:r>
       <w:r>
         <w:rPr>
-          <w:rFonts w:ascii="LiberationSerif" w:hAnsi="LiberationSerif" w:cs="LiberationSerif"/>
-          <w:lang w:val="el-GR"/>
-        </w:rPr>
-        <w:t xml:space="preserve">, μειώνουμε τους χρόνους </w:t>
+          <w:rFonts w:ascii="CMR10" w:hAnsi="CMR10" w:cs="CMR10"/>
+          <w:lang w:val="el-GR"/>
+        </w:rPr>
+        <w:t>)</w:t>
+      </w:r>
+      <w:r>
+        <w:rPr>
+          <w:rFonts w:cs="TimesNewRomanPSMT"/>
+          <w:lang w:val="el-GR"/>
+        </w:rPr>
+        <w:t xml:space="preserve"> </w:t>
+      </w:r>
+      <w:r>
+        <w:rPr>
+          <w:rFonts w:cs="TimesNewRomanPSMT"/>
+          <w:lang w:val="el-GR"/>
+        </w:rPr>
+        <w:t xml:space="preserve">και η </w:t>
+      </w:r>
+      <w:r>
+        <w:rPr>
+          <w:rFonts w:ascii="TimesNewRomanPSMT" w:hAnsi="TimesNewRomanPSMT" w:cs="TimesNewRomanPSMT"/>
+          <w:lang w:val="el-GR"/>
+        </w:rPr>
+        <w:t xml:space="preserve">μεταβολή του σφάλματος </w:t>
+      </w:r>
+      <w:r>
+        <w:rPr>
+          <w:rFonts w:ascii="CMR10" w:hAnsi="CMR10" w:cs="CMR10"/>
+          <w:lang w:val="el-GR"/>
+        </w:rPr>
+        <w:t>Δ</w:t>
+      </w:r>
+      <w:r>
+        <w:rPr>
+          <w:rFonts w:ascii="CMMI10" w:hAnsi="CMMI10" w:cs="CMMI10"/>
+          <w:i/>
+          <w:iCs/>
+        </w:rPr>
+        <w:t>e</w:t>
+      </w:r>
+      <w:r>
+        <w:rPr>
+          <w:rFonts w:ascii="CMR10" w:hAnsi="CMR10" w:cs="CMR10"/>
+          <w:lang w:val="el-GR"/>
+        </w:rPr>
+        <w:t>(</w:t>
+      </w:r>
+      <w:r>
+        <w:rPr>
+          <w:rFonts w:ascii="CMMI10" w:hAnsi="CMMI10" w:cs="CMMI10"/>
+          <w:i/>
+          <w:iCs/>
+        </w:rPr>
+        <w:t>k</w:t>
+      </w:r>
+      <w:r>
+        <w:rPr>
+          <w:rFonts w:ascii="CMR10" w:hAnsi="CMR10" w:cs="CMR10"/>
+          <w:lang w:val="el-GR"/>
+        </w:rPr>
+        <w:t xml:space="preserve">) = </w:t>
+      </w:r>
+      <w:r>
+        <w:rPr>
+          <w:rFonts w:ascii="CMMI10" w:hAnsi="CMMI10" w:cs="CMMI10"/>
+          <w:i/>
+          <w:iCs/>
+        </w:rPr>
+        <w:t>e</w:t>
+      </w:r>
+      <w:r>
+        <w:rPr>
+          <w:rFonts w:ascii="CMR10" w:hAnsi="CMR10" w:cs="CMR10"/>
+          <w:lang w:val="el-GR"/>
+        </w:rPr>
+        <w:t>(</w:t>
+      </w:r>
+      <w:r>
+        <w:rPr>
+          <w:rFonts w:ascii="CMMI10" w:hAnsi="CMMI10" w:cs="CMMI10"/>
+          <w:i/>
+          <w:iCs/>
+        </w:rPr>
+        <w:t>k</w:t>
+      </w:r>
+      <w:r>
+        <w:rPr>
+          <w:rFonts w:ascii="CMR10" w:hAnsi="CMR10" w:cs="CMR10"/>
+          <w:lang w:val="el-GR"/>
+        </w:rPr>
+        <w:t>)</w:t>
+      </w:r>
+      <w:r>
+        <w:rPr>
+          <w:rFonts w:ascii="Arial" w:eastAsia="CMSY10" w:hAnsi="Arial" w:cs="Arial"/>
+          <w:i/>
+          <w:iCs/>
+          <w:lang w:val="el-GR"/>
+        </w:rPr>
+        <w:t>−</w:t>
+      </w:r>
+      <w:r>
+        <w:rPr>
+          <w:rFonts w:ascii="CMMI10" w:hAnsi="CMMI10" w:cs="CMMI10"/>
+          <w:i/>
+          <w:iCs/>
+        </w:rPr>
+        <w:t>e</w:t>
+      </w:r>
+      <w:r>
+        <w:rPr>
+          <w:rFonts w:ascii="CMR10" w:hAnsi="CMR10" w:cs="CMR10"/>
+          <w:lang w:val="el-GR"/>
+        </w:rPr>
+        <w:t>(</w:t>
+      </w:r>
+      <w:r>
+        <w:rPr>
+          <w:rFonts w:ascii="CMMI10" w:hAnsi="CMMI10" w:cs="CMMI10"/>
+          <w:i/>
+          <w:iCs/>
+        </w:rPr>
+        <w:t>k</w:t>
+      </w:r>
+      <w:r>
+        <w:rPr>
+          <w:rFonts w:ascii="Arial" w:eastAsia="CMSY10" w:hAnsi="Arial" w:cs="Arial"/>
+          <w:i/>
+          <w:iCs/>
+          <w:lang w:val="el-GR"/>
+        </w:rPr>
+        <w:t>−</w:t>
+      </w:r>
+      <w:r>
+        <w:rPr>
+          <w:rFonts w:ascii="CMR10" w:hAnsi="CMR10" w:cs="CMR10"/>
+          <w:lang w:val="el-GR"/>
+        </w:rPr>
+        <w:t>1)</w:t>
+      </w:r>
+    </w:p>
+    <w:p>
+      <w:pPr>
+        <w:pStyle w:val="a4"/>
+        <w:numPr>
+          <w:ilvl w:val="0"/>
+          <w:numId w:val="1"/>
+        </w:numPr>
+        <w:rPr>
+          <w:lang w:val="el-GR"/>
+        </w:rPr>
+      </w:pPr>
+      <w:r>
+        <w:rPr>
+          <w:rFonts w:ascii="TimesNewRomanPS-BoldMT" w:hAnsi="TimesNewRomanPS-BoldMT" w:cs="TimesNewRomanPS-BoldMT"/>
+          <w:b/>
+          <w:bCs/>
+          <w:lang w:val="el-GR"/>
+        </w:rPr>
+        <w:t>Μεταβλητή εξόδου</w:t>
+      </w:r>
+      <w:r>
+        <w:rPr>
+          <w:rFonts w:ascii="TimesNewRomanPSMT" w:hAnsi="TimesNewRomanPSMT" w:cs="TimesNewRomanPSMT"/>
+          <w:lang w:val="el-GR"/>
+        </w:rPr>
+        <w:t xml:space="preserve">: μεταβολή του σήματος ελέγχου </w:t>
+      </w:r>
+      <w:r>
+        <w:rPr>
+          <w:rFonts w:ascii="CMR10" w:hAnsi="CMR10" w:cs="CMR10"/>
+          <w:lang w:val="el-GR"/>
+        </w:rPr>
+        <w:t>Δ</w:t>
+      </w:r>
+      <w:r>
+        <w:rPr>
+          <w:rFonts w:ascii="CMMI10" w:hAnsi="CMMI10" w:cs="CMMI10"/>
+          <w:i/>
+          <w:iCs/>
+        </w:rPr>
+        <w:t>u</w:t>
+      </w:r>
+      <w:r>
+        <w:rPr>
+          <w:rFonts w:ascii="CMR10" w:hAnsi="CMR10" w:cs="CMR10"/>
+          <w:lang w:val="el-GR"/>
+        </w:rPr>
+        <w:t>(</w:t>
+      </w:r>
+      <w:r>
+        <w:rPr>
+          <w:rFonts w:ascii="CMMI10" w:hAnsi="CMMI10" w:cs="CMMI10"/>
+          <w:i/>
+          <w:iCs/>
+        </w:rPr>
+        <w:t>k</w:t>
+      </w:r>
+      <w:r>
+        <w:rPr>
+          <w:rFonts w:ascii="CMR10" w:hAnsi="CMR10" w:cs="CMR10"/>
+          <w:lang w:val="el-GR"/>
+        </w:rPr>
+        <w:t xml:space="preserve">) = </w:t>
+      </w:r>
+      <w:r>
+        <w:rPr>
+          <w:rFonts w:ascii="CMMI10" w:hAnsi="CMMI10" w:cs="CMMI10"/>
+          <w:i/>
+          <w:iCs/>
+        </w:rPr>
+        <w:t>u</w:t>
+      </w:r>
+      <w:r>
+        <w:rPr>
+          <w:rFonts w:ascii="CMR10" w:hAnsi="CMR10" w:cs="CMR10"/>
+          <w:lang w:val="el-GR"/>
+        </w:rPr>
+        <w:t>(</w:t>
+      </w:r>
+      <w:r>
+        <w:rPr>
+          <w:rFonts w:ascii="CMMI10" w:hAnsi="CMMI10" w:cs="CMMI10"/>
+          <w:i/>
+          <w:iCs/>
+        </w:rPr>
+        <w:t>k</w:t>
+      </w:r>
+      <w:r>
+        <w:rPr>
+          <w:rFonts w:ascii="CMR10" w:hAnsi="CMR10" w:cs="CMR10"/>
+          <w:lang w:val="el-GR"/>
+        </w:rPr>
+        <w:t xml:space="preserve">) </w:t>
+      </w:r>
+      <w:r>
+        <w:rPr>
+          <w:rFonts w:ascii="Arial" w:eastAsia="CMSY10" w:hAnsi="Arial" w:cs="Arial"/>
+          <w:i/>
+          <w:iCs/>
+          <w:lang w:val="el-GR"/>
+        </w:rPr>
+        <w:t>−</w:t>
+      </w:r>
+      <w:r>
+        <w:rPr>
+          <w:rFonts w:ascii="CMSY10" w:eastAsia="CMSY10" w:hAnsi="TimesNewRomanPS-BoldMT" w:cs="CMSY10"/>
+          <w:i/>
+          <w:iCs/>
+          <w:lang w:val="el-GR"/>
+        </w:rPr>
+        <w:t xml:space="preserve"> </w:t>
+      </w:r>
+      <w:r>
+        <w:rPr>
+          <w:rFonts w:ascii="CMMI10" w:hAnsi="CMMI10" w:cs="CMMI10"/>
+          <w:i/>
+          <w:iCs/>
+        </w:rPr>
+        <w:t>u</w:t>
+      </w:r>
+      <w:r>
+        <w:rPr>
+          <w:rFonts w:ascii="CMR10" w:hAnsi="CMR10" w:cs="CMR10"/>
+          <w:lang w:val="el-GR"/>
+        </w:rPr>
+        <w:t>(</w:t>
+      </w:r>
+      <w:r>
+        <w:rPr>
+          <w:rFonts w:ascii="CMMI10" w:hAnsi="CMMI10" w:cs="CMMI10"/>
+          <w:i/>
+          <w:iCs/>
+        </w:rPr>
+        <w:t>k</w:t>
+      </w:r>
+      <w:r>
+        <w:rPr>
+          <w:rFonts w:ascii="CMMI10" w:hAnsi="CMMI10" w:cs="CMMI10"/>
+          <w:i/>
+          <w:iCs/>
+          <w:lang w:val="el-GR"/>
+        </w:rPr>
+        <w:t xml:space="preserve"> </w:t>
+      </w:r>
+      <w:r>
+        <w:rPr>
+          <w:rFonts w:ascii="Arial" w:eastAsia="CMSY10" w:hAnsi="Arial" w:cs="Arial"/>
+          <w:i/>
+          <w:iCs/>
+          <w:lang w:val="el-GR"/>
+        </w:rPr>
+        <w:t>−</w:t>
+      </w:r>
+      <w:r>
+        <w:rPr>
+          <w:rFonts w:ascii="CMSY10" w:eastAsia="CMSY10" w:hAnsi="TimesNewRomanPS-BoldMT" w:cs="CMSY10"/>
+          <w:i/>
+          <w:iCs/>
+          <w:lang w:val="el-GR"/>
+        </w:rPr>
+        <w:t xml:space="preserve"> </w:t>
+      </w:r>
+      <w:r>
+        <w:rPr>
+          <w:rFonts w:ascii="CMR10" w:hAnsi="CMR10" w:cs="CMR10"/>
+          <w:lang w:val="el-GR"/>
+        </w:rPr>
+        <w:t>1)</w:t>
+      </w:r>
+    </w:p>
+    <w:p>
+      <w:pPr>
+        <w:rPr>
+          <w:rFonts w:eastAsiaTheme="minorEastAsia"/>
+          <w:lang w:val="el-GR"/>
+        </w:rPr>
+      </w:pPr>
+      <w:r>
+        <w:rPr>
+          <w:lang w:val="el-GR"/>
+        </w:rPr>
+        <w:t xml:space="preserve">Δηλαδή για το σύστημα ισχύει μια σχέση της μορφής, </w:t>
+      </w:r>
+    </w:p>
+    <w:p>
+      <w:pPr>
+        <w:rPr>
+          <w:rFonts w:eastAsiaTheme="minorEastAsia"/>
+          <w:lang w:val="el-GR"/>
+        </w:rPr>
+      </w:pPr>
+      <m:oMathPara>
+        <m:oMath>
+          <m:r>
+            <m:rPr>
+              <m:sty m:val="p"/>
+            </m:rPr>
+            <w:rPr>
+              <w:rFonts w:ascii="Cambria Math" w:hAnsi="Cambria Math"/>
+              <w:lang w:val="el-GR"/>
+            </w:rPr>
+            <m:t>Δ</m:t>
+          </m:r>
+          <m:r>
+            <w:rPr>
+              <w:rFonts w:ascii="Cambria Math" w:hAnsi="Cambria Math"/>
+            </w:rPr>
+            <m:t>u</m:t>
+          </m:r>
+          <m:d>
+            <m:dPr>
+              <m:ctrlPr>
+                <w:rPr>
+                  <w:rFonts w:ascii="Cambria Math" w:hAnsi="Cambria Math"/>
+                  <w:i/>
+                  <w:lang w:val="el-GR"/>
+                </w:rPr>
+              </m:ctrlPr>
+            </m:dPr>
+            <m:e>
+              <m:r>
+                <w:rPr>
+                  <w:rFonts w:ascii="Cambria Math" w:hAnsi="Cambria Math"/>
+                  <w:lang w:val="el-GR"/>
+                </w:rPr>
+                <m:t>k</m:t>
+              </m:r>
+            </m:e>
+          </m:d>
+          <m:r>
+            <w:rPr>
+              <w:rFonts w:ascii="Cambria Math" w:hAnsi="Cambria Math"/>
+              <w:lang w:val="el-GR"/>
+            </w:rPr>
+            <m:t>=F</m:t>
+          </m:r>
+          <m:d>
+            <m:dPr>
+              <m:begChr m:val="{"/>
+              <m:endChr m:val="}"/>
+              <m:ctrlPr>
+                <w:rPr>
+                  <w:rFonts w:ascii="Cambria Math" w:hAnsi="Cambria Math"/>
+                  <w:i/>
+                  <w:lang w:val="el-GR"/>
+                </w:rPr>
+              </m:ctrlPr>
+            </m:dPr>
+            <m:e>
+              <m:r>
+                <w:rPr>
+                  <w:rFonts w:ascii="Cambria Math" w:hAnsi="Cambria Math"/>
+                  <w:lang w:val="el-GR"/>
+                </w:rPr>
+                <m:t>e</m:t>
+              </m:r>
+              <m:d>
+                <m:dPr>
+                  <m:ctrlPr>
+                    <w:rPr>
+                      <w:rFonts w:ascii="Cambria Math" w:hAnsi="Cambria Math"/>
+                      <w:i/>
+                      <w:lang w:val="el-GR"/>
+                    </w:rPr>
+                  </m:ctrlPr>
+                </m:dPr>
+                <m:e>
+                  <m:r>
+                    <w:rPr>
+                      <w:rFonts w:ascii="Cambria Math" w:hAnsi="Cambria Math"/>
+                    </w:rPr>
+                    <m:t>k</m:t>
+                  </m:r>
+                  <m:ctrlPr>
+                    <w:rPr>
+                      <w:rFonts w:ascii="Cambria Math" w:hAnsi="Cambria Math"/>
+                      <w:i/>
+                    </w:rPr>
+                  </m:ctrlPr>
+                </m:e>
+              </m:d>
+              <m:r>
+                <w:rPr>
+                  <w:rFonts w:ascii="Cambria Math" w:hAnsi="Cambria Math"/>
+                </w:rPr>
+                <m:t>,</m:t>
+              </m:r>
+              <m:r>
+                <w:rPr>
+                  <w:rFonts w:ascii="Cambria Math" w:hAnsi="Cambria Math"/>
+                  <w:lang w:val="el-GR"/>
+                </w:rPr>
+                <m:t>Δ</m:t>
+              </m:r>
+              <m:r>
+                <w:rPr>
+                  <w:rFonts w:ascii="Cambria Math" w:hAnsi="Cambria Math"/>
+                </w:rPr>
+                <m:t>e</m:t>
+              </m:r>
+              <m:d>
+                <m:dPr>
+                  <m:ctrlPr>
+                    <w:rPr>
+                      <w:rFonts w:ascii="Cambria Math" w:hAnsi="Cambria Math"/>
+                      <w:i/>
+                    </w:rPr>
+                  </m:ctrlPr>
+                </m:dPr>
+                <m:e>
+                  <m:r>
+                    <w:rPr>
+                      <w:rFonts w:ascii="Cambria Math" w:hAnsi="Cambria Math"/>
+                    </w:rPr>
+                    <m:t>k</m:t>
+                  </m:r>
+                </m:e>
+              </m:d>
+            </m:e>
+          </m:d>
+        </m:oMath>
+      </m:oMathPara>
+    </w:p>
+    <w:p>
+      <w:pPr>
+        <w:rPr>
+          <w:rFonts w:eastAsiaTheme="minorEastAsia"/>
+          <w:lang w:val="el-GR"/>
+        </w:rPr>
+      </w:pPr>
+    </w:p>
+    <w:p>
+      <w:pPr>
+        <w:pStyle w:val="2"/>
+        <w:rPr>
+          <w:color w:val="auto"/>
+          <w:lang w:val="el-GR"/>
+        </w:rPr>
+      </w:pPr>
+      <w:r>
+        <w:rPr>
+          <w:color w:val="auto"/>
+          <w:lang w:val="el-GR"/>
+        </w:rPr>
+        <w:t xml:space="preserve">Ορισμός και </w:t>
       </w:r>
       <w:proofErr w:type="spellStart"/>
       <w:r>
         <w:rPr>
-          <w:rFonts w:ascii="Asana-Math-Identity-H" w:hAnsi="Asana-Math-Identity-H" w:cs="Asana-Math-Identity-H"/>
-        </w:rPr>
-        <w:t>t</w:t>
-      </w:r>
-      <w:r>
-        <w:rPr>
-          <w:rFonts w:ascii="Asana-Math-Identity-H" w:hAnsi="Asana-Math-Identity-H" w:cs="Asana-Math-Identity-H"/>
+          <w:color w:val="auto"/>
+          <w:lang w:val="el-GR"/>
+        </w:rPr>
+        <w:t>Κανονικοποίηση</w:t>
+      </w:r>
+      <w:proofErr w:type="spellEnd"/>
+      <w:r>
+        <w:rPr>
+          <w:color w:val="auto"/>
+          <w:lang w:val="el-GR"/>
+        </w:rPr>
+        <w:t xml:space="preserve"> Μεταβλητών Ελέγχου</w:t>
+      </w:r>
+    </w:p>
+    <w:p>
+      <w:pPr>
+        <w:rPr>
+          <w:lang w:val="el-GR"/>
+        </w:rPr>
+      </w:pPr>
+    </w:p>
+    <w:p>
+      <w:pPr>
+        <w:rPr>
+          <w:lang w:val="el-GR"/>
+        </w:rPr>
+      </w:pPr>
+      <w:r>
+        <w:rPr>
+          <w:lang w:val="el-GR"/>
+        </w:rPr>
+        <w:t xml:space="preserve">Τα πεδία τιμών των μεταβλητών ελέγχου ενός ασαφούς ελεγκτή καθορίζουν την περιοχή λειτουργίας του. Για τον </w:t>
+      </w:r>
+      <w:r>
+        <w:t>FZ</w:t>
+      </w:r>
+      <w:r>
+        <w:rPr>
+          <w:lang w:val="el-GR"/>
+        </w:rPr>
+        <w:t>-</w:t>
+      </w:r>
+      <w:r>
+        <w:t>PI</w:t>
+      </w:r>
+      <w:r>
+        <w:rPr>
+          <w:lang w:val="el-GR"/>
+        </w:rPr>
+        <w:t xml:space="preserve"> ελεγκτή μπορούμε να υπολογίσουμε τα αντίστοιχα πεδία μέσω των σχέσεων του κεφαλαίου 9 των σημειώσεων.</w:t>
+      </w:r>
+    </w:p>
+    <w:p>
+      <w:pPr>
+        <w:autoSpaceDE w:val="0"/>
+        <w:autoSpaceDN w:val="0"/>
+        <w:adjustRightInd w:val="0"/>
+        <w:spacing w:after="0" w:line="240" w:lineRule="auto"/>
+        <w:rPr>
+          <w:rFonts w:ascii="TimesNewRomanPSMT" w:hAnsi="TimesNewRomanPSMT" w:cs="TimesNewRomanPSMT"/>
+          <w:lang w:val="el-GR"/>
+        </w:rPr>
+      </w:pPr>
+      <w:r>
+        <w:rPr>
+          <w:rFonts w:ascii="TimesNewRomanPSMT" w:hAnsi="TimesNewRomanPSMT" w:cs="TimesNewRomanPSMT"/>
+          <w:lang w:val="el-GR"/>
+        </w:rPr>
+        <w:t xml:space="preserve">Το πεδίο ορισμού της μεταβλητής </w:t>
+      </w:r>
+      <w:r>
+        <w:rPr>
+          <w:rFonts w:ascii="CMMI10" w:hAnsi="CMMI10" w:cs="CMMI10"/>
+          <w:i/>
+          <w:iCs/>
+        </w:rPr>
+        <w:t>e</w:t>
+      </w:r>
+      <w:r>
+        <w:rPr>
+          <w:rFonts w:ascii="CMR10" w:hAnsi="CMR10" w:cs="CMR10"/>
+          <w:lang w:val="el-GR"/>
+        </w:rPr>
+        <w:t>(</w:t>
+      </w:r>
+      <w:r>
+        <w:rPr>
+          <w:rFonts w:ascii="CMMI10" w:hAnsi="CMMI10" w:cs="CMMI10"/>
+          <w:i/>
+          <w:iCs/>
+        </w:rPr>
+        <w:t>k</w:t>
+      </w:r>
+      <w:r>
+        <w:rPr>
+          <w:rFonts w:ascii="CMR10" w:hAnsi="CMR10" w:cs="CMR10"/>
+          <w:lang w:val="el-GR"/>
+        </w:rPr>
+        <w:t xml:space="preserve">) </w:t>
+      </w:r>
+      <w:r>
+        <w:rPr>
+          <w:rFonts w:ascii="TimesNewRomanPSMT" w:hAnsi="TimesNewRomanPSMT" w:cs="TimesNewRomanPSMT"/>
+          <w:lang w:val="el-GR"/>
+        </w:rPr>
+        <w:t>καθορίζεται με βάση την Εξ. (9-31) των σημειώσεων:</w:t>
+      </w:r>
+    </w:p>
+    <w:p>
+      <w:pPr>
+        <w:autoSpaceDE w:val="0"/>
+        <w:autoSpaceDN w:val="0"/>
+        <w:adjustRightInd w:val="0"/>
+        <w:spacing w:after="0" w:line="240" w:lineRule="auto"/>
+        <w:rPr>
+          <w:rFonts w:ascii="TimesNewRomanPSMT" w:hAnsi="TimesNewRomanPSMT" w:cs="TimesNewRomanPSMT"/>
+          <w:lang w:val="el-GR"/>
+        </w:rPr>
+      </w:pPr>
+    </w:p>
+    <w:p>
+      <w:pPr>
+        <w:autoSpaceDE w:val="0"/>
+        <w:autoSpaceDN w:val="0"/>
+        <w:adjustRightInd w:val="0"/>
+        <w:spacing w:after="0" w:line="240" w:lineRule="auto"/>
+        <w:rPr>
+          <w:rFonts w:ascii="TimesNewRomanPSMT" w:eastAsiaTheme="minorEastAsia" w:hAnsi="TimesNewRomanPSMT" w:cs="TimesNewRomanPSMT"/>
+        </w:rPr>
+      </w:pPr>
+      <m:oMathPara>
+        <m:oMath>
+          <m:d>
+            <m:dPr>
+              <m:begChr m:val="["/>
+              <m:endChr m:val="]"/>
+              <m:ctrlPr>
+                <w:rPr>
+                  <w:rFonts w:ascii="Cambria Math" w:hAnsi="Cambria Math" w:cs="CMR10"/>
+                  <w:i/>
+                </w:rPr>
+              </m:ctrlPr>
+            </m:dPr>
+            <m:e>
+              <m:sSub>
+                <m:sSubPr>
+                  <m:ctrlPr>
+                    <w:rPr>
+                      <w:rFonts w:ascii="Cambria Math" w:hAnsi="Cambria Math" w:cs="CMR10"/>
+                      <w:i/>
+                    </w:rPr>
+                  </m:ctrlPr>
+                </m:sSubPr>
+                <m:e>
+                  <m:r>
+                    <w:rPr>
+                      <w:rFonts w:ascii="Cambria Math" w:hAnsi="Cambria Math" w:cs="CMR10"/>
+                    </w:rPr>
+                    <m:t>e</m:t>
+                  </m:r>
+                </m:e>
+                <m:sub>
+                  <m:r>
+                    <w:rPr>
+                      <w:rFonts w:ascii="Cambria Math" w:hAnsi="Cambria Math" w:cs="CMR10"/>
+                    </w:rPr>
+                    <m:t>min</m:t>
+                  </m:r>
+                </m:sub>
+              </m:sSub>
+              <m:r>
+                <w:rPr>
+                  <w:rFonts w:ascii="Cambria Math" w:hAnsi="Cambria Math" w:cs="CMR10"/>
+                </w:rPr>
+                <m:t>,</m:t>
+              </m:r>
+              <m:sSub>
+                <m:sSubPr>
+                  <m:ctrlPr>
+                    <w:rPr>
+                      <w:rFonts w:ascii="Cambria Math" w:hAnsi="Cambria Math" w:cs="CMR10"/>
+                      <w:i/>
+                    </w:rPr>
+                  </m:ctrlPr>
+                </m:sSubPr>
+                <m:e>
+                  <m:r>
+                    <w:rPr>
+                      <w:rFonts w:ascii="Cambria Math" w:hAnsi="Cambria Math" w:cs="CMR10"/>
+                    </w:rPr>
+                    <m:t>e</m:t>
+                  </m:r>
+                </m:e>
+                <m:sub>
+                  <m:r>
+                    <w:rPr>
+                      <w:rFonts w:ascii="Cambria Math" w:hAnsi="Cambria Math" w:cs="CMR10"/>
+                    </w:rPr>
+                    <m:t>max</m:t>
+                  </m:r>
+                </m:sub>
+              </m:sSub>
+            </m:e>
+          </m:d>
+          <m:r>
+            <w:rPr>
+              <w:rFonts w:ascii="Cambria Math" w:hAnsi="Cambria Math" w:cs="CMR10"/>
+            </w:rPr>
+            <m:t>=</m:t>
+          </m:r>
+          <m:d>
+            <m:dPr>
+              <m:begChr m:val="["/>
+              <m:endChr m:val="]"/>
+              <m:ctrlPr>
+                <w:rPr>
+                  <w:rFonts w:ascii="Cambria Math" w:hAnsi="Cambria Math" w:cs="CMR10"/>
+                  <w:i/>
+                </w:rPr>
+              </m:ctrlPr>
+            </m:dPr>
+            <m:e>
+              <m:sSub>
+                <m:sSubPr>
+                  <m:ctrlPr>
+                    <w:rPr>
+                      <w:rFonts w:ascii="Cambria Math" w:hAnsi="Cambria Math" w:cs="CMR10"/>
+                      <w:i/>
+                    </w:rPr>
+                  </m:ctrlPr>
+                </m:sSubPr>
+                <m:e>
+                  <m:r>
+                    <w:rPr>
+                      <w:rFonts w:ascii="Cambria Math" w:hAnsi="Cambria Math" w:cs="CMR10"/>
+                    </w:rPr>
+                    <m:t>r</m:t>
+                  </m:r>
+                </m:e>
+                <m:sub>
+                  <m:r>
+                    <w:rPr>
+                      <w:rFonts w:ascii="Cambria Math" w:hAnsi="Cambria Math" w:cs="CMR10"/>
+                    </w:rPr>
+                    <m:t>min</m:t>
+                  </m:r>
+                </m:sub>
+              </m:sSub>
+              <m:r>
+                <w:rPr>
+                  <w:rFonts w:ascii="Cambria Math" w:hAnsi="Cambria Math" w:cs="CMR10"/>
+                </w:rPr>
+                <m:t>-</m:t>
+              </m:r>
+              <m:sSub>
+                <m:sSubPr>
+                  <m:ctrlPr>
+                    <w:rPr>
+                      <w:rFonts w:ascii="Cambria Math" w:hAnsi="Cambria Math" w:cs="CMR10"/>
+                      <w:i/>
+                    </w:rPr>
+                  </m:ctrlPr>
+                </m:sSubPr>
+                <m:e>
+                  <m:r>
+                    <w:rPr>
+                      <w:rFonts w:ascii="Cambria Math" w:hAnsi="Cambria Math" w:cs="CMR10"/>
+                    </w:rPr>
+                    <m:t>y</m:t>
+                  </m:r>
+                </m:e>
+                <m:sub>
+                  <m:r>
+                    <w:rPr>
+                      <w:rFonts w:ascii="Cambria Math" w:hAnsi="Cambria Math" w:cs="CMR10"/>
+                    </w:rPr>
+                    <m:t>max</m:t>
+                  </m:r>
+                </m:sub>
+              </m:sSub>
+              <m:r>
+                <w:rPr>
+                  <w:rFonts w:ascii="Cambria Math" w:hAnsi="Cambria Math" w:cs="CMR10"/>
+                </w:rPr>
+                <m:t>,</m:t>
+              </m:r>
+              <m:sSub>
+                <m:sSubPr>
+                  <m:ctrlPr>
+                    <w:rPr>
+                      <w:rFonts w:ascii="Cambria Math" w:hAnsi="Cambria Math" w:cs="CMR10"/>
+                      <w:i/>
+                    </w:rPr>
+                  </m:ctrlPr>
+                </m:sSubPr>
+                <m:e>
+                  <m:r>
+                    <w:rPr>
+                      <w:rFonts w:ascii="Cambria Math" w:hAnsi="Cambria Math" w:cs="CMR10"/>
+                    </w:rPr>
+                    <m:t>r</m:t>
+                  </m:r>
+                </m:e>
+                <m:sub>
+                  <m:r>
+                    <w:rPr>
+                      <w:rFonts w:ascii="Cambria Math" w:hAnsi="Cambria Math" w:cs="CMR10"/>
+                    </w:rPr>
+                    <m:t>max</m:t>
+                  </m:r>
+                </m:sub>
+              </m:sSub>
+              <m:r>
+                <w:rPr>
+                  <w:rFonts w:ascii="Cambria Math" w:hAnsi="Cambria Math" w:cs="CMR10"/>
+                </w:rPr>
+                <m:t>-</m:t>
+              </m:r>
+              <m:sSub>
+                <m:sSubPr>
+                  <m:ctrlPr>
+                    <w:rPr>
+                      <w:rFonts w:ascii="Cambria Math" w:hAnsi="Cambria Math" w:cs="CMR10"/>
+                      <w:i/>
+                    </w:rPr>
+                  </m:ctrlPr>
+                </m:sSubPr>
+                <m:e>
+                  <m:r>
+                    <w:rPr>
+                      <w:rFonts w:ascii="Cambria Math" w:hAnsi="Cambria Math" w:cs="CMR10"/>
+                    </w:rPr>
+                    <m:t>y</m:t>
+                  </m:r>
+                </m:e>
+                <m:sub>
+                  <m:r>
+                    <w:rPr>
+                      <w:rFonts w:ascii="Cambria Math" w:hAnsi="Cambria Math" w:cs="CMR10"/>
+                    </w:rPr>
+                    <m:t>min</m:t>
+                  </m:r>
+                </m:sub>
+              </m:sSub>
+            </m:e>
+          </m:d>
+        </m:oMath>
+      </m:oMathPara>
+    </w:p>
+    <w:p>
+      <w:pPr>
+        <w:autoSpaceDE w:val="0"/>
+        <w:autoSpaceDN w:val="0"/>
+        <w:adjustRightInd w:val="0"/>
+        <w:spacing w:after="0" w:line="240" w:lineRule="auto"/>
+        <w:rPr>
+          <w:rFonts w:ascii="TimesNewRomanPSMT" w:eastAsiaTheme="minorEastAsia" w:hAnsi="TimesNewRomanPSMT" w:cs="TimesNewRomanPSMT"/>
+        </w:rPr>
+      </w:pPr>
+    </w:p>
+    <w:p>
+      <w:pPr>
+        <w:autoSpaceDE w:val="0"/>
+        <w:autoSpaceDN w:val="0"/>
+        <w:adjustRightInd w:val="0"/>
+        <w:spacing w:after="0" w:line="240" w:lineRule="auto"/>
+        <w:rPr>
+          <w:rFonts w:ascii="TimesNewRomanPSMT" w:hAnsi="TimesNewRomanPSMT" w:cs="TimesNewRomanPSMT"/>
+          <w:lang w:val="el-GR"/>
+        </w:rPr>
+      </w:pPr>
+      <w:r>
+        <w:rPr>
+          <w:rFonts w:ascii="TimesNewRomanPSMT" w:hAnsi="TimesNewRomanPSMT" w:cs="TimesNewRomanPSMT"/>
+          <w:lang w:val="el-GR"/>
+        </w:rPr>
+        <w:t>Δεδομένης της</w:t>
+      </w:r>
+      <w:r>
+        <w:rPr>
+          <w:rFonts w:ascii="TimesNewRomanPSMT" w:hAnsi="TimesNewRomanPSMT" w:cs="TimesNewRomanPSMT"/>
+          <w:lang w:val="el-GR"/>
+        </w:rPr>
+        <w:t xml:space="preserve"> μέγιστη</w:t>
+      </w:r>
+      <w:r>
+        <w:rPr>
+          <w:rFonts w:ascii="TimesNewRomanPSMT" w:hAnsi="TimesNewRomanPSMT" w:cs="TimesNewRomanPSMT"/>
+          <w:lang w:val="el-GR"/>
+        </w:rPr>
+        <w:t>ς</w:t>
+      </w:r>
+      <w:r>
+        <w:rPr>
+          <w:rFonts w:ascii="TimesNewRomanPSMT" w:hAnsi="TimesNewRomanPSMT" w:cs="TimesNewRomanPSMT"/>
+          <w:lang w:val="el-GR"/>
+        </w:rPr>
+        <w:t xml:space="preserve"> ταχύτητα</w:t>
+      </w:r>
+      <w:r>
+        <w:rPr>
+          <w:rFonts w:ascii="TimesNewRomanPSMT" w:hAnsi="TimesNewRomanPSMT" w:cs="TimesNewRomanPSMT"/>
+          <w:lang w:val="el-GR"/>
+        </w:rPr>
+        <w:t>ς</w:t>
+      </w:r>
+      <w:r>
+        <w:rPr>
+          <w:rFonts w:ascii="TimesNewRomanPSMT" w:hAnsi="TimesNewRomanPSMT" w:cs="TimesNewRomanPSMT"/>
+          <w:lang w:val="el-GR"/>
+        </w:rPr>
+        <w:t xml:space="preserve"> του </w:t>
+      </w:r>
+      <w:r>
+        <w:rPr>
+          <w:rFonts w:cs="TimesNewRomanPSMT"/>
+          <w:lang w:val="el-GR"/>
+        </w:rPr>
+        <w:t>τραπεζιού εργασίας</w:t>
+      </w:r>
+      <w:r>
+        <w:rPr>
+          <w:rFonts w:ascii="TimesNewRomanPSMT" w:hAnsi="TimesNewRomanPSMT" w:cs="TimesNewRomanPSMT"/>
+          <w:lang w:val="el-GR"/>
+        </w:rPr>
+        <w:t xml:space="preserve"> </w:t>
+      </w:r>
+      <w:r>
+        <w:rPr>
+          <w:rFonts w:ascii="TimesNewRomanPSMT" w:hAnsi="TimesNewRomanPSMT" w:cs="TimesNewRomanPSMT"/>
+          <w:lang w:val="el-GR"/>
+        </w:rPr>
+        <w:t>που</w:t>
+      </w:r>
+      <w:r>
+        <w:rPr>
+          <w:rFonts w:ascii="TimesNewRomanPSMT" w:hAnsi="TimesNewRomanPSMT" w:cs="TimesNewRomanPSMT"/>
+          <w:lang w:val="el-GR"/>
+        </w:rPr>
+        <w:t xml:space="preserve"> είναι </w:t>
+      </w:r>
+      <w:r>
+        <w:rPr>
+          <w:rFonts w:cs="TimesNewRomanPSMT"/>
+          <w:lang w:val="el-GR"/>
+        </w:rPr>
+        <w:t>ω</w:t>
+      </w:r>
+      <w:r>
+        <w:rPr>
+          <w:rFonts w:cs="TimesNewRomanPSMT"/>
+          <w:vertAlign w:val="subscript"/>
+        </w:rPr>
+        <w:t>max</w:t>
+      </w:r>
+      <w:r>
+        <w:rPr>
+          <w:rFonts w:ascii="CMMI8" w:hAnsi="CMMI8" w:cs="CMMI8"/>
+          <w:i/>
+          <w:iCs/>
           <w:sz w:val="16"/>
           <w:szCs w:val="16"/>
-        </w:rPr>
-        <w:t>p</w:t>
+          <w:lang w:val="el-GR"/>
+        </w:rPr>
+        <w:t xml:space="preserve"> </w:t>
+      </w:r>
+      <w:r>
+        <w:rPr>
+          <w:rFonts w:ascii="CMR10" w:hAnsi="CMR10" w:cs="CMR10"/>
+          <w:lang w:val="el-GR"/>
+        </w:rPr>
+        <w:t>= 50</w:t>
+      </w:r>
+      <w:r>
+        <w:rPr>
+          <w:rFonts w:ascii="CMMI10" w:hAnsi="CMMI10" w:cs="CMMI10"/>
+          <w:i/>
+          <w:iCs/>
+        </w:rPr>
+        <w:t>rad</w:t>
+      </w:r>
+      <w:r>
+        <w:rPr>
+          <w:rFonts w:ascii="CMR10" w:hAnsi="CMR10" w:cs="CMR10"/>
+          <w:lang w:val="el-GR"/>
+        </w:rPr>
+        <w:t>/</w:t>
+      </w:r>
+      <w:r>
+        <w:rPr>
+          <w:rFonts w:ascii="CMMI10" w:hAnsi="CMMI10" w:cs="CMMI10"/>
+          <w:i/>
+          <w:iCs/>
+        </w:rPr>
+        <w:t>s</w:t>
+      </w:r>
+      <w:r>
+        <w:rPr>
+          <w:rFonts w:ascii="TimesNewRomanPSMT" w:hAnsi="TimesNewRomanPSMT" w:cs="TimesNewRomanPSMT"/>
+          <w:lang w:val="el-GR"/>
+        </w:rPr>
+        <w:t>,</w:t>
+      </w:r>
+      <w:r>
+        <w:rPr>
+          <w:rFonts w:ascii="TimesNewRomanPSMT" w:hAnsi="TimesNewRomanPSMT" w:cs="TimesNewRomanPSMT"/>
+          <w:lang w:val="el-GR"/>
+        </w:rPr>
+        <w:t xml:space="preserve"> έχουμε</w:t>
+      </w:r>
+    </w:p>
+    <w:p>
+      <w:pPr>
+        <w:autoSpaceDE w:val="0"/>
+        <w:autoSpaceDN w:val="0"/>
+        <w:adjustRightInd w:val="0"/>
+        <w:spacing w:after="0" w:line="240" w:lineRule="auto"/>
+        <w:rPr>
+          <w:rFonts w:ascii="TimesNewRomanPSMT" w:eastAsiaTheme="minorEastAsia" w:hAnsi="TimesNewRomanPSMT" w:cs="TimesNewRomanPSMT"/>
+          <w:lang w:val="el-GR"/>
+        </w:rPr>
+      </w:pPr>
+    </w:p>
+    <w:p>
+      <w:pPr>
+        <w:autoSpaceDE w:val="0"/>
+        <w:autoSpaceDN w:val="0"/>
+        <w:adjustRightInd w:val="0"/>
+        <w:spacing w:after="0" w:line="240" w:lineRule="auto"/>
+        <w:rPr>
+          <w:rFonts w:ascii="TimesNewRomanPSMT" w:eastAsiaTheme="minorEastAsia" w:hAnsi="TimesNewRomanPSMT" w:cs="TimesNewRomanPSMT"/>
+        </w:rPr>
+      </w:pPr>
+      <m:oMathPara>
+        <m:oMath>
+          <m:d>
+            <m:dPr>
+              <m:begChr m:val="["/>
+              <m:endChr m:val="]"/>
+              <m:ctrlPr>
+                <w:rPr>
+                  <w:rFonts w:ascii="Cambria Math" w:hAnsi="Cambria Math" w:cs="CMR10"/>
+                  <w:i/>
+                </w:rPr>
+              </m:ctrlPr>
+            </m:dPr>
+            <m:e>
+              <m:sSub>
+                <m:sSubPr>
+                  <m:ctrlPr>
+                    <w:rPr>
+                      <w:rFonts w:ascii="Cambria Math" w:hAnsi="Cambria Math" w:cs="CMR10"/>
+                      <w:i/>
+                    </w:rPr>
+                  </m:ctrlPr>
+                </m:sSubPr>
+                <m:e>
+                  <m:r>
+                    <w:rPr>
+                      <w:rFonts w:ascii="Cambria Math" w:hAnsi="Cambria Math" w:cs="CMR10"/>
+                    </w:rPr>
+                    <m:t>e</m:t>
+                  </m:r>
+                </m:e>
+                <m:sub>
+                  <m:r>
+                    <w:rPr>
+                      <w:rFonts w:ascii="Cambria Math" w:hAnsi="Cambria Math" w:cs="CMR10"/>
+                    </w:rPr>
+                    <m:t>min</m:t>
+                  </m:r>
+                </m:sub>
+              </m:sSub>
+              <m:r>
+                <w:rPr>
+                  <w:rFonts w:ascii="Cambria Math" w:hAnsi="Cambria Math" w:cs="CMR10"/>
+                </w:rPr>
+                <m:t>,</m:t>
+              </m:r>
+              <m:sSub>
+                <m:sSubPr>
+                  <m:ctrlPr>
+                    <w:rPr>
+                      <w:rFonts w:ascii="Cambria Math" w:hAnsi="Cambria Math" w:cs="CMR10"/>
+                      <w:i/>
+                    </w:rPr>
+                  </m:ctrlPr>
+                </m:sSubPr>
+                <m:e>
+                  <m:r>
+                    <w:rPr>
+                      <w:rFonts w:ascii="Cambria Math" w:hAnsi="Cambria Math" w:cs="CMR10"/>
+                    </w:rPr>
+                    <m:t>e</m:t>
+                  </m:r>
+                </m:e>
+                <m:sub>
+                  <m:r>
+                    <w:rPr>
+                      <w:rFonts w:ascii="Cambria Math" w:hAnsi="Cambria Math" w:cs="CMR10"/>
+                    </w:rPr>
+                    <m:t>max</m:t>
+                  </m:r>
+                </m:sub>
+              </m:sSub>
+            </m:e>
+          </m:d>
+          <m:r>
+            <w:rPr>
+              <w:rFonts w:ascii="Cambria Math" w:hAnsi="Cambria Math" w:cs="CMR10"/>
+            </w:rPr>
+            <m:t>=</m:t>
+          </m:r>
+          <m:d>
+            <m:dPr>
+              <m:begChr m:val="["/>
+              <m:endChr m:val="]"/>
+              <m:ctrlPr>
+                <w:rPr>
+                  <w:rFonts w:ascii="Cambria Math" w:hAnsi="Cambria Math" w:cs="CMR10"/>
+                  <w:i/>
+                </w:rPr>
+              </m:ctrlPr>
+            </m:dPr>
+            <m:e>
+              <m:r>
+                <w:rPr>
+                  <w:rFonts w:ascii="Cambria Math" w:hAnsi="Cambria Math" w:cs="CMR10"/>
+                </w:rPr>
+                <m:t>0-50, 50-0</m:t>
+              </m:r>
+            </m:e>
+          </m:d>
+          <m:r>
+            <w:rPr>
+              <w:rFonts w:ascii="Cambria Math" w:eastAsiaTheme="minorEastAsia" w:hAnsi="Cambria Math" w:cs="TimesNewRomanPSMT"/>
+            </w:rPr>
+            <m:t>=[-50, 50]</m:t>
+          </m:r>
+        </m:oMath>
+      </m:oMathPara>
+    </w:p>
+    <w:p>
+      <w:pPr>
+        <w:rPr>
+          <w:rFonts w:cs="TimesNewRomanPSMT"/>
+          <w:lang w:val="el-GR"/>
+        </w:rPr>
+      </w:pPr>
+    </w:p>
+    <w:p>
+      <w:pPr>
+        <w:rPr>
+          <w:rFonts w:ascii="TimesNewRomanPSMT" w:hAnsi="TimesNewRomanPSMT" w:cs="TimesNewRomanPSMT"/>
+          <w:lang w:val="el-GR"/>
+        </w:rPr>
+      </w:pPr>
+      <w:r>
+        <w:rPr>
+          <w:rFonts w:cs="TimesNewRomanPSMT"/>
+          <w:lang w:val="el-GR"/>
+        </w:rPr>
+        <w:t>Για το διάστημα της μεταβολής σφάλματος Δ</w:t>
+      </w:r>
+      <w:r>
+        <w:rPr>
+          <w:rFonts w:cs="TimesNewRomanPSMT"/>
+        </w:rPr>
+        <w:t>e</w:t>
+      </w:r>
+      <w:r>
+        <w:rPr>
+          <w:rFonts w:cs="TimesNewRomanPSMT"/>
+          <w:lang w:val="el-GR"/>
+        </w:rPr>
+        <w:t xml:space="preserve">, </w:t>
+      </w:r>
+      <w:r>
+        <w:rPr>
+          <w:rFonts w:cs="TimesNewRomanPSMT"/>
+          <w:lang w:val="el-GR"/>
+        </w:rPr>
+        <w:t xml:space="preserve">ισχύει από την </w:t>
+      </w:r>
+      <w:r>
+        <w:rPr>
+          <w:rFonts w:ascii="TimesNewRomanPSMT" w:hAnsi="TimesNewRomanPSMT" w:cs="TimesNewRomanPSMT"/>
+          <w:lang w:val="el-GR"/>
+        </w:rPr>
+        <w:t>Εξ. (9-3</w:t>
+      </w:r>
+      <w:r>
+        <w:rPr>
+          <w:rFonts w:ascii="TimesNewRomanPSMT" w:hAnsi="TimesNewRomanPSMT" w:cs="TimesNewRomanPSMT"/>
+          <w:lang w:val="el-GR"/>
+        </w:rPr>
+        <w:t>2</w:t>
+      </w:r>
+      <w:r>
+        <w:rPr>
+          <w:rFonts w:ascii="TimesNewRomanPSMT" w:hAnsi="TimesNewRomanPSMT" w:cs="TimesNewRomanPSMT"/>
+          <w:lang w:val="el-GR"/>
+        </w:rPr>
+        <w:t>)</w:t>
+      </w:r>
+    </w:p>
+    <w:p>
+      <w:pPr>
+        <w:autoSpaceDE w:val="0"/>
+        <w:autoSpaceDN w:val="0"/>
+        <w:adjustRightInd w:val="0"/>
+        <w:spacing w:after="0" w:line="240" w:lineRule="auto"/>
+        <w:rPr>
+          <w:rFonts w:ascii="TimesNewRomanPSMT" w:eastAsiaTheme="minorEastAsia" w:hAnsi="TimesNewRomanPSMT" w:cs="TimesNewRomanPSMT"/>
+        </w:rPr>
+      </w:pPr>
+    </w:p>
+    <w:p>
+      <w:pPr>
+        <w:autoSpaceDE w:val="0"/>
+        <w:autoSpaceDN w:val="0"/>
+        <w:adjustRightInd w:val="0"/>
+        <w:spacing w:after="0" w:line="240" w:lineRule="auto"/>
+        <w:rPr>
+          <w:rFonts w:ascii="TimesNewRomanPSMT" w:eastAsiaTheme="minorEastAsia" w:hAnsi="TimesNewRomanPSMT" w:cs="TimesNewRomanPSMT"/>
+        </w:rPr>
+      </w:pPr>
+      <m:oMathPara>
+        <m:oMath>
+          <m:d>
+            <m:dPr>
+              <m:begChr m:val="["/>
+              <m:endChr m:val="]"/>
+              <m:ctrlPr>
+                <w:rPr>
+                  <w:rFonts w:ascii="Cambria Math" w:hAnsi="Cambria Math" w:cs="CMR10"/>
+                  <w:i/>
+                </w:rPr>
+              </m:ctrlPr>
+            </m:dPr>
+            <m:e>
+              <m:r>
+                <w:rPr>
+                  <w:rFonts w:ascii="Cambria Math" w:hAnsi="Cambria Math" w:cs="CMR10"/>
+                </w:rPr>
+                <m:t>Δ</m:t>
+              </m:r>
+              <m:sSub>
+                <m:sSubPr>
+                  <m:ctrlPr>
+                    <w:rPr>
+                      <w:rFonts w:ascii="Cambria Math" w:hAnsi="Cambria Math" w:cs="CMR10"/>
+                      <w:i/>
+                    </w:rPr>
+                  </m:ctrlPr>
+                </m:sSubPr>
+                <m:e>
+                  <m:r>
+                    <w:rPr>
+                      <w:rFonts w:ascii="Cambria Math" w:hAnsi="Cambria Math" w:cs="CMR10"/>
+                    </w:rPr>
+                    <m:t>e</m:t>
+                  </m:r>
+                </m:e>
+                <m:sub>
+                  <m:r>
+                    <w:rPr>
+                      <w:rFonts w:ascii="Cambria Math" w:hAnsi="Cambria Math" w:cs="CMR10"/>
+                    </w:rPr>
+                    <m:t>min</m:t>
+                  </m:r>
+                </m:sub>
+              </m:sSub>
+              <m:r>
+                <w:rPr>
+                  <w:rFonts w:ascii="Cambria Math" w:hAnsi="Cambria Math" w:cs="CMR10"/>
+                </w:rPr>
+                <m:t>,Δ</m:t>
+              </m:r>
+              <m:sSub>
+                <m:sSubPr>
+                  <m:ctrlPr>
+                    <w:rPr>
+                      <w:rFonts w:ascii="Cambria Math" w:hAnsi="Cambria Math" w:cs="CMR10"/>
+                      <w:i/>
+                    </w:rPr>
+                  </m:ctrlPr>
+                </m:sSubPr>
+                <m:e>
+                  <m:r>
+                    <w:rPr>
+                      <w:rFonts w:ascii="Cambria Math" w:hAnsi="Cambria Math" w:cs="CMR10"/>
+                    </w:rPr>
+                    <m:t>e</m:t>
+                  </m:r>
+                </m:e>
+                <m:sub>
+                  <m:r>
+                    <w:rPr>
+                      <w:rFonts w:ascii="Cambria Math" w:hAnsi="Cambria Math" w:cs="CMR10"/>
+                    </w:rPr>
+                    <m:t>max</m:t>
+                  </m:r>
+                </m:sub>
+              </m:sSub>
+            </m:e>
+          </m:d>
+          <m:r>
+            <w:rPr>
+              <w:rFonts w:ascii="Cambria Math" w:hAnsi="Cambria Math" w:cs="CMR10"/>
+            </w:rPr>
+            <m:t>=</m:t>
+          </m:r>
+          <m:d>
+            <m:dPr>
+              <m:begChr m:val="["/>
+              <m:endChr m:val="]"/>
+              <m:ctrlPr>
+                <w:rPr>
+                  <w:rFonts w:ascii="Cambria Math" w:hAnsi="Cambria Math" w:cs="CMR10"/>
+                  <w:i/>
+                </w:rPr>
+              </m:ctrlPr>
+            </m:dPr>
+            <m:e>
+              <m:sSub>
+                <m:sSubPr>
+                  <m:ctrlPr>
+                    <w:rPr>
+                      <w:rFonts w:ascii="Cambria Math" w:hAnsi="Cambria Math" w:cs="CMR10"/>
+                      <w:i/>
+                    </w:rPr>
+                  </m:ctrlPr>
+                </m:sSubPr>
+                <m:e>
+                  <m:r>
+                    <w:rPr>
+                      <w:rFonts w:ascii="Cambria Math" w:hAnsi="Cambria Math" w:cs="CMR10"/>
+                    </w:rPr>
+                    <m:t>e</m:t>
+                  </m:r>
+                </m:e>
+                <m:sub>
+                  <m:r>
+                    <w:rPr>
+                      <w:rFonts w:ascii="Cambria Math" w:hAnsi="Cambria Math" w:cs="CMR10"/>
+                    </w:rPr>
+                    <m:t>min</m:t>
+                  </m:r>
+                </m:sub>
+              </m:sSub>
+              <m:r>
+                <w:rPr>
+                  <w:rFonts w:ascii="Cambria Math" w:hAnsi="Cambria Math" w:cs="CMR10"/>
+                </w:rPr>
+                <m:t>-</m:t>
+              </m:r>
+              <m:sSub>
+                <m:sSubPr>
+                  <m:ctrlPr>
+                    <w:rPr>
+                      <w:rFonts w:ascii="Cambria Math" w:hAnsi="Cambria Math" w:cs="CMR10"/>
+                      <w:i/>
+                    </w:rPr>
+                  </m:ctrlPr>
+                </m:sSubPr>
+                <m:e>
+                  <m:r>
+                    <w:rPr>
+                      <w:rFonts w:ascii="Cambria Math" w:hAnsi="Cambria Math" w:cs="CMR10"/>
+                    </w:rPr>
+                    <m:t>e</m:t>
+                  </m:r>
+                </m:e>
+                <m:sub>
+                  <m:r>
+                    <w:rPr>
+                      <w:rFonts w:ascii="Cambria Math" w:hAnsi="Cambria Math" w:cs="CMR10"/>
+                    </w:rPr>
+                    <m:t>max</m:t>
+                  </m:r>
+                </m:sub>
+              </m:sSub>
+              <m:r>
+                <w:rPr>
+                  <w:rFonts w:ascii="Cambria Math" w:hAnsi="Cambria Math" w:cs="CMR10"/>
+                </w:rPr>
+                <m:t>,</m:t>
+              </m:r>
+              <m:sSub>
+                <m:sSubPr>
+                  <m:ctrlPr>
+                    <w:rPr>
+                      <w:rFonts w:ascii="Cambria Math" w:hAnsi="Cambria Math" w:cs="CMR10"/>
+                      <w:i/>
+                    </w:rPr>
+                  </m:ctrlPr>
+                </m:sSubPr>
+                <m:e>
+                  <m:r>
+                    <w:rPr>
+                      <w:rFonts w:ascii="Cambria Math" w:hAnsi="Cambria Math" w:cs="CMR10"/>
+                    </w:rPr>
+                    <m:t>e</m:t>
+                  </m:r>
+                </m:e>
+                <m:sub>
+                  <m:r>
+                    <w:rPr>
+                      <w:rFonts w:ascii="Cambria Math" w:hAnsi="Cambria Math" w:cs="CMR10"/>
+                    </w:rPr>
+                    <m:t>max</m:t>
+                  </m:r>
+                </m:sub>
+              </m:sSub>
+              <m:r>
+                <w:rPr>
+                  <w:rFonts w:ascii="Cambria Math" w:hAnsi="Cambria Math" w:cs="CMR10"/>
+                </w:rPr>
+                <m:t>-</m:t>
+              </m:r>
+              <m:sSub>
+                <m:sSubPr>
+                  <m:ctrlPr>
+                    <w:rPr>
+                      <w:rFonts w:ascii="Cambria Math" w:hAnsi="Cambria Math" w:cs="CMR10"/>
+                      <w:i/>
+                    </w:rPr>
+                  </m:ctrlPr>
+                </m:sSubPr>
+                <m:e>
+                  <m:r>
+                    <w:rPr>
+                      <w:rFonts w:ascii="Cambria Math" w:hAnsi="Cambria Math" w:cs="CMR10"/>
+                    </w:rPr>
+                    <m:t>e</m:t>
+                  </m:r>
+                </m:e>
+                <m:sub>
+                  <m:r>
+                    <w:rPr>
+                      <w:rFonts w:ascii="Cambria Math" w:hAnsi="Cambria Math" w:cs="CMR10"/>
+                    </w:rPr>
+                    <m:t>min</m:t>
+                  </m:r>
+                </m:sub>
+              </m:sSub>
+            </m:e>
+          </m:d>
+          <m:r>
+            <w:rPr>
+              <w:rFonts w:ascii="Cambria Math" w:eastAsiaTheme="minorEastAsia" w:hAnsi="Cambria Math" w:cs="TimesNewRomanPSMT"/>
+            </w:rPr>
+            <m:t>=[-100, 100]</m:t>
+          </m:r>
+        </m:oMath>
+      </m:oMathPara>
+    </w:p>
+    <w:p>
+      <w:pPr>
+        <w:rPr>
+          <w:lang w:val="el-GR"/>
+        </w:rPr>
+      </w:pPr>
+    </w:p>
+    <w:p>
+      <w:pPr>
+        <w:rPr>
+          <w:rFonts w:ascii="TimesNewRomanPSMT" w:hAnsi="TimesNewRomanPSMT" w:cs="TimesNewRomanPSMT"/>
+          <w:lang w:val="el-GR"/>
+        </w:rPr>
+      </w:pPr>
+      <w:r>
+        <w:rPr>
+          <w:lang w:val="el-GR"/>
+        </w:rPr>
+        <w:lastRenderedPageBreak/>
+        <w:t xml:space="preserve">Για λόγους απλότητας και ομοιομορφίας θεωρούμε τις τιμές των μεταβλητών εισόδου και εξόδου στο διάστημα [-1 , 1].  Αυτό σημαίνει πώς τα διαστήματα του σφάλματος και της μεταβολής του πρέπει να </w:t>
+      </w:r>
+      <w:proofErr w:type="spellStart"/>
+      <w:r>
+        <w:rPr>
+          <w:lang w:val="el-GR"/>
+        </w:rPr>
+        <w:t>κλιμακοποιηθούν</w:t>
       </w:r>
       <w:proofErr w:type="spellEnd"/>
       <w:r>
         <w:rPr>
-          <w:rFonts w:ascii="Asana-Math-Identity-H" w:hAnsi="Asana-Math-Identity-H" w:cs="Asana-Math-Identity-H"/>
-          <w:sz w:val="16"/>
-          <w:szCs w:val="16"/>
+          <w:lang w:val="el-GR"/>
+        </w:rPr>
+        <w:t xml:space="preserve">. </w:t>
+      </w:r>
+      <w:r>
+        <w:rPr>
+          <w:lang w:val="el-GR"/>
+        </w:rPr>
+        <w:t>Αυτό γίνεται</w:t>
+      </w:r>
+      <w:r>
+        <w:rPr>
+          <w:rFonts w:ascii="TimesNewRomanPSMT" w:hAnsi="TimesNewRomanPSMT" w:cs="TimesNewRomanPSMT"/>
+          <w:lang w:val="el-GR"/>
+        </w:rPr>
+        <w:t xml:space="preserve"> βάσ</w:t>
+      </w:r>
+      <w:r>
+        <w:rPr>
+          <w:rFonts w:ascii="TimesNewRomanPSMT" w:hAnsi="TimesNewRomanPSMT" w:cs="TimesNewRomanPSMT"/>
+          <w:lang w:val="el-GR"/>
+        </w:rPr>
+        <w:t>ει</w:t>
+      </w:r>
+      <w:r>
+        <w:rPr>
+          <w:rFonts w:ascii="TimesNewRomanPSMT" w:hAnsi="TimesNewRomanPSMT" w:cs="TimesNewRomanPSMT"/>
+          <w:lang w:val="el-GR"/>
+        </w:rPr>
+        <w:t xml:space="preserve"> τ</w:t>
+      </w:r>
+      <w:r>
+        <w:rPr>
+          <w:rFonts w:ascii="TimesNewRomanPSMT" w:hAnsi="TimesNewRomanPSMT" w:cs="TimesNewRomanPSMT"/>
+          <w:lang w:val="el-GR"/>
+        </w:rPr>
+        <w:t>ων</w:t>
+      </w:r>
+      <w:r>
+        <w:rPr>
+          <w:rFonts w:ascii="TimesNewRomanPSMT" w:hAnsi="TimesNewRomanPSMT" w:cs="TimesNewRomanPSMT"/>
+          <w:lang w:val="el-GR"/>
+        </w:rPr>
+        <w:t xml:space="preserve"> Εξ. (9-34) και (9-35) των</w:t>
+      </w:r>
+      <w:r>
+        <w:rPr>
+          <w:rFonts w:ascii="TimesNewRomanPSMT" w:hAnsi="TimesNewRomanPSMT" w:cs="TimesNewRomanPSMT"/>
           <w:lang w:val="el-GR"/>
         </w:rPr>
         <w:t xml:space="preserve"> </w:t>
       </w:r>
       <w:r>
         <w:rPr>
-          <w:rFonts w:ascii="LiberationSerif" w:hAnsi="LiberationSerif" w:cs="LiberationSerif"/>
-          <w:lang w:val="el-GR"/>
-        </w:rPr>
-        <w:t xml:space="preserve">και </w:t>
-      </w:r>
-      <w:r>
-        <w:rPr>
-          <w:rFonts w:ascii="Asana-Math-Identity-H" w:hAnsi="Asana-Math-Identity-H" w:cs="Asana-Math-Identity-H"/>
-        </w:rPr>
-        <w:t>t</w:t>
-      </w:r>
-      <w:r>
-        <w:rPr>
-          <w:rFonts w:ascii="Asana-Math-Identity-H" w:hAnsi="Asana-Math-Identity-H" w:cs="Asana-Math-Identity-H"/>
-          <w:sz w:val="16"/>
-          <w:szCs w:val="16"/>
-        </w:rPr>
-        <w:t>r</w:t>
-      </w:r>
-      <w:r>
-        <w:rPr>
-          <w:rFonts w:ascii="LiberationSerif" w:hAnsi="LiberationSerif" w:cs="LiberationSerif"/>
-          <w:lang w:val="el-GR"/>
-        </w:rPr>
-        <w:t xml:space="preserve">, καθώς και την </w:t>
+          <w:rFonts w:ascii="TimesNewRomanPSMT" w:hAnsi="TimesNewRomanPSMT" w:cs="TimesNewRomanPSMT"/>
+          <w:lang w:val="el-GR"/>
+        </w:rPr>
+        <w:t>σημειώσεων</w:t>
+      </w:r>
+      <w:r>
+        <w:rPr>
+          <w:rFonts w:ascii="TimesNewRomanPSMT" w:hAnsi="TimesNewRomanPSMT" w:cs="TimesNewRomanPSMT"/>
+          <w:lang w:val="el-GR"/>
+        </w:rPr>
+        <w:t>,</w:t>
+      </w:r>
+    </w:p>
+    <w:p>
+      <w:pPr>
+        <w:rPr>
+          <w:rFonts w:eastAsiaTheme="minorEastAsia" w:cs="TimesNewRomanPSMT"/>
+          <w:i/>
+          <w:lang w:val="el-GR"/>
+        </w:rPr>
+      </w:pPr>
+      <m:oMathPara>
+        <m:oMath>
+          <m:acc>
+            <m:accPr>
+              <m:chr m:val="̃"/>
+              <m:ctrlPr>
+                <w:rPr>
+                  <w:rFonts w:ascii="Cambria Math" w:hAnsi="Cambria Math" w:cs="TimesNewRomanPSMT"/>
+                  <w:i/>
+                  <w:lang w:val="el-GR"/>
+                </w:rPr>
+              </m:ctrlPr>
+            </m:accPr>
+            <m:e>
+              <m:r>
+                <w:rPr>
+                  <w:rFonts w:ascii="Cambria Math" w:hAnsi="Cambria Math" w:cs="TimesNewRomanPSMT"/>
+                  <w:lang w:val="el-GR"/>
+                </w:rPr>
+                <m:t>e</m:t>
+              </m:r>
+            </m:e>
+          </m:acc>
+          <m:d>
+            <m:dPr>
+              <m:ctrlPr>
+                <w:rPr>
+                  <w:rFonts w:ascii="Cambria Math" w:eastAsiaTheme="minorEastAsia" w:hAnsi="Cambria Math" w:cs="TimesNewRomanPSMT"/>
+                  <w:i/>
+                  <w:lang w:val="el-GR"/>
+                </w:rPr>
+              </m:ctrlPr>
+            </m:dPr>
+            <m:e>
+              <m:r>
+                <w:rPr>
+                  <w:rFonts w:ascii="Cambria Math" w:eastAsiaTheme="minorEastAsia" w:hAnsi="Cambria Math" w:cs="TimesNewRomanPSMT"/>
+                  <w:lang w:val="el-GR"/>
+                </w:rPr>
+                <m:t>k</m:t>
+              </m:r>
+            </m:e>
+          </m:d>
+          <m:r>
+            <w:rPr>
+              <w:rFonts w:ascii="Cambria Math" w:eastAsiaTheme="minorEastAsia" w:hAnsi="Cambria Math" w:cs="TimesNewRomanPSMT"/>
+              <w:lang w:val="el-GR"/>
+            </w:rPr>
+            <m:t xml:space="preserve">= </m:t>
+          </m:r>
+          <m:sSub>
+            <m:sSubPr>
+              <m:ctrlPr>
+                <w:rPr>
+                  <w:rFonts w:ascii="Cambria Math" w:eastAsiaTheme="minorEastAsia" w:hAnsi="Cambria Math" w:cs="TimesNewRomanPSMT"/>
+                  <w:i/>
+                  <w:lang w:val="el-GR"/>
+                </w:rPr>
+              </m:ctrlPr>
+            </m:sSubPr>
+            <m:e>
+              <m:r>
+                <w:rPr>
+                  <w:rFonts w:ascii="Cambria Math" w:eastAsiaTheme="minorEastAsia" w:hAnsi="Cambria Math" w:cs="TimesNewRomanPSMT"/>
+                  <w:lang w:val="el-GR"/>
+                </w:rPr>
+                <m:t>k</m:t>
+              </m:r>
+            </m:e>
+            <m:sub>
+              <m:r>
+                <w:rPr>
+                  <w:rFonts w:ascii="Cambria Math" w:eastAsiaTheme="minorEastAsia" w:hAnsi="Cambria Math" w:cs="TimesNewRomanPSMT"/>
+                  <w:lang w:val="el-GR"/>
+                </w:rPr>
+                <m:t>e</m:t>
+              </m:r>
+            </m:sub>
+          </m:sSub>
+          <m:r>
+            <w:rPr>
+              <w:rFonts w:ascii="Cambria Math" w:eastAsiaTheme="minorEastAsia" w:hAnsi="Cambria Math" w:cs="TimesNewRomanPSMT"/>
+              <w:lang w:val="el-GR"/>
+            </w:rPr>
+            <m:t>e</m:t>
+          </m:r>
+          <m:d>
+            <m:dPr>
+              <m:ctrlPr>
+                <w:rPr>
+                  <w:rFonts w:ascii="Cambria Math" w:eastAsiaTheme="minorEastAsia" w:hAnsi="Cambria Math" w:cs="TimesNewRomanPSMT"/>
+                  <w:i/>
+                  <w:lang w:val="el-GR"/>
+                </w:rPr>
+              </m:ctrlPr>
+            </m:dPr>
+            <m:e>
+              <m:r>
+                <w:rPr>
+                  <w:rFonts w:ascii="Cambria Math" w:eastAsiaTheme="minorEastAsia" w:hAnsi="Cambria Math" w:cs="TimesNewRomanPSMT"/>
+                  <w:lang w:val="el-GR"/>
+                </w:rPr>
+                <m:t>k</m:t>
+              </m:r>
+            </m:e>
+          </m:d>
+        </m:oMath>
+      </m:oMathPara>
+    </w:p>
+    <w:p>
+      <w:pPr>
+        <w:rPr>
+          <w:rFonts w:cs="TimesNewRomanPSMT"/>
+          <w:i/>
+          <w:iCs/>
+          <w:lang w:val="el-GR"/>
+        </w:rPr>
+      </w:pPr>
+      <m:oMathPara>
+        <m:oMath>
+          <m:r>
+            <w:rPr>
+              <w:rFonts w:ascii="Cambria Math" w:hAnsi="Cambria Math" w:cs="TimesNewRomanPSMT"/>
+              <w:lang w:val="el-GR"/>
+            </w:rPr>
+            <m:t>Δ</m:t>
+          </m:r>
+          <m:acc>
+            <m:accPr>
+              <m:chr m:val="̃"/>
+              <m:ctrlPr>
+                <w:rPr>
+                  <w:rFonts w:ascii="Cambria Math" w:hAnsi="Cambria Math" w:cs="TimesNewRomanPSMT"/>
+                  <w:i/>
+                  <w:lang w:val="el-GR"/>
+                </w:rPr>
+              </m:ctrlPr>
+            </m:accPr>
+            <m:e>
+              <m:r>
+                <w:rPr>
+                  <w:rFonts w:ascii="Cambria Math" w:hAnsi="Cambria Math" w:cs="TimesNewRomanPSMT"/>
+                  <w:lang w:val="el-GR"/>
+                </w:rPr>
+                <m:t>e</m:t>
+              </m:r>
+            </m:e>
+          </m:acc>
+          <m:d>
+            <m:dPr>
+              <m:ctrlPr>
+                <w:rPr>
+                  <w:rFonts w:ascii="Cambria Math" w:eastAsiaTheme="minorEastAsia" w:hAnsi="Cambria Math" w:cs="TimesNewRomanPSMT"/>
+                  <w:i/>
+                  <w:lang w:val="el-GR"/>
+                </w:rPr>
+              </m:ctrlPr>
+            </m:dPr>
+            <m:e>
+              <m:r>
+                <w:rPr>
+                  <w:rFonts w:ascii="Cambria Math" w:eastAsiaTheme="minorEastAsia" w:hAnsi="Cambria Math" w:cs="TimesNewRomanPSMT"/>
+                  <w:lang w:val="el-GR"/>
+                </w:rPr>
+                <m:t>k</m:t>
+              </m:r>
+            </m:e>
+          </m:d>
+          <m:r>
+            <w:rPr>
+              <w:rFonts w:ascii="Cambria Math" w:eastAsiaTheme="minorEastAsia" w:hAnsi="Cambria Math" w:cs="TimesNewRomanPSMT"/>
+              <w:lang w:val="el-GR"/>
+            </w:rPr>
+            <m:t xml:space="preserve">= </m:t>
+          </m:r>
+          <m:sSub>
+            <m:sSubPr>
+              <m:ctrlPr>
+                <w:rPr>
+                  <w:rFonts w:ascii="Cambria Math" w:eastAsiaTheme="minorEastAsia" w:hAnsi="Cambria Math" w:cs="TimesNewRomanPSMT"/>
+                  <w:i/>
+                  <w:lang w:val="el-GR"/>
+                </w:rPr>
+              </m:ctrlPr>
+            </m:sSubPr>
+            <m:e>
+              <m:r>
+                <w:rPr>
+                  <w:rFonts w:ascii="Cambria Math" w:eastAsiaTheme="minorEastAsia" w:hAnsi="Cambria Math" w:cs="TimesNewRomanPSMT"/>
+                  <w:lang w:val="el-GR"/>
+                </w:rPr>
+                <m:t>k</m:t>
+              </m:r>
+            </m:e>
+            <m:sub>
+              <m:r>
+                <w:rPr>
+                  <w:rFonts w:ascii="Cambria Math" w:eastAsiaTheme="minorEastAsia" w:hAnsi="Cambria Math" w:cs="TimesNewRomanPSMT"/>
+                  <w:lang w:val="el-GR"/>
+                </w:rPr>
+                <m:t>d</m:t>
+              </m:r>
+            </m:sub>
+          </m:sSub>
+          <m:r>
+            <w:rPr>
+              <w:rFonts w:ascii="Cambria Math" w:eastAsiaTheme="minorEastAsia" w:hAnsi="Cambria Math" w:cs="TimesNewRomanPSMT"/>
+              <w:lang w:val="el-GR"/>
+            </w:rPr>
+            <m:t>Δe</m:t>
+          </m:r>
+          <m:d>
+            <m:dPr>
+              <m:ctrlPr>
+                <w:rPr>
+                  <w:rFonts w:ascii="Cambria Math" w:eastAsiaTheme="minorEastAsia" w:hAnsi="Cambria Math" w:cs="TimesNewRomanPSMT"/>
+                  <w:i/>
+                  <w:lang w:val="el-GR"/>
+                </w:rPr>
+              </m:ctrlPr>
+            </m:dPr>
+            <m:e>
+              <m:r>
+                <w:rPr>
+                  <w:rFonts w:ascii="Cambria Math" w:eastAsiaTheme="minorEastAsia" w:hAnsi="Cambria Math" w:cs="TimesNewRomanPSMT"/>
+                  <w:lang w:val="el-GR"/>
+                </w:rPr>
+                <m:t>k</m:t>
+              </m:r>
+            </m:e>
+          </m:d>
+        </m:oMath>
+      </m:oMathPara>
+    </w:p>
+    <w:p>
+      <w:pPr>
+        <w:autoSpaceDE w:val="0"/>
+        <w:autoSpaceDN w:val="0"/>
+        <w:adjustRightInd w:val="0"/>
+        <w:spacing w:after="0" w:line="240" w:lineRule="auto"/>
+        <w:rPr>
+          <w:rFonts w:cs="TimesNewRomanPSMT"/>
+          <w:lang w:val="el-GR"/>
+        </w:rPr>
+      </w:pPr>
+      <w:r>
+        <w:rPr>
+          <w:rFonts w:cs="TimesNewRomanPSMT"/>
+          <w:lang w:val="el-GR"/>
+        </w:rPr>
+        <w:t xml:space="preserve">Οι συντελεστές </w:t>
       </w:r>
       <w:proofErr w:type="spellStart"/>
       <w:r>
         <w:rPr>
-          <w:rFonts w:ascii="Asana-Math-Identity-H" w:hAnsi="Asana-Math-Identity-H" w:cs="Asana-Math-Identity-H"/>
-        </w:rPr>
-        <w:t>M</w:t>
-      </w:r>
-      <w:r>
-        <w:rPr>
-          <w:rFonts w:ascii="Asana-Math-Identity-H" w:hAnsi="Asana-Math-Identity-H" w:cs="Asana-Math-Identity-H"/>
-          <w:sz w:val="16"/>
-          <w:szCs w:val="16"/>
-        </w:rPr>
-        <w:t>p</w:t>
+          <w:rFonts w:cs="TimesNewRomanPSMT"/>
+          <w:lang w:val="el-GR"/>
+        </w:rPr>
+        <w:t>κλιμακοποίησης</w:t>
       </w:r>
       <w:proofErr w:type="spellEnd"/>
       <w:r>
         <w:rPr>
-          <w:rFonts w:ascii="LiberationSerif" w:hAnsi="LiberationSerif" w:cs="LiberationSerif"/>
-          <w:lang w:val="el-GR"/>
-        </w:rPr>
-        <w:t xml:space="preserve">, αλλά αυξάνεται το </w:t>
-      </w:r>
-      <w:r>
-        <w:rPr>
-          <w:rFonts w:ascii="Asana-Math-Identity-H" w:hAnsi="Asana-Math-Identity-H" w:cs="Asana-Math-Identity-H"/>
-          <w:lang w:val="el-GR"/>
-        </w:rPr>
-        <w:t>ζ</w:t>
-      </w:r>
-    </w:p>
-    <w:p>
-      <w:pPr>
-        <w:rPr>
-          <w:rFonts w:ascii="LiberationSerif" w:hAnsi="LiberationSerif" w:cs="LiberationSerif"/>
-          <w:lang w:val="el-GR"/>
-        </w:rPr>
-      </w:pPr>
-      <w:r>
-        <w:rPr>
-          <w:rFonts w:ascii="LiberationSerif" w:hAnsi="LiberationSerif" w:cs="LiberationSerif"/>
-          <w:lang w:val="el-GR"/>
-        </w:rPr>
-        <w:t xml:space="preserve">και η συχνότητα των </w:t>
+          <w:rFonts w:cs="TimesNewRomanPSMT"/>
+          <w:lang w:val="el-GR"/>
+        </w:rPr>
+        <w:t xml:space="preserve"> προκύπτουν,</w:t>
+      </w:r>
+    </w:p>
+    <w:p>
+      <w:pPr>
+        <w:autoSpaceDE w:val="0"/>
+        <w:autoSpaceDN w:val="0"/>
+        <w:adjustRightInd w:val="0"/>
+        <w:spacing w:after="0" w:line="240" w:lineRule="auto"/>
+        <w:rPr>
+          <w:rFonts w:cs="TimesNewRomanPSMT"/>
+        </w:rPr>
+      </w:pPr>
+      <m:oMathPara>
+        <m:oMath>
+          <m:sSub>
+            <m:sSubPr>
+              <m:ctrlPr>
+                <w:rPr>
+                  <w:rFonts w:ascii="Cambria Math" w:hAnsi="Cambria Math" w:cs="TimesNewRomanPSMT"/>
+                  <w:i/>
+                </w:rPr>
+              </m:ctrlPr>
+            </m:sSubPr>
+            <m:e>
+              <m:r>
+                <w:rPr>
+                  <w:rFonts w:ascii="Cambria Math" w:hAnsi="Cambria Math" w:cs="TimesNewRomanPSMT"/>
+                </w:rPr>
+                <m:t>k</m:t>
+              </m:r>
+            </m:e>
+            <m:sub>
+              <m:r>
+                <w:rPr>
+                  <w:rFonts w:ascii="Cambria Math" w:hAnsi="Cambria Math" w:cs="TimesNewRomanPSMT"/>
+                </w:rPr>
+                <m:t>e</m:t>
+              </m:r>
+            </m:sub>
+          </m:sSub>
+          <m:r>
+            <w:rPr>
+              <w:rFonts w:ascii="Cambria Math" w:hAnsi="Cambria Math" w:cs="TimesNewRomanPSMT"/>
+            </w:rPr>
+            <m:t xml:space="preserve">= </m:t>
+          </m:r>
+          <m:f>
+            <m:fPr>
+              <m:ctrlPr>
+                <w:rPr>
+                  <w:rFonts w:ascii="Cambria Math" w:hAnsi="Cambria Math" w:cs="TimesNewRomanPSMT"/>
+                  <w:i/>
+                </w:rPr>
+              </m:ctrlPr>
+            </m:fPr>
+            <m:num>
+              <m:r>
+                <w:rPr>
+                  <w:rFonts w:ascii="Cambria Math" w:hAnsi="Cambria Math" w:cs="TimesNewRomanPSMT"/>
+                </w:rPr>
+                <m:t>1</m:t>
+              </m:r>
+            </m:num>
+            <m:den>
+              <m:r>
+                <w:rPr>
+                  <w:rFonts w:ascii="Cambria Math" w:hAnsi="Cambria Math" w:cs="TimesNewRomanPSMT"/>
+                </w:rPr>
+                <m:t>50</m:t>
+              </m:r>
+            </m:den>
+          </m:f>
+        </m:oMath>
+      </m:oMathPara>
+    </w:p>
+    <w:p>
+      <w:pPr>
+        <w:autoSpaceDE w:val="0"/>
+        <w:autoSpaceDN w:val="0"/>
+        <w:adjustRightInd w:val="0"/>
+        <w:spacing w:after="0" w:line="240" w:lineRule="auto"/>
+        <w:rPr>
+          <w:rFonts w:ascii="CMMI10" w:hAnsi="CMMI10" w:cs="CMMI10"/>
+          <w:i/>
+          <w:iCs/>
+        </w:rPr>
+      </w:pPr>
+    </w:p>
+    <w:p>
+      <w:pPr>
+        <w:autoSpaceDE w:val="0"/>
+        <w:autoSpaceDN w:val="0"/>
+        <w:adjustRightInd w:val="0"/>
+        <w:spacing w:after="0" w:line="240" w:lineRule="auto"/>
+        <w:rPr>
+          <w:rFonts w:cs="TimesNewRomanPSMT"/>
+        </w:rPr>
+      </w:pPr>
+      <m:oMathPara>
+        <m:oMath>
+          <m:sSub>
+            <m:sSubPr>
+              <m:ctrlPr>
+                <w:rPr>
+                  <w:rFonts w:ascii="Cambria Math" w:hAnsi="Cambria Math" w:cs="TimesNewRomanPSMT"/>
+                  <w:i/>
+                </w:rPr>
+              </m:ctrlPr>
+            </m:sSubPr>
+            <m:e>
+              <m:r>
+                <w:rPr>
+                  <w:rFonts w:ascii="Cambria Math" w:hAnsi="Cambria Math" w:cs="TimesNewRomanPSMT"/>
+                </w:rPr>
+                <m:t>k</m:t>
+              </m:r>
+            </m:e>
+            <m:sub>
+              <m:r>
+                <w:rPr>
+                  <w:rFonts w:ascii="Cambria Math" w:hAnsi="Cambria Math" w:cs="TimesNewRomanPSMT"/>
+                </w:rPr>
+                <m:t>d</m:t>
+              </m:r>
+            </m:sub>
+          </m:sSub>
+          <m:r>
+            <w:rPr>
+              <w:rFonts w:ascii="Cambria Math" w:hAnsi="Cambria Math" w:cs="TimesNewRomanPSMT"/>
+            </w:rPr>
+            <m:t xml:space="preserve">= </m:t>
+          </m:r>
+          <m:f>
+            <m:fPr>
+              <m:ctrlPr>
+                <w:rPr>
+                  <w:rFonts w:ascii="Cambria Math" w:hAnsi="Cambria Math" w:cs="TimesNewRomanPSMT"/>
+                  <w:i/>
+                </w:rPr>
+              </m:ctrlPr>
+            </m:fPr>
+            <m:num>
+              <m:r>
+                <w:rPr>
+                  <w:rFonts w:ascii="Cambria Math" w:hAnsi="Cambria Math" w:cs="TimesNewRomanPSMT"/>
+                </w:rPr>
+                <m:t>1</m:t>
+              </m:r>
+            </m:num>
+            <m:den>
+              <m:r>
+                <w:rPr>
+                  <w:rFonts w:ascii="Cambria Math" w:hAnsi="Cambria Math" w:cs="TimesNewRomanPSMT"/>
+                </w:rPr>
+                <m:t>100</m:t>
+              </m:r>
+            </m:den>
+          </m:f>
+        </m:oMath>
+      </m:oMathPara>
+    </w:p>
+    <w:p>
+      <w:pPr>
+        <w:autoSpaceDE w:val="0"/>
+        <w:autoSpaceDN w:val="0"/>
+        <w:adjustRightInd w:val="0"/>
+        <w:spacing w:after="0" w:line="240" w:lineRule="auto"/>
+        <w:rPr>
+          <w:rFonts w:ascii="TimesNewRomanPSMT" w:hAnsi="TimesNewRomanPSMT" w:cs="TimesNewRomanPSMT"/>
+          <w:lang w:val="el-GR"/>
+        </w:rPr>
+      </w:pPr>
+    </w:p>
+    <w:p>
+      <w:pPr>
+        <w:autoSpaceDE w:val="0"/>
+        <w:autoSpaceDN w:val="0"/>
+        <w:adjustRightInd w:val="0"/>
+        <w:spacing w:after="0" w:line="240" w:lineRule="auto"/>
+        <w:rPr>
+          <w:rFonts w:cs="TimesNewRomanPSMT"/>
+          <w:lang w:val="el-GR"/>
+        </w:rPr>
+      </w:pPr>
+      <w:r>
+        <w:rPr>
+          <w:rFonts w:ascii="TimesNewRomanPSMT" w:hAnsi="TimesNewRomanPSMT" w:cs="TimesNewRomanPSMT"/>
+          <w:lang w:val="el-GR"/>
+        </w:rPr>
+        <w:t xml:space="preserve">Στη συνέχεια </w:t>
+      </w:r>
+      <w:r>
+        <w:rPr>
+          <w:rFonts w:ascii="TimesNewRomanPSMT" w:hAnsi="TimesNewRomanPSMT" w:cs="TimesNewRomanPSMT"/>
+          <w:lang w:val="el-GR"/>
+        </w:rPr>
+        <w:t xml:space="preserve">ακολουθεί </w:t>
+      </w:r>
+      <w:r>
+        <w:rPr>
+          <w:rFonts w:ascii="TimesNewRomanPSMT" w:hAnsi="TimesNewRomanPSMT" w:cs="TimesNewRomanPSMT"/>
+          <w:lang w:val="el-GR"/>
+        </w:rPr>
+        <w:t xml:space="preserve">ο διαμερισμός των </w:t>
       </w:r>
       <w:proofErr w:type="spellStart"/>
       <w:r>
         <w:rPr>
-          <w:rFonts w:ascii="LiberationSerif" w:hAnsi="LiberationSerif" w:cs="LiberationSerif"/>
-          <w:lang w:val="el-GR"/>
-        </w:rPr>
-        <w:t>αποσβεννύμενων</w:t>
+          <w:rFonts w:ascii="TimesNewRomanPSMT" w:hAnsi="TimesNewRomanPSMT" w:cs="TimesNewRomanPSMT"/>
+          <w:lang w:val="el-GR"/>
+        </w:rPr>
+        <w:t>κανονικοποιημένων</w:t>
       </w:r>
       <w:proofErr w:type="spellEnd"/>
       <w:r>
         <w:rPr>
-          <w:rFonts w:ascii="LiberationSerif" w:hAnsi="LiberationSerif" w:cs="LiberationSerif"/>
-          <w:lang w:val="el-GR"/>
-        </w:rPr>
-        <w:t xml:space="preserve"> ταλαντώσεων, δηλαδή το σύστημα γίνεται πιο "ζωηρό".</w:t>
-      </w:r>
+          <w:rFonts w:ascii="TimesNewRomanPSMT" w:hAnsi="TimesNewRomanPSMT" w:cs="TimesNewRomanPSMT"/>
+          <w:lang w:val="el-GR"/>
+        </w:rPr>
+        <w:t xml:space="preserve"> μεταβλητών εισόδου. </w:t>
+      </w:r>
+      <w:r>
+        <w:rPr>
+          <w:rFonts w:ascii="TimesNewRomanPSMT" w:hAnsi="TimesNewRomanPSMT" w:cs="TimesNewRomanPSMT"/>
+          <w:lang w:val="el-GR"/>
+        </w:rPr>
+        <w:t>Σύμφωνα με την εκφώνηση</w:t>
+      </w:r>
+      <w:r>
+        <w:rPr>
+          <w:rFonts w:cs="TimesNewRomanPSMT"/>
+          <w:lang w:val="el-GR"/>
+        </w:rPr>
+        <w:t xml:space="preserve">, </w:t>
+      </w:r>
+      <w:r>
+        <w:rPr>
+          <w:rFonts w:cs="TimesNewRomanPSMT"/>
+          <w:lang w:val="el-GR"/>
+        </w:rPr>
+        <w:t xml:space="preserve">οι μεταβλητές του σφάλματος </w:t>
+      </w:r>
+      <w:r>
+        <w:rPr>
+          <w:rFonts w:cs="TimesNewRomanPSMT"/>
+          <w:i/>
+          <w:iCs/>
+        </w:rPr>
+        <w:t>e</w:t>
+      </w:r>
+      <w:r>
+        <w:rPr>
+          <w:rFonts w:cs="TimesNewRomanPSMT"/>
+          <w:i/>
+          <w:iCs/>
+          <w:lang w:val="el-GR"/>
+        </w:rPr>
+        <w:t>(</w:t>
+      </w:r>
+      <w:r>
+        <w:rPr>
+          <w:rFonts w:cs="TimesNewRomanPSMT"/>
+          <w:i/>
+          <w:iCs/>
+        </w:rPr>
+        <w:t>k</w:t>
+      </w:r>
+      <w:r>
+        <w:rPr>
+          <w:rFonts w:cs="TimesNewRomanPSMT"/>
+          <w:i/>
+          <w:iCs/>
+          <w:lang w:val="el-GR"/>
+        </w:rPr>
+        <w:t>)</w:t>
+      </w:r>
+      <w:r>
+        <w:rPr>
+          <w:rFonts w:cs="TimesNewRomanPSMT"/>
+          <w:lang w:val="el-GR"/>
+        </w:rPr>
+        <w:t xml:space="preserve"> </w:t>
+      </w:r>
+      <w:r>
+        <w:rPr>
+          <w:rFonts w:cs="TimesNewRomanPSMT"/>
+          <w:lang w:val="el-GR"/>
+        </w:rPr>
+        <w:t xml:space="preserve">και της μεταβολής του </w:t>
+      </w:r>
+      <w:r>
+        <w:rPr>
+          <w:rFonts w:cs="TimesNewRomanPSMT"/>
+          <w:i/>
+          <w:iCs/>
+          <w:lang w:val="el-GR"/>
+        </w:rPr>
+        <w:t>Δ</w:t>
+      </w:r>
+      <w:r>
+        <w:rPr>
+          <w:rFonts w:cs="TimesNewRomanPSMT"/>
+          <w:i/>
+          <w:iCs/>
+        </w:rPr>
+        <w:t>e</w:t>
+      </w:r>
+      <w:r>
+        <w:rPr>
+          <w:rFonts w:cs="TimesNewRomanPSMT"/>
+          <w:i/>
+          <w:iCs/>
+          <w:lang w:val="el-GR"/>
+        </w:rPr>
+        <w:t>(</w:t>
+      </w:r>
+      <w:r>
+        <w:rPr>
+          <w:rFonts w:cs="TimesNewRomanPSMT"/>
+          <w:i/>
+          <w:iCs/>
+        </w:rPr>
+        <w:t>k</w:t>
+      </w:r>
+      <w:r>
+        <w:rPr>
+          <w:rFonts w:cs="TimesNewRomanPSMT"/>
+          <w:i/>
+          <w:iCs/>
+          <w:lang w:val="el-GR"/>
+        </w:rPr>
+        <w:t>)</w:t>
+      </w:r>
+      <w:r>
+        <w:rPr>
+          <w:rFonts w:cs="TimesNewRomanPSMT"/>
+          <w:lang w:val="el-GR"/>
+        </w:rPr>
+        <w:t xml:space="preserve"> </w:t>
+      </w:r>
+      <w:r>
+        <w:rPr>
+          <w:rFonts w:cs="TimesNewRomanPSMT"/>
+          <w:lang w:val="el-GR"/>
+        </w:rPr>
+        <w:t xml:space="preserve">περιγράφονται από 9 λεκτικές τιμές. Η μεταβλητή της μεταβολής του σήματος ελέγχου </w:t>
+      </w:r>
+      <w:r>
+        <w:rPr>
+          <w:rFonts w:cs="TimesNewRomanPSMT"/>
+          <w:i/>
+          <w:iCs/>
+          <w:lang w:val="el-GR"/>
+        </w:rPr>
+        <w:t>Δ</w:t>
+      </w:r>
+      <w:r>
+        <w:rPr>
+          <w:rFonts w:cs="TimesNewRomanPSMT"/>
+          <w:i/>
+          <w:iCs/>
+        </w:rPr>
+        <w:t>u</w:t>
+      </w:r>
+      <w:r>
+        <w:rPr>
+          <w:rFonts w:cs="TimesNewRomanPSMT"/>
+          <w:i/>
+          <w:iCs/>
+          <w:lang w:val="el-GR"/>
+        </w:rPr>
+        <w:t>(</w:t>
+      </w:r>
+      <w:r>
+        <w:rPr>
+          <w:rFonts w:cs="TimesNewRomanPSMT"/>
+          <w:i/>
+          <w:iCs/>
+        </w:rPr>
+        <w:t>k</w:t>
+      </w:r>
+      <w:r>
+        <w:rPr>
+          <w:rFonts w:cs="TimesNewRomanPSMT"/>
+          <w:i/>
+          <w:iCs/>
+          <w:lang w:val="el-GR"/>
+        </w:rPr>
+        <w:t xml:space="preserve">) </w:t>
+      </w:r>
+      <w:r>
+        <w:rPr>
+          <w:rFonts w:cs="TimesNewRomanPSMT"/>
+          <w:lang w:val="el-GR"/>
+        </w:rPr>
+        <w:t xml:space="preserve">περιγράφεται από 7 λεκτικές τιμές. </w:t>
+      </w:r>
+    </w:p>
+    <w:p>
+      <w:pPr>
+        <w:autoSpaceDE w:val="0"/>
+        <w:autoSpaceDN w:val="0"/>
+        <w:adjustRightInd w:val="0"/>
+        <w:spacing w:after="0" w:line="240" w:lineRule="auto"/>
+        <w:rPr>
+          <w:rFonts w:cs="TimesNewRomanPSMT"/>
+          <w:lang w:val="el-GR"/>
+        </w:rPr>
+      </w:pPr>
+    </w:p>
+    <w:p>
+      <w:pPr>
+        <w:autoSpaceDE w:val="0"/>
+        <w:autoSpaceDN w:val="0"/>
+        <w:adjustRightInd w:val="0"/>
+        <w:spacing w:after="0" w:line="240" w:lineRule="auto"/>
+        <w:rPr>
+          <w:i/>
+          <w:iCs/>
+          <w:lang w:val="el-GR"/>
+        </w:rPr>
+      </w:pPr>
+    </w:p>
+    <w:p>
+      <w:pPr>
+        <w:pStyle w:val="2"/>
+        <w:rPr>
+          <w:color w:val="auto"/>
+          <w:lang w:val="el-GR"/>
+        </w:rPr>
+      </w:pPr>
+      <w:r>
+        <w:rPr>
+          <w:color w:val="auto"/>
+          <w:lang w:val="el-GR"/>
+        </w:rPr>
+        <w:t xml:space="preserve">Ψηφιακή Υλοποίηση του </w:t>
+      </w:r>
+      <w:r>
+        <w:rPr>
+          <w:color w:val="auto"/>
+          <w:lang w:val="el-GR"/>
+        </w:rPr>
+        <w:t xml:space="preserve">Ασαφούς </w:t>
+      </w:r>
+      <w:r>
+        <w:rPr>
+          <w:color w:val="auto"/>
+          <w:lang w:val="el-GR"/>
+        </w:rPr>
+        <w:t>Ελεγκτή</w:t>
+      </w:r>
+    </w:p>
+    <w:p>
+      <w:pPr>
+        <w:rPr>
+          <w:lang w:val="el-GR"/>
+        </w:rPr>
+      </w:pPr>
+    </w:p>
+    <w:p>
+      <w:pPr>
+        <w:pStyle w:val="3"/>
+        <w:rPr>
+          <w:lang w:val="el-GR"/>
+        </w:rPr>
+      </w:pPr>
+      <w:r>
+        <w:rPr>
+          <w:lang w:val="el-GR"/>
+        </w:rPr>
+        <w:t>Ορισμούς Ελεγκτή και Συναρτήσεων Συμμετοχής</w:t>
+      </w:r>
+    </w:p>
+    <w:p>
+      <w:pPr>
+        <w:rPr>
+          <w:lang w:val="el-GR"/>
+        </w:rPr>
+      </w:pPr>
+    </w:p>
+    <w:p>
+      <w:pPr>
+        <w:rPr>
+          <w:lang w:val="el-GR"/>
+        </w:rPr>
+      </w:pPr>
+      <w:r>
+        <w:rPr>
+          <w:lang w:val="el-GR"/>
+        </w:rPr>
+        <w:t xml:space="preserve">Για τη ψηφιακή υλοποίηση του ελεγκτή χρησιμοποιήσαμε το </w:t>
+      </w:r>
+      <w:r>
+        <w:rPr>
+          <w:i/>
+          <w:iCs/>
+        </w:rPr>
+        <w:t>Fuzzy</w:t>
+      </w:r>
+      <w:r>
+        <w:rPr>
+          <w:i/>
+          <w:iCs/>
+          <w:lang w:val="el-GR"/>
+        </w:rPr>
+        <w:t xml:space="preserve"> </w:t>
+      </w:r>
+      <w:r>
+        <w:rPr>
+          <w:i/>
+          <w:iCs/>
+        </w:rPr>
+        <w:t>Toolbox</w:t>
+      </w:r>
+      <w:r>
+        <w:rPr>
+          <w:i/>
+          <w:iCs/>
+          <w:lang w:val="el-GR"/>
+        </w:rPr>
+        <w:t xml:space="preserve"> </w:t>
+      </w:r>
+      <w:r>
+        <w:rPr>
+          <w:lang w:val="el-GR"/>
+        </w:rPr>
+        <w:t xml:space="preserve">του </w:t>
+      </w:r>
+      <w:proofErr w:type="spellStart"/>
+      <w:r>
+        <w:rPr>
+          <w:i/>
+          <w:iCs/>
+        </w:rPr>
+        <w:t>Matlab</w:t>
+      </w:r>
+      <w:proofErr w:type="spellEnd"/>
+      <w:r>
+        <w:rPr>
+          <w:i/>
+          <w:iCs/>
+          <w:lang w:val="el-GR"/>
+        </w:rPr>
+        <w:t xml:space="preserve">. </w:t>
+      </w:r>
+      <w:r>
+        <w:rPr>
+          <w:lang w:val="el-GR"/>
+        </w:rPr>
+        <w:t>Αρχικά, ορίσαμε τον τύπο του ασαφούς ελεγκτή και των χαρακτηριστικών του σύμφωνα με τα δεδομένα της εκφώνησης. Πιο συγκεκριμένα,</w:t>
+      </w:r>
+    </w:p>
+    <w:p>
+      <w:pPr>
+        <w:pStyle w:val="a4"/>
+        <w:numPr>
+          <w:ilvl w:val="0"/>
+          <w:numId w:val="2"/>
+        </w:numPr>
+        <w:rPr>
+          <w:b/>
+          <w:bCs/>
+          <w:lang w:val="el-GR"/>
+        </w:rPr>
+      </w:pPr>
+      <w:proofErr w:type="spellStart"/>
+      <w:r>
+        <w:rPr>
+          <w:lang w:val="el-GR"/>
+        </w:rPr>
+        <w:t>Ασαφοποιητής</w:t>
+      </w:r>
+      <w:proofErr w:type="spellEnd"/>
+      <w:r>
+        <w:rPr>
+          <w:lang w:val="el-GR"/>
+        </w:rPr>
+        <w:t xml:space="preserve"> </w:t>
+      </w:r>
+      <w:r>
+        <w:rPr>
+          <w:b/>
+          <w:bCs/>
+        </w:rPr>
+        <w:t>Singleton</w:t>
+      </w:r>
+    </w:p>
+    <w:p>
+      <w:pPr>
+        <w:pStyle w:val="a4"/>
+        <w:numPr>
+          <w:ilvl w:val="0"/>
+          <w:numId w:val="2"/>
+        </w:numPr>
+        <w:rPr>
+          <w:lang w:val="el-GR"/>
+        </w:rPr>
+      </w:pPr>
+      <w:r>
+        <w:rPr>
+          <w:lang w:val="el-GR"/>
+        </w:rPr>
+        <w:t xml:space="preserve">Υλοποίηση του συνδετικού </w:t>
+      </w:r>
+      <w:r>
+        <w:rPr>
+          <w:b/>
+          <w:bCs/>
+        </w:rPr>
+        <w:t>AND</w:t>
+      </w:r>
+      <w:r>
+        <w:rPr>
+          <w:lang w:val="el-GR"/>
+        </w:rPr>
+        <w:t xml:space="preserve"> </w:t>
+      </w:r>
+      <w:r>
+        <w:rPr>
+          <w:lang w:val="el-GR"/>
+        </w:rPr>
+        <w:t xml:space="preserve">με τον τελεστή </w:t>
+      </w:r>
+      <w:r>
+        <w:rPr>
+          <w:b/>
+          <w:bCs/>
+        </w:rPr>
+        <w:t>min</w:t>
+      </w:r>
+    </w:p>
+    <w:p>
+      <w:pPr>
+        <w:pStyle w:val="a4"/>
+        <w:numPr>
+          <w:ilvl w:val="0"/>
+          <w:numId w:val="2"/>
+        </w:numPr>
+        <w:rPr>
+          <w:lang w:val="el-GR"/>
+        </w:rPr>
+      </w:pPr>
+      <w:r>
+        <w:rPr>
+          <w:lang w:val="el-GR"/>
+        </w:rPr>
+        <w:t xml:space="preserve">Υλοποίηση της συνάρτησης συμπερασμού με τον κανόνα </w:t>
+      </w:r>
+      <w:r>
+        <w:rPr>
+          <w:b/>
+          <w:bCs/>
+        </w:rPr>
+        <w:t>Mamdani</w:t>
+      </w:r>
+    </w:p>
+    <w:p>
+      <w:pPr>
+        <w:pStyle w:val="a4"/>
+        <w:numPr>
+          <w:ilvl w:val="0"/>
+          <w:numId w:val="2"/>
+        </w:numPr>
+        <w:rPr>
+          <w:lang w:val="el-GR"/>
+        </w:rPr>
+      </w:pPr>
+      <w:r>
+        <w:rPr>
+          <w:lang w:val="el-GR"/>
+        </w:rPr>
+        <w:t xml:space="preserve">Υλοποίηση του συνδετικού </w:t>
+      </w:r>
+      <w:r>
+        <w:rPr>
+          <w:b/>
+          <w:bCs/>
+        </w:rPr>
+        <w:t>ALSO</w:t>
+      </w:r>
+      <w:r>
+        <w:rPr>
+          <w:lang w:val="el-GR"/>
+        </w:rPr>
+        <w:t xml:space="preserve"> </w:t>
+      </w:r>
+      <w:r>
+        <w:rPr>
+          <w:lang w:val="el-GR"/>
+        </w:rPr>
+        <w:t xml:space="preserve">με τον τελεστή </w:t>
+      </w:r>
+      <w:r>
+        <w:rPr>
+          <w:b/>
+          <w:bCs/>
+        </w:rPr>
+        <w:t>max</w:t>
+      </w:r>
+    </w:p>
+    <w:p>
+      <w:pPr>
+        <w:pStyle w:val="a4"/>
+        <w:numPr>
+          <w:ilvl w:val="0"/>
+          <w:numId w:val="2"/>
+        </w:numPr>
+        <w:rPr>
+          <w:lang w:val="el-GR"/>
+        </w:rPr>
+      </w:pPr>
+      <w:r>
+        <w:rPr>
+          <w:lang w:val="el-GR"/>
+        </w:rPr>
+        <w:t>Υλοποίηση του από-</w:t>
+      </w:r>
+      <w:proofErr w:type="spellStart"/>
+      <w:r>
+        <w:rPr>
+          <w:lang w:val="el-GR"/>
+        </w:rPr>
+        <w:t>ασαφοποιητή</w:t>
+      </w:r>
+      <w:proofErr w:type="spellEnd"/>
+      <w:r>
+        <w:rPr>
+          <w:lang w:val="el-GR"/>
+        </w:rPr>
+        <w:t xml:space="preserve"> με την τεχνική </w:t>
+      </w:r>
+      <w:r>
+        <w:rPr>
+          <w:b/>
+          <w:bCs/>
+        </w:rPr>
+        <w:t>COA</w:t>
+      </w:r>
+    </w:p>
+    <w:p>
+      <w:pPr>
+        <w:rPr>
+          <w:lang w:val="el-GR"/>
+        </w:rPr>
+      </w:pPr>
+      <w:r>
+        <w:rPr>
+          <w:lang w:val="el-GR"/>
+        </w:rPr>
+        <w:t xml:space="preserve">Η πλειοψηφία των παραπάνω χαρακτηριστικών είναι οι προκαθορισμένες τιμές των ελεγκτών τύπου </w:t>
+      </w:r>
+      <w:r>
+        <w:rPr>
+          <w:i/>
+          <w:iCs/>
+        </w:rPr>
+        <w:t>Mamdani</w:t>
+      </w:r>
+      <w:r>
+        <w:rPr>
+          <w:i/>
+          <w:iCs/>
+          <w:lang w:val="el-GR"/>
+        </w:rPr>
+        <w:t xml:space="preserve"> </w:t>
+      </w:r>
+      <w:r>
+        <w:rPr>
+          <w:lang w:val="el-GR"/>
+        </w:rPr>
+        <w:t xml:space="preserve">στο </w:t>
+      </w:r>
+      <w:proofErr w:type="spellStart"/>
+      <w:r>
+        <w:rPr>
+          <w:i/>
+          <w:iCs/>
+        </w:rPr>
+        <w:t>Matlab</w:t>
+      </w:r>
+      <w:proofErr w:type="spellEnd"/>
+      <w:r>
+        <w:rPr>
+          <w:i/>
+          <w:iCs/>
+          <w:lang w:val="el-GR"/>
+        </w:rPr>
+        <w:t xml:space="preserve">. </w:t>
+      </w:r>
+    </w:p>
+    <w:p>
+      <w:pPr>
+        <w:rPr>
+          <w:lang w:val="el-GR"/>
+        </w:rPr>
+      </w:pPr>
+      <w:r>
+        <w:rPr>
+          <w:lang w:val="el-GR"/>
+        </w:rPr>
+        <w:t xml:space="preserve">Στη συνέχεια προσθέσαμε τις δύο μεταβλητές εισόδου και τη μία εξόδου χρησιμοποιώντας τη συνάρτηση </w:t>
+      </w:r>
+      <w:proofErr w:type="spellStart"/>
+      <w:r>
+        <w:rPr>
+          <w:i/>
+          <w:iCs/>
+        </w:rPr>
+        <w:t>addvar</w:t>
+      </w:r>
+      <w:proofErr w:type="spellEnd"/>
+      <w:r>
+        <w:rPr>
+          <w:i/>
+          <w:iCs/>
+          <w:lang w:val="el-GR"/>
+        </w:rPr>
+        <w:t xml:space="preserve">(). </w:t>
+      </w:r>
+      <w:r>
+        <w:rPr>
+          <w:lang w:val="el-GR"/>
+        </w:rPr>
+        <w:t xml:space="preserve">Για την καλύτερη οργάνωση του κώδικα δημιουργήθηκε η συνάρτηση </w:t>
+      </w:r>
+      <w:r>
+        <w:rPr>
+          <w:i/>
+          <w:iCs/>
+        </w:rPr>
+        <w:t>add</w:t>
+      </w:r>
+      <w:r>
+        <w:rPr>
+          <w:i/>
+          <w:iCs/>
+          <w:lang w:val="el-GR"/>
+        </w:rPr>
+        <w:t>_</w:t>
+      </w:r>
+      <w:proofErr w:type="spellStart"/>
+      <w:r>
+        <w:rPr>
+          <w:i/>
+          <w:iCs/>
+        </w:rPr>
+        <w:t>trimf</w:t>
+      </w:r>
+      <w:proofErr w:type="spellEnd"/>
+      <w:r>
+        <w:rPr>
+          <w:i/>
+          <w:iCs/>
+          <w:lang w:val="el-GR"/>
+        </w:rPr>
+        <w:t xml:space="preserve">() </w:t>
+      </w:r>
+      <w:r>
+        <w:rPr>
+          <w:lang w:val="el-GR"/>
+        </w:rPr>
+        <w:t>η οποία δέχεται ως είσοδο το διάστημα τιμών για τη συνάρτηση συμμετοχής και τα ονόματα των λεκτικών τιμών. Εσωτερικά, υπολογίζει τις θέσεις στις οποίες θα βρίσκονται οι κορυφές των τριγωνικών συναρτήσεων συμμετοχής καθώς και το διάστημα που θα καταλαμβάνει η κάθε μια. Χρησιμοποιώντας την</w:t>
+      </w:r>
+      <w:r>
+        <w:rPr>
+          <w:lang w:val="el-GR"/>
+        </w:rPr>
+        <w:t>,</w:t>
+      </w:r>
+      <w:r>
+        <w:rPr>
+          <w:lang w:val="el-GR"/>
+        </w:rPr>
+        <w:t xml:space="preserve"> προσθέτουμε τις συναρτήσεις συμμετοχής των τριών μεταβλητών ελέγχου. Στα επόμενα σχήματα μπορούμε να δούμε τις γραφικές παραστάσεις τους</w:t>
+      </w:r>
+      <w:r>
+        <w:rPr>
+          <w:lang w:val="el-GR"/>
+        </w:rPr>
+        <w:t xml:space="preserve"> όπως προέκυψαν από την </w:t>
+      </w:r>
+      <w:proofErr w:type="spellStart"/>
+      <w:r>
+        <w:rPr>
+          <w:i/>
+          <w:iCs/>
+        </w:rPr>
+        <w:t>plotmf</w:t>
+      </w:r>
+      <w:proofErr w:type="spellEnd"/>
+      <w:r>
+        <w:rPr>
+          <w:i/>
+          <w:iCs/>
+          <w:lang w:val="el-GR"/>
+        </w:rPr>
+        <w:t>()</w:t>
+      </w:r>
+      <w:r>
+        <w:rPr>
+          <w:lang w:val="el-GR"/>
+        </w:rPr>
+        <w:t>.</w:t>
+      </w:r>
+      <w:r>
+        <w:rPr>
+          <w:lang w:val="el-GR"/>
+        </w:rPr>
+        <w:t xml:space="preserve"> </w:t>
+      </w:r>
+    </w:p>
+    <w:p>
+      <w:pPr>
+        <w:rPr>
+          <w:lang w:val="el-GR"/>
+        </w:rPr>
+      </w:pPr>
+    </w:p>
+    <w:p>
+      <w:pPr>
+        <w:rPr>
+          <w:lang w:val="el-GR"/>
+        </w:rPr>
+      </w:pPr>
+      <w:r>
+        <w:rPr>
+          <w:noProof/>
+          <w:lang w:val="el-GR"/>
+        </w:rPr>
+        <w:lastRenderedPageBreak/>
+        <w:drawing>
+          <wp:inline distT="0" distB="0" distL="0" distR="0" wp14:anchorId="79FA8FDF" wp14:editId="50BE0A3A">
+            <wp:extent cx="5334000" cy="4000500"/>
+            <wp:effectExtent l="0" t="0" r="0" b="0"/>
+            <wp:docPr id="5" name="Γραφικό 5"/>
+            <wp:cNvGraphicFramePr>
+              <a:graphicFrameLocks xmlns:a="http://schemas.openxmlformats.org/drawingml/2006/main" noChangeAspect="1"/>
+            </wp:cNvGraphicFramePr>
+            <a:graphic xmlns:a="http://schemas.openxmlformats.org/drawingml/2006/main">
+              <a:graphicData uri="http://schemas.openxmlformats.org/drawingml/2006/picture">
+                <pic:pic xmlns:pic="http://schemas.openxmlformats.org/drawingml/2006/picture">
+                  <pic:nvPicPr>
+                    <pic:cNvPr id="5" name="Γραφικό 5"/>
+                    <pic:cNvPicPr/>
+                  </pic:nvPicPr>
+                  <pic:blipFill>
+                    <a:blip r:embed="rId12">
+                      <a:extLst>
+                        <a:ext uri="{28A0092B-C50C-407E-A947-70E740481C1C}">
+                          <a14:useLocalDpi xmlns:a14="http://schemas.microsoft.com/office/drawing/2010/main" val="0"/>
+                        </a:ext>
+                        <a:ext uri="{96DAC541-7B7A-43D3-8B79-37D633B846F1}">
+                          <asvg:svgBlip xmlns:asvg="http://schemas.microsoft.com/office/drawing/2016/SVG/main" r:embed="rId13"/>
+                        </a:ext>
+                      </a:extLst>
+                    </a:blip>
+                    <a:stretch>
+                      <a:fillRect/>
+                    </a:stretch>
+                  </pic:blipFill>
+                  <pic:spPr>
+                    <a:xfrm>
+                      <a:off x="0" y="0"/>
+                      <a:ext cx="5334000" cy="4000500"/>
+                    </a:xfrm>
+                    <a:prstGeom prst="rect">
+                      <a:avLst/>
+                    </a:prstGeom>
+                  </pic:spPr>
+                </pic:pic>
+              </a:graphicData>
+            </a:graphic>
+          </wp:inline>
+        </w:drawing>
+      </w:r>
+    </w:p>
+    <w:p>
+      <w:pPr>
+        <w:rPr>
+          <w:lang w:val="el-GR"/>
+        </w:rPr>
+      </w:pPr>
+      <w:r>
+        <w:rPr>
+          <w:noProof/>
+          <w:lang w:val="el-GR"/>
+        </w:rPr>
+        <w:drawing>
+          <wp:inline distT="0" distB="0" distL="0" distR="0" wp14:anchorId="1BFC47D4" wp14:editId="49B8065D">
+            <wp:extent cx="5334000" cy="4000500"/>
+            <wp:effectExtent l="0" t="0" r="0" b="0"/>
+            <wp:docPr id="6" name="Γραφικό 6"/>
+            <wp:cNvGraphicFramePr>
+              <a:graphicFrameLocks xmlns:a="http://schemas.openxmlformats.org/drawingml/2006/main" noChangeAspect="1"/>
+            </wp:cNvGraphicFramePr>
+            <a:graphic xmlns:a="http://schemas.openxmlformats.org/drawingml/2006/main">
+              <a:graphicData uri="http://schemas.openxmlformats.org/drawingml/2006/picture">
+                <pic:pic xmlns:pic="http://schemas.openxmlformats.org/drawingml/2006/picture">
+                  <pic:nvPicPr>
+                    <pic:cNvPr id="6" name="Γραφικό 6"/>
+                    <pic:cNvPicPr/>
+                  </pic:nvPicPr>
+                  <pic:blipFill>
+                    <a:blip r:embed="rId14">
+                      <a:extLst>
+                        <a:ext uri="{28A0092B-C50C-407E-A947-70E740481C1C}">
+                          <a14:useLocalDpi xmlns:a14="http://schemas.microsoft.com/office/drawing/2010/main" val="0"/>
+                        </a:ext>
+                        <a:ext uri="{96DAC541-7B7A-43D3-8B79-37D633B846F1}">
+                          <asvg:svgBlip xmlns:asvg="http://schemas.microsoft.com/office/drawing/2016/SVG/main" r:embed="rId15"/>
+                        </a:ext>
+                      </a:extLst>
+                    </a:blip>
+                    <a:stretch>
+                      <a:fillRect/>
+                    </a:stretch>
+                  </pic:blipFill>
+                  <pic:spPr>
+                    <a:xfrm>
+                      <a:off x="0" y="0"/>
+                      <a:ext cx="5334000" cy="4000500"/>
+                    </a:xfrm>
+                    <a:prstGeom prst="rect">
+                      <a:avLst/>
+                    </a:prstGeom>
+                  </pic:spPr>
+                </pic:pic>
+              </a:graphicData>
+            </a:graphic>
+          </wp:inline>
+        </w:drawing>
+      </w:r>
+    </w:p>
+    <w:p>
+      <w:pPr>
+        <w:rPr>
+          <w:lang w:val="el-GR"/>
+        </w:rPr>
+      </w:pPr>
+      <w:r>
+        <w:rPr>
+          <w:noProof/>
+          <w:lang w:val="el-GR"/>
+        </w:rPr>
+        <w:lastRenderedPageBreak/>
+        <w:drawing>
+          <wp:inline distT="0" distB="0" distL="0" distR="0" wp14:anchorId="2600420B" wp14:editId="591C70BA">
+            <wp:extent cx="5334000" cy="4000500"/>
+            <wp:effectExtent l="0" t="0" r="0" b="0"/>
+            <wp:docPr id="7" name="Γραφικό 7"/>
+            <wp:cNvGraphicFramePr>
+              <a:graphicFrameLocks xmlns:a="http://schemas.openxmlformats.org/drawingml/2006/main" noChangeAspect="1"/>
+            </wp:cNvGraphicFramePr>
+            <a:graphic xmlns:a="http://schemas.openxmlformats.org/drawingml/2006/main">
+              <a:graphicData uri="http://schemas.openxmlformats.org/drawingml/2006/picture">
+                <pic:pic xmlns:pic="http://schemas.openxmlformats.org/drawingml/2006/picture">
+                  <pic:nvPicPr>
+                    <pic:cNvPr id="7" name="Γραφικό 7"/>
+                    <pic:cNvPicPr/>
+                  </pic:nvPicPr>
+                  <pic:blipFill>
+                    <a:blip r:embed="rId16">
+                      <a:extLst>
+                        <a:ext uri="{28A0092B-C50C-407E-A947-70E740481C1C}">
+                          <a14:useLocalDpi xmlns:a14="http://schemas.microsoft.com/office/drawing/2010/main" val="0"/>
+                        </a:ext>
+                        <a:ext uri="{96DAC541-7B7A-43D3-8B79-37D633B846F1}">
+                          <asvg:svgBlip xmlns:asvg="http://schemas.microsoft.com/office/drawing/2016/SVG/main" r:embed="rId17"/>
+                        </a:ext>
+                      </a:extLst>
+                    </a:blip>
+                    <a:stretch>
+                      <a:fillRect/>
+                    </a:stretch>
+                  </pic:blipFill>
+                  <pic:spPr>
+                    <a:xfrm>
+                      <a:off x="0" y="0"/>
+                      <a:ext cx="5334000" cy="4000500"/>
+                    </a:xfrm>
+                    <a:prstGeom prst="rect">
+                      <a:avLst/>
+                    </a:prstGeom>
+                  </pic:spPr>
+                </pic:pic>
+              </a:graphicData>
+            </a:graphic>
+          </wp:inline>
+        </w:drawing>
+      </w:r>
+    </w:p>
+    <w:p>
+      <w:pPr>
+        <w:rPr>
+          <w:rFonts w:eastAsiaTheme="minorEastAsia"/>
+          <w:lang w:val="el-GR"/>
+        </w:rPr>
+      </w:pPr>
+      <w:r>
+        <w:rPr>
+          <w:lang w:val="el-GR"/>
+        </w:rPr>
+        <w:t>Όπως γίνεται φανερό από τα διαγράμματα, οι μεταβλητές σφάλματος και μεταβολής σφάλματος έχουν χωριστεί σε 9 λεκτικές τιμές ενώ η μεταβολή του σήματος ελέγχου σε 7 λεκτικές τιμές.</w:t>
+      </w:r>
+      <w:r>
+        <w:rPr>
+          <w:lang w:val="el-GR"/>
+        </w:rPr>
+        <w:t xml:space="preserve"> Χρησιμοποιήθηκε το </w:t>
+      </w:r>
+      <w:proofErr w:type="spellStart"/>
+      <w:r>
+        <w:rPr>
+          <w:lang w:val="el-GR"/>
+        </w:rPr>
+        <w:t>κανονικοποιημένο</w:t>
+      </w:r>
+      <w:proofErr w:type="spellEnd"/>
+      <w:r>
+        <w:rPr>
+          <w:lang w:val="el-GR"/>
+        </w:rPr>
+        <w:t xml:space="preserve"> διάστημα τιμών </w:t>
+      </w:r>
+      <m:oMath>
+        <m:r>
+          <w:rPr>
+            <w:rFonts w:ascii="Cambria Math" w:hAnsi="Cambria Math"/>
+            <w:lang w:val="el-GR"/>
+          </w:rPr>
+          <m:t>[-1,1]</m:t>
+        </m:r>
+      </m:oMath>
+      <w:r>
+        <w:rPr>
+          <w:rFonts w:eastAsiaTheme="minorEastAsia"/>
+          <w:lang w:val="el-GR"/>
+        </w:rPr>
+        <w:t xml:space="preserve"> ενώ η μορφή είναι τριγωνική, σύμφωνα με την εκφώνηση της εργασίας.</w:t>
+      </w:r>
+    </w:p>
+    <w:p>
+      <w:pPr>
+        <w:rPr>
+          <w:rFonts w:eastAsiaTheme="minorEastAsia"/>
+          <w:lang w:val="el-GR"/>
+        </w:rPr>
+      </w:pPr>
+    </w:p>
+    <w:p>
+      <w:pPr>
+        <w:pStyle w:val="3"/>
+        <w:rPr>
+          <w:lang w:val="el-GR"/>
+        </w:rPr>
+      </w:pPr>
+      <w:r>
+        <w:rPr>
+          <w:lang w:val="el-GR"/>
+        </w:rPr>
+        <w:t>Καθορισμός της βάσης κανόνων</w:t>
+      </w:r>
+    </w:p>
+    <w:p>
+      <w:pPr>
+        <w:rPr>
+          <w:lang w:val="el-GR"/>
+        </w:rPr>
+      </w:pPr>
     </w:p>
     <w:p>
       <w:pPr>
@@ -2772,6 +5786,243 @@
     </w:sectPr>
   </w:body>
 </w:document>
+</file>
+
+<file path=word/numbering.xml><?xml version="1.0" encoding="utf-8"?>
+<w:numbering xmlns:wpc="http://schemas.microsoft.com/office/word/2010/wordprocessingCanvas" xmlns:cx="http://schemas.microsoft.com/office/drawing/2014/chartex" xmlns:cx1="http://schemas.microsoft.com/office/drawing/2015/9/8/chartex" xmlns:cx2="http://schemas.microsoft.com/office/drawing/2015/10/21/chartex" xmlns:cx3="http://schemas.microsoft.com/office/drawing/2016/5/9/chartex" xmlns:cx4="http://schemas.microsoft.com/office/drawing/2016/5/10/chartex" xmlns:cx5="http://schemas.microsoft.com/office/drawing/2016/5/11/chartex" xmlns:cx6="http://schemas.microsoft.com/office/drawing/2016/5/12/chartex" xmlns:cx7="http://schemas.microsoft.com/office/drawing/2016/5/13/chartex" xmlns:cx8="http://schemas.microsoft.com/office/drawing/2016/5/14/chartex" xmlns:mc="http://schemas.openxmlformats.org/markup-compatibility/2006" xmlns:aink="http://schemas.microsoft.com/office/drawing/2016/ink" xmlns:am3d="http://schemas.microsoft.com/office/drawing/2017/model3d" xmlns:o="urn:schemas-microsoft-com:office:office" xmlns:r="http://schemas.openxmlformats.org/officeDocument/2006/relationships" xmlns:m="http://schemas.openxmlformats.org/officeDocument/2006/math" xmlns:v="urn:schemas-microsoft-com:vml" xmlns:wp14="http://schemas.microsoft.com/office/word/2010/wordprocessingDrawing" xmlns:wp="http://schemas.openxmlformats.org/drawingml/2006/wordprocessingDrawing" xmlns:w10="urn:schemas-microsoft-com:office:word" xmlns:w="http://schemas.openxmlformats.org/wordprocessingml/2006/main" xmlns:w14="http://schemas.microsoft.com/office/word/2010/wordml" xmlns:w15="http://schemas.microsoft.com/office/word/2012/wordml" xmlns:w16cex="http://schemas.microsoft.com/office/word/2018/wordml/cex" xmlns:w16cid="http://schemas.microsoft.com/office/word/2016/wordml/cid" xmlns:w16="http://schemas.microsoft.com/office/word/2018/wordml" xmlns:w16sdtdh="http://schemas.microsoft.com/office/word/2020/wordml/sdtdatahash" xmlns:w16se="http://schemas.microsoft.com/office/word/2015/wordml/symex" xmlns:wpg="http://schemas.microsoft.com/office/word/2010/wordprocessingGroup" xmlns:wpi="http://schemas.microsoft.com/office/word/2010/wordprocessingInk" xmlns:wne="http://schemas.microsoft.com/office/word/2006/wordml" xmlns:wps="http://schemas.microsoft.com/office/word/2010/wordprocessingShape" mc:Ignorable="w14 w15 w16se w16cid w16 w16cex w16sdtdh wp14">
+  <w:abstractNum w:abstractNumId="0" w15:restartNumberingAfterBreak="0">
+    <w:nsid w:val="2E0E7CDE"/>
+    <w:multiLevelType w:val="hybridMultilevel"/>
+    <w:tmpl w:val="608AEAFC"/>
+    <w:lvl w:ilvl="0" w:tplc="04090001">
+      <w:start w:val="1"/>
+      <w:numFmt w:val="bullet"/>
+      <w:lvlText w:val=""/>
+      <w:lvlJc w:val="left"/>
+      <w:pPr>
+        <w:ind w:left="720" w:hanging="360"/>
+      </w:pPr>
+      <w:rPr>
+        <w:rFonts w:ascii="Symbol" w:hAnsi="Symbol" w:hint="default"/>
+      </w:rPr>
+    </w:lvl>
+    <w:lvl w:ilvl="1" w:tplc="04090003" w:tentative="1">
+      <w:start w:val="1"/>
+      <w:numFmt w:val="bullet"/>
+      <w:lvlText w:val="o"/>
+      <w:lvlJc w:val="left"/>
+      <w:pPr>
+        <w:ind w:left="1440" w:hanging="360"/>
+      </w:pPr>
+      <w:rPr>
+        <w:rFonts w:ascii="Courier New" w:hAnsi="Courier New" w:cs="Courier New" w:hint="default"/>
+      </w:rPr>
+    </w:lvl>
+    <w:lvl w:ilvl="2" w:tplc="04090005" w:tentative="1">
+      <w:start w:val="1"/>
+      <w:numFmt w:val="bullet"/>
+      <w:lvlText w:val=""/>
+      <w:lvlJc w:val="left"/>
+      <w:pPr>
+        <w:ind w:left="2160" w:hanging="360"/>
+      </w:pPr>
+      <w:rPr>
+        <w:rFonts w:ascii="Wingdings" w:hAnsi="Wingdings" w:hint="default"/>
+      </w:rPr>
+    </w:lvl>
+    <w:lvl w:ilvl="3" w:tplc="04090001" w:tentative="1">
+      <w:start w:val="1"/>
+      <w:numFmt w:val="bullet"/>
+      <w:lvlText w:val=""/>
+      <w:lvlJc w:val="left"/>
+      <w:pPr>
+        <w:ind w:left="2880" w:hanging="360"/>
+      </w:pPr>
+      <w:rPr>
+        <w:rFonts w:ascii="Symbol" w:hAnsi="Symbol" w:hint="default"/>
+      </w:rPr>
+    </w:lvl>
+    <w:lvl w:ilvl="4" w:tplc="04090003" w:tentative="1">
+      <w:start w:val="1"/>
+      <w:numFmt w:val="bullet"/>
+      <w:lvlText w:val="o"/>
+      <w:lvlJc w:val="left"/>
+      <w:pPr>
+        <w:ind w:left="3600" w:hanging="360"/>
+      </w:pPr>
+      <w:rPr>
+        <w:rFonts w:ascii="Courier New" w:hAnsi="Courier New" w:cs="Courier New" w:hint="default"/>
+      </w:rPr>
+    </w:lvl>
+    <w:lvl w:ilvl="5" w:tplc="04090005" w:tentative="1">
+      <w:start w:val="1"/>
+      <w:numFmt w:val="bullet"/>
+      <w:lvlText w:val=""/>
+      <w:lvlJc w:val="left"/>
+      <w:pPr>
+        <w:ind w:left="4320" w:hanging="360"/>
+      </w:pPr>
+      <w:rPr>
+        <w:rFonts w:ascii="Wingdings" w:hAnsi="Wingdings" w:hint="default"/>
+      </w:rPr>
+    </w:lvl>
+    <w:lvl w:ilvl="6" w:tplc="04090001" w:tentative="1">
+      <w:start w:val="1"/>
+      <w:numFmt w:val="bullet"/>
+      <w:lvlText w:val=""/>
+      <w:lvlJc w:val="left"/>
+      <w:pPr>
+        <w:ind w:left="5040" w:hanging="360"/>
+      </w:pPr>
+      <w:rPr>
+        <w:rFonts w:ascii="Symbol" w:hAnsi="Symbol" w:hint="default"/>
+      </w:rPr>
+    </w:lvl>
+    <w:lvl w:ilvl="7" w:tplc="04090003" w:tentative="1">
+      <w:start w:val="1"/>
+      <w:numFmt w:val="bullet"/>
+      <w:lvlText w:val="o"/>
+      <w:lvlJc w:val="left"/>
+      <w:pPr>
+        <w:ind w:left="5760" w:hanging="360"/>
+      </w:pPr>
+      <w:rPr>
+        <w:rFonts w:ascii="Courier New" w:hAnsi="Courier New" w:cs="Courier New" w:hint="default"/>
+      </w:rPr>
+    </w:lvl>
+    <w:lvl w:ilvl="8" w:tplc="04090005" w:tentative="1">
+      <w:start w:val="1"/>
+      <w:numFmt w:val="bullet"/>
+      <w:lvlText w:val=""/>
+      <w:lvlJc w:val="left"/>
+      <w:pPr>
+        <w:ind w:left="6480" w:hanging="360"/>
+      </w:pPr>
+      <w:rPr>
+        <w:rFonts w:ascii="Wingdings" w:hAnsi="Wingdings" w:hint="default"/>
+      </w:rPr>
+    </w:lvl>
+  </w:abstractNum>
+  <w:abstractNum w:abstractNumId="1" w15:restartNumberingAfterBreak="0">
+    <w:nsid w:val="52CA6287"/>
+    <w:multiLevelType w:val="hybridMultilevel"/>
+    <w:tmpl w:val="67CA3E4C"/>
+    <w:lvl w:ilvl="0" w:tplc="04090001">
+      <w:start w:val="1"/>
+      <w:numFmt w:val="bullet"/>
+      <w:lvlText w:val=""/>
+      <w:lvlJc w:val="left"/>
+      <w:pPr>
+        <w:ind w:left="720" w:hanging="360"/>
+      </w:pPr>
+      <w:rPr>
+        <w:rFonts w:ascii="Symbol" w:hAnsi="Symbol" w:hint="default"/>
+      </w:rPr>
+    </w:lvl>
+    <w:lvl w:ilvl="1" w:tplc="04090003" w:tentative="1">
+      <w:start w:val="1"/>
+      <w:numFmt w:val="bullet"/>
+      <w:lvlText w:val="o"/>
+      <w:lvlJc w:val="left"/>
+      <w:pPr>
+        <w:ind w:left="1440" w:hanging="360"/>
+      </w:pPr>
+      <w:rPr>
+        <w:rFonts w:ascii="Courier New" w:hAnsi="Courier New" w:cs="Courier New" w:hint="default"/>
+      </w:rPr>
+    </w:lvl>
+    <w:lvl w:ilvl="2" w:tplc="04090005" w:tentative="1">
+      <w:start w:val="1"/>
+      <w:numFmt w:val="bullet"/>
+      <w:lvlText w:val=""/>
+      <w:lvlJc w:val="left"/>
+      <w:pPr>
+        <w:ind w:left="2160" w:hanging="360"/>
+      </w:pPr>
+      <w:rPr>
+        <w:rFonts w:ascii="Wingdings" w:hAnsi="Wingdings" w:hint="default"/>
+      </w:rPr>
+    </w:lvl>
+    <w:lvl w:ilvl="3" w:tplc="04090001" w:tentative="1">
+      <w:start w:val="1"/>
+      <w:numFmt w:val="bullet"/>
+      <w:lvlText w:val=""/>
+      <w:lvlJc w:val="left"/>
+      <w:pPr>
+        <w:ind w:left="2880" w:hanging="360"/>
+      </w:pPr>
+      <w:rPr>
+        <w:rFonts w:ascii="Symbol" w:hAnsi="Symbol" w:hint="default"/>
+      </w:rPr>
+    </w:lvl>
+    <w:lvl w:ilvl="4" w:tplc="04090003" w:tentative="1">
+      <w:start w:val="1"/>
+      <w:numFmt w:val="bullet"/>
+      <w:lvlText w:val="o"/>
+      <w:lvlJc w:val="left"/>
+      <w:pPr>
+        <w:ind w:left="3600" w:hanging="360"/>
+      </w:pPr>
+      <w:rPr>
+        <w:rFonts w:ascii="Courier New" w:hAnsi="Courier New" w:cs="Courier New" w:hint="default"/>
+      </w:rPr>
+    </w:lvl>
+    <w:lvl w:ilvl="5" w:tplc="04090005" w:tentative="1">
+      <w:start w:val="1"/>
+      <w:numFmt w:val="bullet"/>
+      <w:lvlText w:val=""/>
+      <w:lvlJc w:val="left"/>
+      <w:pPr>
+        <w:ind w:left="4320" w:hanging="360"/>
+      </w:pPr>
+      <w:rPr>
+        <w:rFonts w:ascii="Wingdings" w:hAnsi="Wingdings" w:hint="default"/>
+      </w:rPr>
+    </w:lvl>
+    <w:lvl w:ilvl="6" w:tplc="04090001" w:tentative="1">
+      <w:start w:val="1"/>
+      <w:numFmt w:val="bullet"/>
+      <w:lvlText w:val=""/>
+      <w:lvlJc w:val="left"/>
+      <w:pPr>
+        <w:ind w:left="5040" w:hanging="360"/>
+      </w:pPr>
+      <w:rPr>
+        <w:rFonts w:ascii="Symbol" w:hAnsi="Symbol" w:hint="default"/>
+      </w:rPr>
+    </w:lvl>
+    <w:lvl w:ilvl="7" w:tplc="04090003" w:tentative="1">
+      <w:start w:val="1"/>
+      <w:numFmt w:val="bullet"/>
+      <w:lvlText w:val="o"/>
+      <w:lvlJc w:val="left"/>
+      <w:pPr>
+        <w:ind w:left="5760" w:hanging="360"/>
+      </w:pPr>
+      <w:rPr>
+        <w:rFonts w:ascii="Courier New" w:hAnsi="Courier New" w:cs="Courier New" w:hint="default"/>
+      </w:rPr>
+    </w:lvl>
+    <w:lvl w:ilvl="8" w:tplc="04090005" w:tentative="1">
+      <w:start w:val="1"/>
+      <w:numFmt w:val="bullet"/>
+      <w:lvlText w:val=""/>
+      <w:lvlJc w:val="left"/>
+      <w:pPr>
+        <w:ind w:left="6480" w:hanging="360"/>
+      </w:pPr>
+      <w:rPr>
+        <w:rFonts w:ascii="Wingdings" w:hAnsi="Wingdings" w:hint="default"/>
+      </w:rPr>
+    </w:lvl>
+  </w:abstractNum>
+  <w:num w:numId="1">
+    <w:abstractNumId w:val="1"/>
+  </w:num>
+  <w:num w:numId="2">
+    <w:abstractNumId w:val="0"/>
+  </w:num>
+</w:numbering>
 </file>
 
 <file path=word/styles.xml><?xml version="1.0" encoding="utf-8"?>
@@ -3194,6 +6445,50 @@
       <w:szCs w:val="32"/>
     </w:rPr>
   </w:style>
+  <w:style w:type="paragraph" w:styleId="2">
+    <w:name w:val="heading 2"/>
+    <w:basedOn w:val="a"/>
+    <w:next w:val="a"/>
+    <w:link w:val="2Char"/>
+    <w:uiPriority w:val="9"/>
+    <w:unhideWhenUsed/>
+    <w:qFormat/>
+    <w:rsid w:val="00A30393"/>
+    <w:pPr>
+      <w:keepNext/>
+      <w:keepLines/>
+      <w:spacing w:before="40" w:after="0"/>
+      <w:outlineLvl w:val="1"/>
+    </w:pPr>
+    <w:rPr>
+      <w:rFonts w:asciiTheme="majorHAnsi" w:eastAsiaTheme="majorEastAsia" w:hAnsiTheme="majorHAnsi" w:cstheme="majorBidi"/>
+      <w:color w:val="2F5496" w:themeColor="accent1" w:themeShade="BF"/>
+      <w:sz w:val="26"/>
+      <w:szCs w:val="26"/>
+    </w:rPr>
+  </w:style>
+  <w:style w:type="paragraph" w:styleId="3">
+    <w:name w:val="heading 3"/>
+    <w:basedOn w:val="a"/>
+    <w:next w:val="a"/>
+    <w:link w:val="3Char"/>
+    <w:uiPriority w:val="9"/>
+    <w:unhideWhenUsed/>
+    <w:qFormat/>
+    <w:rsid w:val="00D86006"/>
+    <w:pPr>
+      <w:keepNext/>
+      <w:keepLines/>
+      <w:spacing w:before="40" w:after="0"/>
+      <w:outlineLvl w:val="2"/>
+    </w:pPr>
+    <w:rPr>
+      <w:rFonts w:asciiTheme="majorHAnsi" w:eastAsiaTheme="majorEastAsia" w:hAnsiTheme="majorHAnsi" w:cstheme="majorBidi"/>
+      <w:color w:val="1F3763" w:themeColor="accent1" w:themeShade="7F"/>
+      <w:sz w:val="24"/>
+      <w:szCs w:val="24"/>
+    </w:rPr>
+  </w:style>
   <w:style w:type="character" w:default="1" w:styleId="a0">
     <w:name w:val="Default Paragraph Font"/>
     <w:uiPriority w:val="1"/>
@@ -3242,6 +6537,43 @@
     <w:rsid w:val="009D0BFC"/>
     <w:rPr>
       <w:color w:val="808080"/>
+    </w:rPr>
+  </w:style>
+  <w:style w:type="paragraph" w:styleId="a4">
+    <w:name w:val="List Paragraph"/>
+    <w:basedOn w:val="a"/>
+    <w:uiPriority w:val="34"/>
+    <w:qFormat/>
+    <w:rsid w:val="00445E89"/>
+    <w:pPr>
+      <w:ind w:left="720"/>
+      <w:contextualSpacing/>
+    </w:pPr>
+  </w:style>
+  <w:style w:type="character" w:customStyle="1" w:styleId="2Char">
+    <w:name w:val="Επικεφαλίδα 2 Char"/>
+    <w:basedOn w:val="a0"/>
+    <w:link w:val="2"/>
+    <w:uiPriority w:val="9"/>
+    <w:rsid w:val="00A30393"/>
+    <w:rPr>
+      <w:rFonts w:asciiTheme="majorHAnsi" w:eastAsiaTheme="majorEastAsia" w:hAnsiTheme="majorHAnsi" w:cstheme="majorBidi"/>
+      <w:color w:val="2F5496" w:themeColor="accent1" w:themeShade="BF"/>
+      <w:sz w:val="26"/>
+      <w:szCs w:val="26"/>
+    </w:rPr>
+  </w:style>
+  <w:style w:type="character" w:customStyle="1" w:styleId="3Char">
+    <w:name w:val="Επικεφαλίδα 3 Char"/>
+    <w:basedOn w:val="a0"/>
+    <w:link w:val="3"/>
+    <w:uiPriority w:val="9"/>
+    <w:rsid w:val="00D86006"/>
+    <w:rPr>
+      <w:rFonts w:asciiTheme="majorHAnsi" w:eastAsiaTheme="majorEastAsia" w:hAnsiTheme="majorHAnsi" w:cstheme="majorBidi"/>
+      <w:color w:val="1F3763" w:themeColor="accent1" w:themeShade="7F"/>
+      <w:sz w:val="24"/>
+      <w:szCs w:val="24"/>
     </w:rPr>
   </w:style>
 </w:styles>

</xml_diff>

<commit_message>
Add FLC assets dir
</commit_message>
<xml_diff>
--- a/1. FLC/Report_FLC.docx
+++ b/1. FLC/Report_FLC.docx
@@ -2,19 +2,751 @@
 <file path=word/document.xml><?xml version="1.0" encoding="utf-8"?>
 <w:document xmlns:wpc="http://schemas.microsoft.com/office/word/2010/wordprocessingCanvas" xmlns:cx="http://schemas.microsoft.com/office/drawing/2014/chartex" xmlns:cx1="http://schemas.microsoft.com/office/drawing/2015/9/8/chartex" xmlns:cx2="http://schemas.microsoft.com/office/drawing/2015/10/21/chartex" xmlns:cx3="http://schemas.microsoft.com/office/drawing/2016/5/9/chartex" xmlns:cx4="http://schemas.microsoft.com/office/drawing/2016/5/10/chartex" xmlns:cx5="http://schemas.microsoft.com/office/drawing/2016/5/11/chartex" xmlns:cx6="http://schemas.microsoft.com/office/drawing/2016/5/12/chartex" xmlns:cx7="http://schemas.microsoft.com/office/drawing/2016/5/13/chartex" xmlns:cx8="http://schemas.microsoft.com/office/drawing/2016/5/14/chartex" xmlns:mc="http://schemas.openxmlformats.org/markup-compatibility/2006" xmlns:aink="http://schemas.microsoft.com/office/drawing/2016/ink" xmlns:am3d="http://schemas.microsoft.com/office/drawing/2017/model3d" xmlns:o="urn:schemas-microsoft-com:office:office" xmlns:r="http://schemas.openxmlformats.org/officeDocument/2006/relationships" xmlns:m="http://schemas.openxmlformats.org/officeDocument/2006/math" xmlns:v="urn:schemas-microsoft-com:vml" xmlns:wp14="http://schemas.microsoft.com/office/word/2010/wordprocessingDrawing" xmlns:wp="http://schemas.openxmlformats.org/drawingml/2006/wordprocessingDrawing" xmlns:w10="urn:schemas-microsoft-com:office:word" xmlns:w="http://schemas.openxmlformats.org/wordprocessingml/2006/main" xmlns:w14="http://schemas.microsoft.com/office/word/2010/wordml" xmlns:w15="http://schemas.microsoft.com/office/word/2012/wordml" xmlns:w16cex="http://schemas.microsoft.com/office/word/2018/wordml/cex" xmlns:w16cid="http://schemas.microsoft.com/office/word/2016/wordml/cid" xmlns:w16="http://schemas.microsoft.com/office/word/2018/wordml" xmlns:w16sdtdh="http://schemas.microsoft.com/office/word/2020/wordml/sdtdatahash" xmlns:w16se="http://schemas.microsoft.com/office/word/2015/wordml/symex" xmlns:wpg="http://schemas.microsoft.com/office/word/2010/wordprocessingGroup" xmlns:wpi="http://schemas.microsoft.com/office/word/2010/wordprocessingInk" xmlns:wne="http://schemas.microsoft.com/office/word/2006/wordml" xmlns:wps="http://schemas.microsoft.com/office/word/2010/wordprocessingShape" mc:Ignorable="w14 w15 w16se w16cid w16 w16cex w16sdtdh wp14">
   <w:body>
+    <w:sdt>
+      <w:sdtPr>
+        <w:rPr>
+          <w:b/>
+          <w:bCs/>
+          <w:lang w:val="el-GR"/>
+        </w:rPr>
+        <w:id w:val="761341170"/>
+        <w:docPartObj>
+          <w:docPartGallery w:val="Cover Pages"/>
+          <w:docPartUnique/>
+        </w:docPartObj>
+      </w:sdtPr>
+      <w:sdtContent>
+        <w:p>
+          <w:pPr>
+            <w:rPr>
+              <w:rFonts w:asciiTheme="majorHAnsi" w:eastAsiaTheme="majorEastAsia" w:hAnsiTheme="majorHAnsi" w:cstheme="majorBidi"/>
+              <w:b/>
+              <w:bCs/>
+              <w:sz w:val="32"/>
+              <w:szCs w:val="32"/>
+              <w:lang w:val="el-GR"/>
+            </w:rPr>
+          </w:pPr>
+          <w:r>
+            <w:rPr>
+              <w:rFonts w:asciiTheme="majorHAnsi" w:eastAsiaTheme="majorEastAsia" w:hAnsiTheme="majorHAnsi" w:cstheme="majorBidi"/>
+              <w:b/>
+              <w:bCs/>
+              <w:noProof/>
+              <w:sz w:val="32"/>
+              <w:szCs w:val="32"/>
+              <w:lang w:val="el-GR"/>
+            </w:rPr>
+            <mc:AlternateContent>
+              <mc:Choice Requires="wps">
+                <w:drawing>
+                  <wp:anchor distT="0" distB="0" distL="114300" distR="114300" simplePos="0" relativeHeight="251659264" behindDoc="0" locked="0" layoutInCell="1" allowOverlap="1" wp14:anchorId="32DA2517" wp14:editId="632DBD8C">
+                    <wp:simplePos x="0" y="0"/>
+                    <wp:positionH relativeFrom="page">
+                      <wp:align>center</wp:align>
+                    </wp:positionH>
+                    <wp:positionV relativeFrom="page">
+                      <wp:align>center</wp:align>
+                    </wp:positionV>
+                    <wp:extent cx="1712890" cy="3840480"/>
+                    <wp:effectExtent l="0" t="0" r="1270" b="0"/>
+                    <wp:wrapNone/>
+                    <wp:docPr id="138" name="Πλαίσιο κειμένου 138"/>
+                    <wp:cNvGraphicFramePr/>
+                    <a:graphic xmlns:a="http://schemas.openxmlformats.org/drawingml/2006/main">
+                      <a:graphicData uri="http://schemas.microsoft.com/office/word/2010/wordprocessingShape">
+                        <wps:wsp>
+                          <wps:cNvSpPr txBox="1"/>
+                          <wps:spPr>
+                            <a:xfrm>
+                              <a:off x="0" y="0"/>
+                              <a:ext cx="1712890" cy="3840480"/>
+                            </a:xfrm>
+                            <a:prstGeom prst="rect">
+                              <a:avLst/>
+                            </a:prstGeom>
+                            <a:solidFill>
+                              <a:schemeClr val="lt1"/>
+                            </a:solidFill>
+                            <a:ln w="6350">
+                              <a:noFill/>
+                            </a:ln>
+                            <a:effectLst/>
+                          </wps:spPr>
+                          <wps:style>
+                            <a:lnRef idx="0">
+                              <a:schemeClr val="accent1"/>
+                            </a:lnRef>
+                            <a:fillRef idx="0">
+                              <a:schemeClr val="accent1"/>
+                            </a:fillRef>
+                            <a:effectRef idx="0">
+                              <a:schemeClr val="accent1"/>
+                            </a:effectRef>
+                            <a:fontRef idx="minor">
+                              <a:schemeClr val="dk1"/>
+                            </a:fontRef>
+                          </wps:style>
+                          <wps:txbx>
+                            <w:txbxContent>
+                              <w:tbl>
+                                <w:tblPr>
+                                  <w:tblW w:w="5000" w:type="pct"/>
+                                  <w:jc w:val="center"/>
+                                  <w:tblBorders>
+                                    <w:insideV w:val="single" w:sz="12" w:space="0" w:color="ED7D31" w:themeColor="accent2"/>
+                                  </w:tblBorders>
+                                  <w:tblCellMar>
+                                    <w:top w:w="1296" w:type="dxa"/>
+                                    <w:left w:w="360" w:type="dxa"/>
+                                    <w:bottom w:w="1296" w:type="dxa"/>
+                                    <w:right w:w="360" w:type="dxa"/>
+                                  </w:tblCellMar>
+                                  <w:tblLook w:val="04A0" w:firstRow="1" w:lastRow="0" w:firstColumn="1" w:lastColumn="0" w:noHBand="0" w:noVBand="1"/>
+                                </w:tblPr>
+                                <w:tblGrid>
+                                  <w:gridCol w:w="9810"/>
+                                  <w:gridCol w:w="1782"/>
+                                </w:tblGrid>
+                                <w:tr>
+                                  <w:trPr>
+                                    <w:jc w:val="center"/>
+                                  </w:trPr>
+                                  <w:tc>
+                                    <w:tcPr>
+                                      <w:tcW w:w="2568" w:type="pct"/>
+                                      <w:vAlign w:val="center"/>
+                                    </w:tcPr>
+                                    <w:p>
+                                      <w:pPr>
+                                        <w:jc w:val="right"/>
+                                      </w:pPr>
+                                      <w:r>
+                                        <w:rPr>
+                                          <w:noProof/>
+                                        </w:rPr>
+                                        <w:drawing>
+                                          <wp:inline distT="0" distB="0" distL="0" distR="0" wp14:anchorId="0F115664" wp14:editId="5ECBDDAC">
+                                            <wp:extent cx="5770246" cy="5658928"/>
+                                            <wp:effectExtent l="0" t="0" r="1905" b="0"/>
+                                            <wp:docPr id="24" name="Εικόνα 24"/>
+                                            <wp:cNvGraphicFramePr>
+                                              <a:graphicFrameLocks xmlns:a="http://schemas.openxmlformats.org/drawingml/2006/main" noChangeAspect="1"/>
+                                            </wp:cNvGraphicFramePr>
+                                            <a:graphic xmlns:a="http://schemas.openxmlformats.org/drawingml/2006/main">
+                                              <a:graphicData uri="http://schemas.openxmlformats.org/drawingml/2006/picture">
+                                                <pic:pic xmlns:pic="http://schemas.openxmlformats.org/drawingml/2006/picture">
+                                                  <pic:nvPicPr>
+                                                    <pic:cNvPr id="24" name="Εικόνα 24"/>
+                                                    <pic:cNvPicPr/>
+                                                  </pic:nvPicPr>
+                                                  <pic:blipFill>
+                                                    <a:blip r:embed="rId8">
+                                                      <a:extLst>
+                                                        <a:ext uri="{28A0092B-C50C-407E-A947-70E740481C1C}">
+                                                          <a14:useLocalDpi xmlns:a14="http://schemas.microsoft.com/office/drawing/2010/main" val="0"/>
+                                                        </a:ext>
+                                                      </a:extLst>
+                                                    </a:blip>
+                                                    <a:stretch>
+                                                      <a:fillRect/>
+                                                    </a:stretch>
+                                                  </pic:blipFill>
+                                                  <pic:spPr>
+                                                    <a:xfrm>
+                                                      <a:off x="0" y="0"/>
+                                                      <a:ext cx="5811026" cy="5698921"/>
+                                                    </a:xfrm>
+                                                    <a:prstGeom prst="rect">
+                                                      <a:avLst/>
+                                                    </a:prstGeom>
+                                                  </pic:spPr>
+                                                </pic:pic>
+                                              </a:graphicData>
+                                            </a:graphic>
+                                          </wp:inline>
+                                        </w:drawing>
+                                      </w:r>
+                                    </w:p>
+                                    <w:sdt>
+                                      <w:sdtPr>
+                                        <w:rPr>
+                                          <w:caps/>
+                                          <w:color w:val="191919" w:themeColor="text1" w:themeTint="E6"/>
+                                          <w:sz w:val="56"/>
+                                          <w:szCs w:val="56"/>
+                                        </w:rPr>
+                                        <w:alias w:val="Τίτλος"/>
+                                        <w:tag w:val=""/>
+                                        <w:id w:val="-438379639"/>
+                                        <w:dataBinding w:prefixMappings="xmlns:ns0='http://purl.org/dc/elements/1.1/' xmlns:ns1='http://schemas.openxmlformats.org/package/2006/metadata/core-properties' " w:xpath="/ns1:coreProperties[1]/ns0:title[1]" w:storeItemID="{6C3C8BC8-F283-45AE-878A-BAB7291924A1}"/>
+                                        <w:text/>
+                                      </w:sdtPr>
+                                      <w:sdtContent>
+                                        <w:p>
+                                          <w:pPr>
+                                            <w:pStyle w:val="a6"/>
+                                            <w:spacing w:line="312" w:lineRule="auto"/>
+                                            <w:jc w:val="right"/>
+                                            <w:rPr>
+                                              <w:caps/>
+                                              <w:color w:val="191919" w:themeColor="text1" w:themeTint="E6"/>
+                                              <w:sz w:val="56"/>
+                                              <w:szCs w:val="56"/>
+                                            </w:rPr>
+                                          </w:pPr>
+                                          <w:r>
+                                            <w:rPr>
+                                              <w:caps/>
+                                              <w:color w:val="191919" w:themeColor="text1" w:themeTint="E6"/>
+                                              <w:sz w:val="56"/>
+                                              <w:szCs w:val="56"/>
+                                            </w:rPr>
+                                            <w:t>Σχεδιαση Flc</w:t>
+                                          </w:r>
+                                        </w:p>
+                                      </w:sdtContent>
+                                    </w:sdt>
+                                    <w:sdt>
+                                      <w:sdtPr>
+                                        <w:rPr>
+                                          <w:color w:val="000000" w:themeColor="text1"/>
+                                          <w:sz w:val="24"/>
+                                          <w:szCs w:val="24"/>
+                                        </w:rPr>
+                                        <w:alias w:val="Υπότιτλος"/>
+                                        <w:tag w:val=""/>
+                                        <w:id w:val="1354072561"/>
+                                        <w:dataBinding w:prefixMappings="xmlns:ns0='http://purl.org/dc/elements/1.1/' xmlns:ns1='http://schemas.openxmlformats.org/package/2006/metadata/core-properties' " w:xpath="/ns1:coreProperties[1]/ns0:subject[1]" w:storeItemID="{6C3C8BC8-F283-45AE-878A-BAB7291924A1}"/>
+                                        <w:text/>
+                                      </w:sdtPr>
+                                      <w:sdtContent>
+                                        <w:p>
+                                          <w:pPr>
+                                            <w:jc w:val="right"/>
+                                            <w:rPr>
+                                              <w:sz w:val="24"/>
+                                              <w:szCs w:val="24"/>
+                                            </w:rPr>
+                                          </w:pPr>
+                                          <w:proofErr w:type="spellStart"/>
+                                          <w:r>
+                                            <w:rPr>
+                                              <w:color w:val="000000" w:themeColor="text1"/>
+                                              <w:sz w:val="24"/>
+                                              <w:szCs w:val="24"/>
+                                            </w:rPr>
+                                            <w:t>Ασ</w:t>
+                                          </w:r>
+                                          <w:proofErr w:type="spellEnd"/>
+                                          <w:r>
+                                            <w:rPr>
+                                              <w:color w:val="000000" w:themeColor="text1"/>
+                                              <w:sz w:val="24"/>
+                                              <w:szCs w:val="24"/>
+                                            </w:rPr>
+                                            <w:t xml:space="preserve">αφή </w:t>
+                                          </w:r>
+                                          <w:proofErr w:type="spellStart"/>
+                                          <w:r>
+                                            <w:rPr>
+                                              <w:color w:val="000000" w:themeColor="text1"/>
+                                              <w:sz w:val="24"/>
+                                              <w:szCs w:val="24"/>
+                                            </w:rPr>
+                                            <w:t>Συστήμ</w:t>
+                                          </w:r>
+                                          <w:proofErr w:type="spellEnd"/>
+                                          <w:r>
+                                            <w:rPr>
+                                              <w:color w:val="000000" w:themeColor="text1"/>
+                                              <w:sz w:val="24"/>
+                                              <w:szCs w:val="24"/>
+                                            </w:rPr>
+                                            <w:t>ατα 2020-2021</w:t>
+                                          </w:r>
+                                        </w:p>
+                                      </w:sdtContent>
+                                    </w:sdt>
+                                  </w:tc>
+                                  <w:tc>
+                                    <w:tcPr>
+                                      <w:tcW w:w="2432" w:type="pct"/>
+                                      <w:vAlign w:val="center"/>
+                                    </w:tcPr>
+                                    <w:p>
+                                      <w:pPr>
+                                        <w:rPr>
+                                          <w:color w:val="000000" w:themeColor="text1"/>
+                                          <w:lang w:val="el-GR"/>
+                                        </w:rPr>
+                                      </w:pPr>
+                                    </w:p>
+                                    <w:sdt>
+                                      <w:sdtPr>
+                                        <w:rPr>
+                                          <w:sz w:val="26"/>
+                                          <w:szCs w:val="26"/>
+                                        </w:rPr>
+                                        <w:alias w:val="Συντάκτης"/>
+                                        <w:tag w:val=""/>
+                                        <w:id w:val="-279026076"/>
+                                        <w:dataBinding w:prefixMappings="xmlns:ns0='http://purl.org/dc/elements/1.1/' xmlns:ns1='http://schemas.openxmlformats.org/package/2006/metadata/core-properties' " w:xpath="/ns1:coreProperties[1]/ns0:creator[1]" w:storeItemID="{6C3C8BC8-F283-45AE-878A-BAB7291924A1}"/>
+                                        <w:text/>
+                                      </w:sdtPr>
+                                      <w:sdtContent>
+                                        <w:p>
+                                          <w:pPr>
+                                            <w:pStyle w:val="a6"/>
+                                            <w:rPr>
+                                              <w:sz w:val="26"/>
+                                              <w:szCs w:val="26"/>
+                                            </w:rPr>
+                                          </w:pPr>
+                                          <w:r>
+                                            <w:rPr>
+                                              <w:sz w:val="26"/>
+                                              <w:szCs w:val="26"/>
+                                            </w:rPr>
+                                            <w:t>Πα</w:t>
+                                          </w:r>
+                                          <w:proofErr w:type="spellStart"/>
+                                          <w:r>
+                                            <w:rPr>
+                                              <w:sz w:val="26"/>
+                                              <w:szCs w:val="26"/>
+                                            </w:rPr>
+                                            <w:t>υλίδης</w:t>
+                                          </w:r>
+                                          <w:proofErr w:type="spellEnd"/>
+                                          <w:r>
+                                            <w:rPr>
+                                              <w:sz w:val="26"/>
+                                              <w:szCs w:val="26"/>
+                                            </w:rPr>
+                                            <w:t xml:space="preserve"> </w:t>
+                                          </w:r>
+                                          <w:proofErr w:type="spellStart"/>
+                                          <w:r>
+                                            <w:rPr>
+                                              <w:sz w:val="26"/>
+                                              <w:szCs w:val="26"/>
+                                            </w:rPr>
+                                            <w:t>Μιχ</w:t>
+                                          </w:r>
+                                          <w:proofErr w:type="spellEnd"/>
+                                          <w:r>
+                                            <w:rPr>
+                                              <w:sz w:val="26"/>
+                                              <w:szCs w:val="26"/>
+                                            </w:rPr>
+                                            <w:t xml:space="preserve">αήλ </w:t>
+                                          </w:r>
+                                          <w:proofErr w:type="spellStart"/>
+                                          <w:r>
+                                            <w:rPr>
+                                              <w:sz w:val="26"/>
+                                              <w:szCs w:val="26"/>
+                                            </w:rPr>
+                                            <w:t>Ιάσων</w:t>
+                                          </w:r>
+                                          <w:proofErr w:type="spellEnd"/>
+                                        </w:p>
+                                      </w:sdtContent>
+                                    </w:sdt>
+                                    <w:p>
+                                      <w:pPr>
+                                        <w:pStyle w:val="a6"/>
+                                      </w:pPr>
+                                      <w:sdt>
+                                        <w:sdtPr>
+                                          <w:alias w:val="Κύκλος μαθημάτων"/>
+                                          <w:tag w:val="Κύκλος μαθημάτων"/>
+                                          <w:id w:val="-710501431"/>
+                                          <w:dataBinding w:prefixMappings="xmlns:ns0='http://purl.org/dc/elements/1.1/' xmlns:ns1='http://schemas.openxmlformats.org/package/2006/metadata/core-properties' " w:xpath="/ns1:coreProperties[1]/ns1:category[1]" w:storeItemID="{6C3C8BC8-F283-45AE-878A-BAB7291924A1}"/>
+                                          <w:text/>
+                                        </w:sdtPr>
+                                        <w:sdtContent>
+                                          <w:r>
+                                            <w:t>ΑΕΜ: 9015</w:t>
+                                          </w:r>
+                                        </w:sdtContent>
+                                      </w:sdt>
+                                    </w:p>
+                                    <w:p>
+                                      <w:pPr>
+                                        <w:pStyle w:val="a6"/>
+                                      </w:pPr>
+                                      <w:r>
+                                        <w:t>14/10/2021</w:t>
+                                      </w:r>
+                                    </w:p>
+                                  </w:tc>
+                                </w:tr>
+                              </w:tbl>
+                              <w:p/>
+                            </w:txbxContent>
+                          </wps:txbx>
+                          <wps:bodyPr rot="0" spcFirstLastPara="0" vertOverflow="overflow" horzOverflow="overflow" vert="horz" wrap="square" lIns="0" tIns="0" rIns="0" bIns="0" numCol="1" spcCol="0" rtlCol="0" fromWordArt="0" anchor="ctr" anchorCtr="0" forceAA="0" compatLnSpc="1">
+                            <a:prstTxWarp prst="textNoShape">
+                              <a:avLst/>
+                            </a:prstTxWarp>
+                            <a:noAutofit/>
+                          </wps:bodyPr>
+                        </wps:wsp>
+                      </a:graphicData>
+                    </a:graphic>
+                    <wp14:sizeRelH relativeFrom="page">
+                      <wp14:pctWidth>94100</wp14:pctWidth>
+                    </wp14:sizeRelH>
+                    <wp14:sizeRelV relativeFrom="page">
+                      <wp14:pctHeight>77300</wp14:pctHeight>
+                    </wp14:sizeRelV>
+                  </wp:anchor>
+                </w:drawing>
+              </mc:Choice>
+              <mc:Fallback>
+                <w:pict>
+                  <v:shapetype w14:anchorId="32DA2517" id="_x0000_t202" coordsize="21600,21600" o:spt="202" path="m,l,21600r21600,l21600,xe">
+                    <v:stroke joinstyle="miter"/>
+                    <v:path gradientshapeok="t" o:connecttype="rect"/>
+                  </v:shapetype>
+                  <v:shape id="Πλαίσιο κειμένου 138" o:spid="_x0000_s1026" type="#_x0000_t202" style="position:absolute;margin-left:0;margin-top:0;width:134.85pt;height:302.4pt;z-index:251659264;visibility:visible;mso-wrap-style:square;mso-width-percent:941;mso-height-percent:773;mso-wrap-distance-left:9pt;mso-wrap-distance-top:0;mso-wrap-distance-right:9pt;mso-wrap-distance-bottom:0;mso-position-horizontal:center;mso-position-horizontal-relative:page;mso-position-vertical:center;mso-position-vertical-relative:page;mso-width-percent:941;mso-height-percent:773;mso-width-relative:page;mso-height-relative:page;v-text-anchor:middle" o:gfxdata="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" fillcolor="white [3201]" stroked="f" strokeweight=".5pt">
+                    <v:textbox inset="0,0,0,0">
+                      <w:txbxContent>
+                        <w:tbl>
+                          <w:tblPr>
+                            <w:tblW w:w="5000" w:type="pct"/>
+                            <w:jc w:val="center"/>
+                            <w:tblBorders>
+                              <w:insideV w:val="single" w:sz="12" w:space="0" w:color="ED7D31" w:themeColor="accent2"/>
+                            </w:tblBorders>
+                            <w:tblCellMar>
+                              <w:top w:w="1296" w:type="dxa"/>
+                              <w:left w:w="360" w:type="dxa"/>
+                              <w:bottom w:w="1296" w:type="dxa"/>
+                              <w:right w:w="360" w:type="dxa"/>
+                            </w:tblCellMar>
+                            <w:tblLook w:val="04A0" w:firstRow="1" w:lastRow="0" w:firstColumn="1" w:lastColumn="0" w:noHBand="0" w:noVBand="1"/>
+                          </w:tblPr>
+                          <w:tblGrid>
+                            <w:gridCol w:w="9810"/>
+                            <w:gridCol w:w="1782"/>
+                          </w:tblGrid>
+                          <w:tr>
+                            <w:trPr>
+                              <w:jc w:val="center"/>
+                            </w:trPr>
+                            <w:tc>
+                              <w:tcPr>
+                                <w:tcW w:w="2568" w:type="pct"/>
+                                <w:vAlign w:val="center"/>
+                              </w:tcPr>
+                              <w:p>
+                                <w:pPr>
+                                  <w:jc w:val="right"/>
+                                </w:pPr>
+                                <w:r>
+                                  <w:rPr>
+                                    <w:noProof/>
+                                  </w:rPr>
+                                  <w:drawing>
+                                    <wp:inline distT="0" distB="0" distL="0" distR="0" wp14:anchorId="0F115664" wp14:editId="5ECBDDAC">
+                                      <wp:extent cx="5770246" cy="5658928"/>
+                                      <wp:effectExtent l="0" t="0" r="1905" b="0"/>
+                                      <wp:docPr id="24" name="Εικόνα 24"/>
+                                      <wp:cNvGraphicFramePr>
+                                        <a:graphicFrameLocks xmlns:a="http://schemas.openxmlformats.org/drawingml/2006/main" noChangeAspect="1"/>
+                                      </wp:cNvGraphicFramePr>
+                                      <a:graphic xmlns:a="http://schemas.openxmlformats.org/drawingml/2006/main">
+                                        <a:graphicData uri="http://schemas.openxmlformats.org/drawingml/2006/picture">
+                                          <pic:pic xmlns:pic="http://schemas.openxmlformats.org/drawingml/2006/picture">
+                                            <pic:nvPicPr>
+                                              <pic:cNvPr id="24" name="Εικόνα 24"/>
+                                              <pic:cNvPicPr/>
+                                            </pic:nvPicPr>
+                                            <pic:blipFill>
+                                              <a:blip r:embed="rId8">
+                                                <a:extLst>
+                                                  <a:ext uri="{28A0092B-C50C-407E-A947-70E740481C1C}">
+                                                    <a14:useLocalDpi xmlns:a14="http://schemas.microsoft.com/office/drawing/2010/main" val="0"/>
+                                                  </a:ext>
+                                                </a:extLst>
+                                              </a:blip>
+                                              <a:stretch>
+                                                <a:fillRect/>
+                                              </a:stretch>
+                                            </pic:blipFill>
+                                            <pic:spPr>
+                                              <a:xfrm>
+                                                <a:off x="0" y="0"/>
+                                                <a:ext cx="5811026" cy="5698921"/>
+                                              </a:xfrm>
+                                              <a:prstGeom prst="rect">
+                                                <a:avLst/>
+                                              </a:prstGeom>
+                                            </pic:spPr>
+                                          </pic:pic>
+                                        </a:graphicData>
+                                      </a:graphic>
+                                    </wp:inline>
+                                  </w:drawing>
+                                </w:r>
+                              </w:p>
+                              <w:sdt>
+                                <w:sdtPr>
+                                  <w:rPr>
+                                    <w:caps/>
+                                    <w:color w:val="191919" w:themeColor="text1" w:themeTint="E6"/>
+                                    <w:sz w:val="56"/>
+                                    <w:szCs w:val="56"/>
+                                  </w:rPr>
+                                  <w:alias w:val="Τίτλος"/>
+                                  <w:tag w:val=""/>
+                                  <w:id w:val="-438379639"/>
+                                  <w:dataBinding w:prefixMappings="xmlns:ns0='http://purl.org/dc/elements/1.1/' xmlns:ns1='http://schemas.openxmlformats.org/package/2006/metadata/core-properties' " w:xpath="/ns1:coreProperties[1]/ns0:title[1]" w:storeItemID="{6C3C8BC8-F283-45AE-878A-BAB7291924A1}"/>
+                                  <w:text/>
+                                </w:sdtPr>
+                                <w:sdtContent>
+                                  <w:p>
+                                    <w:pPr>
+                                      <w:pStyle w:val="a6"/>
+                                      <w:spacing w:line="312" w:lineRule="auto"/>
+                                      <w:jc w:val="right"/>
+                                      <w:rPr>
+                                        <w:caps/>
+                                        <w:color w:val="191919" w:themeColor="text1" w:themeTint="E6"/>
+                                        <w:sz w:val="56"/>
+                                        <w:szCs w:val="56"/>
+                                      </w:rPr>
+                                    </w:pPr>
+                                    <w:r>
+                                      <w:rPr>
+                                        <w:caps/>
+                                        <w:color w:val="191919" w:themeColor="text1" w:themeTint="E6"/>
+                                        <w:sz w:val="56"/>
+                                        <w:szCs w:val="56"/>
+                                      </w:rPr>
+                                      <w:t>Σχεδιαση Flc</w:t>
+                                    </w:r>
+                                  </w:p>
+                                </w:sdtContent>
+                              </w:sdt>
+                              <w:sdt>
+                                <w:sdtPr>
+                                  <w:rPr>
+                                    <w:color w:val="000000" w:themeColor="text1"/>
+                                    <w:sz w:val="24"/>
+                                    <w:szCs w:val="24"/>
+                                  </w:rPr>
+                                  <w:alias w:val="Υπότιτλος"/>
+                                  <w:tag w:val=""/>
+                                  <w:id w:val="1354072561"/>
+                                  <w:dataBinding w:prefixMappings="xmlns:ns0='http://purl.org/dc/elements/1.1/' xmlns:ns1='http://schemas.openxmlformats.org/package/2006/metadata/core-properties' " w:xpath="/ns1:coreProperties[1]/ns0:subject[1]" w:storeItemID="{6C3C8BC8-F283-45AE-878A-BAB7291924A1}"/>
+                                  <w:text/>
+                                </w:sdtPr>
+                                <w:sdtContent>
+                                  <w:p>
+                                    <w:pPr>
+                                      <w:jc w:val="right"/>
+                                      <w:rPr>
+                                        <w:sz w:val="24"/>
+                                        <w:szCs w:val="24"/>
+                                      </w:rPr>
+                                    </w:pPr>
+                                    <w:proofErr w:type="spellStart"/>
+                                    <w:r>
+                                      <w:rPr>
+                                        <w:color w:val="000000" w:themeColor="text1"/>
+                                        <w:sz w:val="24"/>
+                                        <w:szCs w:val="24"/>
+                                      </w:rPr>
+                                      <w:t>Ασ</w:t>
+                                    </w:r>
+                                    <w:proofErr w:type="spellEnd"/>
+                                    <w:r>
+                                      <w:rPr>
+                                        <w:color w:val="000000" w:themeColor="text1"/>
+                                        <w:sz w:val="24"/>
+                                        <w:szCs w:val="24"/>
+                                      </w:rPr>
+                                      <w:t xml:space="preserve">αφή </w:t>
+                                    </w:r>
+                                    <w:proofErr w:type="spellStart"/>
+                                    <w:r>
+                                      <w:rPr>
+                                        <w:color w:val="000000" w:themeColor="text1"/>
+                                        <w:sz w:val="24"/>
+                                        <w:szCs w:val="24"/>
+                                      </w:rPr>
+                                      <w:t>Συστήμ</w:t>
+                                    </w:r>
+                                    <w:proofErr w:type="spellEnd"/>
+                                    <w:r>
+                                      <w:rPr>
+                                        <w:color w:val="000000" w:themeColor="text1"/>
+                                        <w:sz w:val="24"/>
+                                        <w:szCs w:val="24"/>
+                                      </w:rPr>
+                                      <w:t>ατα 2020-2021</w:t>
+                                    </w:r>
+                                  </w:p>
+                                </w:sdtContent>
+                              </w:sdt>
+                            </w:tc>
+                            <w:tc>
+                              <w:tcPr>
+                                <w:tcW w:w="2432" w:type="pct"/>
+                                <w:vAlign w:val="center"/>
+                              </w:tcPr>
+                              <w:p>
+                                <w:pPr>
+                                  <w:rPr>
+                                    <w:color w:val="000000" w:themeColor="text1"/>
+                                    <w:lang w:val="el-GR"/>
+                                  </w:rPr>
+                                </w:pPr>
+                              </w:p>
+                              <w:sdt>
+                                <w:sdtPr>
+                                  <w:rPr>
+                                    <w:sz w:val="26"/>
+                                    <w:szCs w:val="26"/>
+                                  </w:rPr>
+                                  <w:alias w:val="Συντάκτης"/>
+                                  <w:tag w:val=""/>
+                                  <w:id w:val="-279026076"/>
+                                  <w:dataBinding w:prefixMappings="xmlns:ns0='http://purl.org/dc/elements/1.1/' xmlns:ns1='http://schemas.openxmlformats.org/package/2006/metadata/core-properties' " w:xpath="/ns1:coreProperties[1]/ns0:creator[1]" w:storeItemID="{6C3C8BC8-F283-45AE-878A-BAB7291924A1}"/>
+                                  <w:text/>
+                                </w:sdtPr>
+                                <w:sdtContent>
+                                  <w:p>
+                                    <w:pPr>
+                                      <w:pStyle w:val="a6"/>
+                                      <w:rPr>
+                                        <w:sz w:val="26"/>
+                                        <w:szCs w:val="26"/>
+                                      </w:rPr>
+                                    </w:pPr>
+                                    <w:r>
+                                      <w:rPr>
+                                        <w:sz w:val="26"/>
+                                        <w:szCs w:val="26"/>
+                                      </w:rPr>
+                                      <w:t>Πα</w:t>
+                                    </w:r>
+                                    <w:proofErr w:type="spellStart"/>
+                                    <w:r>
+                                      <w:rPr>
+                                        <w:sz w:val="26"/>
+                                        <w:szCs w:val="26"/>
+                                      </w:rPr>
+                                      <w:t>υλίδης</w:t>
+                                    </w:r>
+                                    <w:proofErr w:type="spellEnd"/>
+                                    <w:r>
+                                      <w:rPr>
+                                        <w:sz w:val="26"/>
+                                        <w:szCs w:val="26"/>
+                                      </w:rPr>
+                                      <w:t xml:space="preserve"> </w:t>
+                                    </w:r>
+                                    <w:proofErr w:type="spellStart"/>
+                                    <w:r>
+                                      <w:rPr>
+                                        <w:sz w:val="26"/>
+                                        <w:szCs w:val="26"/>
+                                      </w:rPr>
+                                      <w:t>Μιχ</w:t>
+                                    </w:r>
+                                    <w:proofErr w:type="spellEnd"/>
+                                    <w:r>
+                                      <w:rPr>
+                                        <w:sz w:val="26"/>
+                                        <w:szCs w:val="26"/>
+                                      </w:rPr>
+                                      <w:t xml:space="preserve">αήλ </w:t>
+                                    </w:r>
+                                    <w:proofErr w:type="spellStart"/>
+                                    <w:r>
+                                      <w:rPr>
+                                        <w:sz w:val="26"/>
+                                        <w:szCs w:val="26"/>
+                                      </w:rPr>
+                                      <w:t>Ιάσων</w:t>
+                                    </w:r>
+                                    <w:proofErr w:type="spellEnd"/>
+                                  </w:p>
+                                </w:sdtContent>
+                              </w:sdt>
+                              <w:p>
+                                <w:pPr>
+                                  <w:pStyle w:val="a6"/>
+                                </w:pPr>
+                                <w:sdt>
+                                  <w:sdtPr>
+                                    <w:alias w:val="Κύκλος μαθημάτων"/>
+                                    <w:tag w:val="Κύκλος μαθημάτων"/>
+                                    <w:id w:val="-710501431"/>
+                                    <w:dataBinding w:prefixMappings="xmlns:ns0='http://purl.org/dc/elements/1.1/' xmlns:ns1='http://schemas.openxmlformats.org/package/2006/metadata/core-properties' " w:xpath="/ns1:coreProperties[1]/ns1:category[1]" w:storeItemID="{6C3C8BC8-F283-45AE-878A-BAB7291924A1}"/>
+                                    <w:text/>
+                                  </w:sdtPr>
+                                  <w:sdtContent>
+                                    <w:r>
+                                      <w:t>ΑΕΜ: 9015</w:t>
+                                    </w:r>
+                                  </w:sdtContent>
+                                </w:sdt>
+                              </w:p>
+                              <w:p>
+                                <w:pPr>
+                                  <w:pStyle w:val="a6"/>
+                                </w:pPr>
+                                <w:r>
+                                  <w:t>14/10/2021</w:t>
+                                </w:r>
+                              </w:p>
+                            </w:tc>
+                          </w:tr>
+                        </w:tbl>
+                        <w:p/>
+                      </w:txbxContent>
+                    </v:textbox>
+                    <w10:wrap anchorx="page" anchory="page"/>
+                  </v:shape>
+                </w:pict>
+              </mc:Fallback>
+            </mc:AlternateContent>
+          </w:r>
+          <w:r>
+            <w:rPr>
+              <w:b/>
+              <w:bCs/>
+              <w:lang w:val="el-GR"/>
+            </w:rPr>
+            <w:br w:type="page"/>
+          </w:r>
+        </w:p>
+      </w:sdtContent>
+    </w:sdt>
     <w:p>
       <w:pPr>
         <w:pStyle w:val="1"/>
         <w:rPr>
+          <w:b/>
+          <w:bCs/>
           <w:color w:val="auto"/>
           <w:lang w:val="el-GR"/>
         </w:rPr>
       </w:pPr>
       <w:r>
         <w:rPr>
+          <w:b/>
+          <w:bCs/>
           <w:color w:val="auto"/>
           <w:lang w:val="el-GR"/>
         </w:rPr>
+        <w:lastRenderedPageBreak/>
         <w:t>Σκοπός Εργασίας</w:t>
       </w:r>
     </w:p>
@@ -87,7 +819,21 @@
         <w:rPr>
           <w:lang w:val="el-GR"/>
         </w:rPr>
-        <w:t>Στο ακόλουθο σχήμα φαίνεται το σύστημα μαζί με τον ελεγκτή σε μπλόκ μορφή.</w:t>
+        <w:t xml:space="preserve">Στο ακόλουθο σχήμα φαίνεται το σύστημα μαζί με τον ελεγκτή σε </w:t>
+      </w:r>
+      <w:proofErr w:type="spellStart"/>
+      <w:r>
+        <w:rPr>
+          <w:lang w:val="el-GR"/>
+        </w:rPr>
+        <w:t>μπλόκ</w:t>
+      </w:r>
+      <w:proofErr w:type="spellEnd"/>
+      <w:r>
+        <w:rPr>
+          <w:lang w:val="el-GR"/>
+        </w:rPr>
+        <w:t xml:space="preserve"> μορφή.</w:t>
       </w:r>
     </w:p>
     <w:p>
@@ -117,7 +863,7 @@
                     <pic:cNvPicPr/>
                   </pic:nvPicPr>
                   <pic:blipFill>
-                    <a:blip r:embed="rId6"/>
+                    <a:blip r:embed="rId9"/>
                     <a:stretch>
                       <a:fillRect/>
                     </a:stretch>
@@ -209,12 +955,16 @@
       <w:pPr>
         <w:pStyle w:val="1"/>
         <w:rPr>
+          <w:b/>
+          <w:bCs/>
           <w:color w:val="auto"/>
           <w:lang w:val="el-GR"/>
         </w:rPr>
       </w:pPr>
       <w:r>
         <w:rPr>
+          <w:b/>
+          <w:bCs/>
           <w:color w:val="auto"/>
           <w:lang w:val="el-GR"/>
         </w:rPr>
@@ -230,6 +980,7 @@
     </w:p>
     <w:p>
       <w:pPr>
+        <w:jc w:val="both"/>
         <w:rPr>
           <w:lang w:val="el-GR"/>
         </w:rPr>
@@ -264,13 +1015,15 @@
     </w:p>
     <w:p>
       <w:pPr>
-        <w:rPr>
-          <w:lang w:val="el-GR"/>
-        </w:rPr>
-      </w:pPr>
-    </w:p>
-    <w:p>
-      <w:pPr>
+        <w:jc w:val="both"/>
+        <w:rPr>
+          <w:lang w:val="el-GR"/>
+        </w:rPr>
+      </w:pPr>
+    </w:p>
+    <w:p>
+      <w:pPr>
+        <w:jc w:val="both"/>
         <w:rPr>
           <w:i/>
         </w:rPr>
@@ -575,13 +1328,15 @@
     </w:p>
     <w:p>
       <w:pPr>
-        <w:rPr>
-          <w:lang w:val="el-GR"/>
-        </w:rPr>
-      </w:pPr>
-    </w:p>
-    <w:p>
-      <w:pPr>
+        <w:jc w:val="both"/>
+        <w:rPr>
+          <w:lang w:val="el-GR"/>
+        </w:rPr>
+      </w:pPr>
+    </w:p>
+    <w:p>
+      <w:pPr>
+        <w:jc w:val="both"/>
         <w:rPr>
           <w:lang w:val="el-GR"/>
         </w:rPr>
@@ -595,13 +1350,15 @@
     </w:p>
     <w:p>
       <w:pPr>
-        <w:rPr>
-          <w:lang w:val="el-GR"/>
-        </w:rPr>
-      </w:pPr>
-    </w:p>
-    <w:p>
-      <w:pPr>
+        <w:jc w:val="both"/>
+        <w:rPr>
+          <w:lang w:val="el-GR"/>
+        </w:rPr>
+      </w:pPr>
+    </w:p>
+    <w:p>
+      <w:pPr>
+        <w:jc w:val="both"/>
         <w:rPr>
           <w:rFonts w:eastAsiaTheme="minorEastAsia"/>
           <w:lang w:val="el-GR"/>
@@ -681,6 +1438,7 @@
         <w:autoSpaceDN w:val="0"/>
         <w:adjustRightInd w:val="0"/>
         <w:spacing w:after="0" w:line="240" w:lineRule="auto"/>
+        <w:jc w:val="both"/>
         <w:rPr>
           <w:rFonts w:cs="LiberationSerif"/>
           <w:lang w:val="el-GR"/>
@@ -693,6 +1451,7 @@
         <w:autoSpaceDN w:val="0"/>
         <w:adjustRightInd w:val="0"/>
         <w:spacing w:after="0" w:line="240" w:lineRule="auto"/>
+        <w:jc w:val="both"/>
         <w:rPr>
           <w:rFonts w:eastAsiaTheme="minorEastAsia" w:cs="LiberationSerif"/>
           <w:lang w:val="el-GR"/>
@@ -794,6 +1553,7 @@
         <w:autoSpaceDN w:val="0"/>
         <w:adjustRightInd w:val="0"/>
         <w:spacing w:after="0" w:line="240" w:lineRule="auto"/>
+        <w:jc w:val="both"/>
         <w:rPr>
           <w:rFonts w:eastAsiaTheme="minorEastAsia" w:cs="LiberationSerif"/>
           <w:lang w:val="el-GR"/>
@@ -821,6 +1581,7 @@
         </w:rPr>
         <w:t xml:space="preserve">ριζών που προκύπτει χρησιμοποιώντας την εντολή </w:t>
       </w:r>
+      <w:proofErr w:type="spellStart"/>
       <w:r>
         <w:rPr>
           <w:rFonts w:eastAsiaTheme="minorEastAsia" w:cs="LiberationSerif"/>
@@ -829,6 +1590,7 @@
         </w:rPr>
         <w:t>rlocus</w:t>
       </w:r>
+      <w:proofErr w:type="spellEnd"/>
       <w:r>
         <w:rPr>
           <w:rFonts w:eastAsiaTheme="minorEastAsia" w:cs="LiberationSerif"/>
@@ -843,12 +1605,14 @@
         </w:rPr>
         <w:t xml:space="preserve">του </w:t>
       </w:r>
+      <w:proofErr w:type="spellStart"/>
       <w:r>
         <w:rPr>
           <w:rFonts w:eastAsiaTheme="minorEastAsia" w:cs="LiberationSerif"/>
         </w:rPr>
         <w:t>Matlab</w:t>
       </w:r>
+      <w:proofErr w:type="spellEnd"/>
       <w:r>
         <w:rPr>
           <w:rFonts w:eastAsiaTheme="minorEastAsia" w:cs="LiberationSerif"/>
@@ -875,6 +1639,7 @@
         <w:autoSpaceDN w:val="0"/>
         <w:adjustRightInd w:val="0"/>
         <w:spacing w:after="0" w:line="240" w:lineRule="auto"/>
+        <w:jc w:val="center"/>
         <w:rPr>
           <w:rFonts w:eastAsiaTheme="minorEastAsia" w:cs="LiberationSerif"/>
           <w:lang w:val="el-GR"/>
@@ -902,13 +1667,13 @@
                     <pic:cNvPicPr/>
                   </pic:nvPicPr>
                   <pic:blipFill>
-                    <a:blip r:embed="rId7">
+                    <a:blip r:embed="rId10">
                       <a:extLst>
                         <a:ext uri="{28A0092B-C50C-407E-A947-70E740481C1C}">
                           <a14:useLocalDpi xmlns:a14="http://schemas.microsoft.com/office/drawing/2010/main" val="0"/>
                         </a:ext>
                         <a:ext uri="{96DAC541-7B7A-43D3-8B79-37D633B846F1}">
-                          <asvg:svgBlip xmlns:asvg="http://schemas.microsoft.com/office/drawing/2016/SVG/main" r:embed="rId8"/>
+                          <asvg:svgBlip xmlns:asvg="http://schemas.microsoft.com/office/drawing/2016/SVG/main" r:embed="rId11"/>
                         </a:ext>
                       </a:extLst>
                     </a:blip>
@@ -950,6 +1715,7 @@
         <w:autoSpaceDN w:val="0"/>
         <w:adjustRightInd w:val="0"/>
         <w:spacing w:after="0" w:line="240" w:lineRule="auto"/>
+        <w:jc w:val="both"/>
         <w:rPr>
           <w:rFonts w:cs="LiberationSerif"/>
           <w:lang w:val="el-GR"/>
@@ -969,6 +1735,7 @@
         <w:autoSpaceDN w:val="0"/>
         <w:adjustRightInd w:val="0"/>
         <w:spacing w:after="0" w:line="240" w:lineRule="auto"/>
+        <w:jc w:val="both"/>
         <w:rPr>
           <w:rFonts w:cs="LiberationSerif"/>
           <w:lang w:val="el-GR"/>
@@ -981,6 +1748,7 @@
         <w:autoSpaceDN w:val="0"/>
         <w:adjustRightInd w:val="0"/>
         <w:spacing w:after="0" w:line="240" w:lineRule="auto"/>
+        <w:jc w:val="both"/>
         <w:rPr>
           <w:rFonts w:cs="LiberationSerif"/>
           <w:lang w:val="el-GR"/>
@@ -991,7 +1759,23 @@
           <w:rFonts w:cs="LiberationSerif"/>
           <w:lang w:val="el-GR"/>
         </w:rPr>
-        <w:t>Ο γεωμετρικός τόπος των ριζών προκύπτει βάσει της συνάρτησης μεταφοράς κλειστού βρόχου. Στο παράδειγμα μας έχουμε μοναδιαία αρνητική ανάδραση οπότε θα ισχύει</w:t>
+        <w:t xml:space="preserve">Ο γεωμετρικός τόπος των ριζών προκύπτει βάσει της συνάρτησης μεταφοράς κλειστού βρόχου. Στο παράδειγμα μας έχουμε </w:t>
+      </w:r>
+      <w:proofErr w:type="spellStart"/>
+      <w:r>
+        <w:rPr>
+          <w:rFonts w:cs="LiberationSerif"/>
+          <w:lang w:val="el-GR"/>
+        </w:rPr>
+        <w:t>μοναδιαία</w:t>
+      </w:r>
+      <w:proofErr w:type="spellEnd"/>
+      <w:r>
+        <w:rPr>
+          <w:rFonts w:cs="LiberationSerif"/>
+          <w:lang w:val="el-GR"/>
+        </w:rPr>
+        <w:t xml:space="preserve"> αρνητική ανάδραση οπότε θα ισχύει</w:t>
       </w:r>
     </w:p>
     <w:p>
@@ -1000,6 +1784,7 @@
         <w:autoSpaceDN w:val="0"/>
         <w:adjustRightInd w:val="0"/>
         <w:spacing w:after="0" w:line="240" w:lineRule="auto"/>
+        <w:jc w:val="both"/>
         <w:rPr>
           <w:rFonts w:cs="LiberationSerif"/>
           <w:lang w:val="el-GR"/>
@@ -1012,6 +1797,7 @@
         <w:autoSpaceDN w:val="0"/>
         <w:adjustRightInd w:val="0"/>
         <w:spacing w:after="0" w:line="240" w:lineRule="auto"/>
+        <w:jc w:val="both"/>
         <w:rPr>
           <w:rFonts w:cs="LiberationSerif"/>
           <w:lang w:val="el-GR"/>
@@ -1205,6 +1991,7 @@
         <w:autoSpaceDN w:val="0"/>
         <w:adjustRightInd w:val="0"/>
         <w:spacing w:after="0" w:line="240" w:lineRule="auto"/>
+        <w:jc w:val="both"/>
         <w:rPr>
           <w:rFonts w:ascii="LiberationSerif" w:hAnsi="LiberationSerif" w:cs="LiberationSerif"/>
           <w:lang w:val="el-GR"/>
@@ -1217,6 +2004,7 @@
         <w:autoSpaceDN w:val="0"/>
         <w:adjustRightInd w:val="0"/>
         <w:spacing w:after="0" w:line="240" w:lineRule="auto"/>
+        <w:jc w:val="both"/>
         <w:rPr>
           <w:rFonts w:ascii="LiberationSerif" w:hAnsi="LiberationSerif" w:cs="LiberationSerif"/>
           <w:lang w:val="el-GR"/>
@@ -1236,6 +2024,7 @@
         <w:autoSpaceDN w:val="0"/>
         <w:adjustRightInd w:val="0"/>
         <w:spacing w:after="0" w:line="240" w:lineRule="auto"/>
+        <w:jc w:val="both"/>
         <w:rPr>
           <w:rFonts w:cs="LiberationSerif"/>
           <w:lang w:val="el-GR"/>
@@ -1381,6 +2170,7 @@
         <w:autoSpaceDN w:val="0"/>
         <w:adjustRightInd w:val="0"/>
         <w:spacing w:after="0" w:line="240" w:lineRule="auto"/>
+        <w:jc w:val="both"/>
         <w:rPr>
           <w:rFonts w:ascii="LiberationSerif" w:hAnsi="LiberationSerif" w:cs="LiberationSerif"/>
           <w:lang w:val="el-GR"/>
@@ -1393,6 +2183,7 @@
         <w:autoSpaceDN w:val="0"/>
         <w:adjustRightInd w:val="0"/>
         <w:spacing w:after="0" w:line="240" w:lineRule="auto"/>
+        <w:jc w:val="both"/>
         <w:rPr>
           <w:rFonts w:ascii="LiberationSerif" w:hAnsi="LiberationSerif" w:cs="LiberationSerif"/>
           <w:lang w:val="el-GR"/>
@@ -1412,6 +2203,7 @@
         <w:autoSpaceDN w:val="0"/>
         <w:adjustRightInd w:val="0"/>
         <w:spacing w:after="0" w:line="240" w:lineRule="auto"/>
+        <w:jc w:val="both"/>
         <w:rPr>
           <w:rFonts w:ascii="LiberationSerif" w:hAnsi="LiberationSerif" w:cs="LiberationSerif"/>
           <w:lang w:val="el-GR"/>
@@ -1424,6 +2216,7 @@
         <w:autoSpaceDN w:val="0"/>
         <w:adjustRightInd w:val="0"/>
         <w:spacing w:after="0" w:line="240" w:lineRule="auto"/>
+        <w:jc w:val="both"/>
         <w:rPr>
           <w:rFonts w:ascii="LiberationSerif" w:eastAsiaTheme="minorEastAsia" w:hAnsi="LiberationSerif" w:cs="LiberationSerif"/>
           <w:lang w:val="el-GR"/>
@@ -1522,6 +2315,7 @@
         <w:autoSpaceDN w:val="0"/>
         <w:adjustRightInd w:val="0"/>
         <w:spacing w:after="0" w:line="240" w:lineRule="auto"/>
+        <w:jc w:val="both"/>
         <w:rPr>
           <w:rFonts w:ascii="LiberationSerif" w:eastAsiaTheme="minorEastAsia" w:hAnsi="LiberationSerif" w:cs="LiberationSerif"/>
           <w:lang w:val="el-GR"/>
@@ -1534,6 +2328,7 @@
         <w:autoSpaceDN w:val="0"/>
         <w:adjustRightInd w:val="0"/>
         <w:spacing w:after="0" w:line="240" w:lineRule="auto"/>
+        <w:jc w:val="both"/>
         <w:rPr>
           <w:rFonts w:eastAsiaTheme="minorEastAsia" w:cs="LiberationSerif"/>
           <w:lang w:val="el-GR"/>
@@ -1591,6 +2386,7 @@
         <w:autoSpaceDN w:val="0"/>
         <w:adjustRightInd w:val="0"/>
         <w:spacing w:after="0" w:line="240" w:lineRule="auto"/>
+        <w:jc w:val="both"/>
         <w:rPr>
           <w:rFonts w:eastAsiaTheme="minorEastAsia" w:cs="LiberationSerif"/>
           <w:lang w:val="el-GR"/>
@@ -1603,6 +2399,7 @@
         <w:autoSpaceDN w:val="0"/>
         <w:adjustRightInd w:val="0"/>
         <w:spacing w:after="0" w:line="240" w:lineRule="auto"/>
+        <w:jc w:val="both"/>
         <w:rPr>
           <w:rFonts w:eastAsiaTheme="minorEastAsia" w:cs="LiberationSerif"/>
           <w:lang w:val="el-GR"/>
@@ -1615,6 +2412,7 @@
         <w:autoSpaceDN w:val="0"/>
         <w:adjustRightInd w:val="0"/>
         <w:spacing w:after="0" w:line="240" w:lineRule="auto"/>
+        <w:jc w:val="both"/>
         <w:rPr>
           <w:rFonts w:eastAsiaTheme="minorEastAsia" w:cs="LiberationSerif"/>
           <w:lang w:val="el-GR"/>
@@ -1627,6 +2425,7 @@
         <w:autoSpaceDN w:val="0"/>
         <w:adjustRightInd w:val="0"/>
         <w:spacing w:after="0" w:line="240" w:lineRule="auto"/>
+        <w:jc w:val="both"/>
         <w:rPr>
           <w:rFonts w:eastAsiaTheme="minorEastAsia" w:cs="LiberationSerif"/>
           <w:lang w:val="el-GR"/>
@@ -1647,6 +2446,7 @@
         <w:autoSpaceDN w:val="0"/>
         <w:adjustRightInd w:val="0"/>
         <w:spacing w:after="0" w:line="240" w:lineRule="auto"/>
+        <w:jc w:val="both"/>
         <w:rPr>
           <w:rFonts w:eastAsiaTheme="minorEastAsia" w:cs="LiberationSerif"/>
           <w:lang w:val="el-GR"/>
@@ -1659,6 +2459,7 @@
         <w:autoSpaceDN w:val="0"/>
         <w:adjustRightInd w:val="0"/>
         <w:spacing w:after="0" w:line="240" w:lineRule="auto"/>
+        <w:jc w:val="both"/>
         <w:rPr>
           <w:rFonts w:cs="LiberationSerif"/>
           <w:lang w:val="el-GR"/>
@@ -1825,6 +2626,7 @@
         <w:autoSpaceDN w:val="0"/>
         <w:adjustRightInd w:val="0"/>
         <w:spacing w:after="0" w:line="240" w:lineRule="auto"/>
+        <w:jc w:val="both"/>
         <w:rPr>
           <w:rFonts w:eastAsiaTheme="minorEastAsia" w:cs="LiberationSerif"/>
           <w:lang w:val="el-GR"/>
@@ -1837,6 +2639,7 @@
         <w:autoSpaceDN w:val="0"/>
         <w:adjustRightInd w:val="0"/>
         <w:spacing w:after="0" w:line="240" w:lineRule="auto"/>
+        <w:jc w:val="both"/>
         <w:rPr>
           <w:rFonts w:eastAsiaTheme="minorEastAsia" w:cs="LiberationSerif"/>
           <w:lang w:val="el-GR"/>
@@ -1847,13 +2650,29 @@
           <w:rFonts w:eastAsiaTheme="minorEastAsia" w:cs="LiberationSerif"/>
           <w:lang w:val="el-GR"/>
         </w:rPr>
-        <w:t>Από τη βηματική απόκριση του συστήματος βλέπουμε πως οι προδιαγραφές που μας έχουν ζητηθεί ικανοποιούνται.</w:t>
-      </w:r>
+        <w:t xml:space="preserve">Από τη </w:t>
+      </w:r>
+      <w:proofErr w:type="spellStart"/>
       <w:r>
         <w:rPr>
           <w:rFonts w:eastAsiaTheme="minorEastAsia" w:cs="LiberationSerif"/>
           <w:lang w:val="el-GR"/>
         </w:rPr>
+        <w:t>βηματική</w:t>
+      </w:r>
+      <w:proofErr w:type="spellEnd"/>
+      <w:r>
+        <w:rPr>
+          <w:rFonts w:eastAsiaTheme="minorEastAsia" w:cs="LiberationSerif"/>
+          <w:lang w:val="el-GR"/>
+        </w:rPr>
+        <w:t xml:space="preserve"> απόκριση του συστήματος βλέπουμε πως οι προδιαγραφές που μας έχουν ζητηθεί ικανοποιούνται.</w:t>
+      </w:r>
+      <w:r>
+        <w:rPr>
+          <w:rFonts w:eastAsiaTheme="minorEastAsia" w:cs="LiberationSerif"/>
+          <w:lang w:val="el-GR"/>
+        </w:rPr>
         <w:t xml:space="preserve"> </w:t>
       </w:r>
       <w:r>
@@ -1887,6 +2706,7 @@
         </w:rPr>
         <w:t xml:space="preserve">ενώ η </w:t>
       </w:r>
+      <w:proofErr w:type="spellStart"/>
       <w:r>
         <w:rPr>
           <w:rFonts w:eastAsiaTheme="minorEastAsia" w:cs="LiberationSerif"/>
@@ -1895,6 +2715,7 @@
         </w:rPr>
         <w:t>stepinfo</w:t>
       </w:r>
+      <w:proofErr w:type="spellEnd"/>
       <w:r>
         <w:rPr>
           <w:rFonts w:eastAsiaTheme="minorEastAsia" w:cs="LiberationSerif"/>
@@ -1944,6 +2765,7 @@
         <w:autoSpaceDN w:val="0"/>
         <w:adjustRightInd w:val="0"/>
         <w:spacing w:after="0" w:line="240" w:lineRule="auto"/>
+        <w:jc w:val="center"/>
         <w:rPr>
           <w:rFonts w:eastAsiaTheme="minorEastAsia" w:cs="LiberationSerif"/>
         </w:rPr>
@@ -1969,13 +2791,13 @@
                     <pic:cNvPicPr/>
                   </pic:nvPicPr>
                   <pic:blipFill>
-                    <a:blip r:embed="rId9">
+                    <a:blip r:embed="rId12">
                       <a:extLst>
                         <a:ext uri="{28A0092B-C50C-407E-A947-70E740481C1C}">
                           <a14:useLocalDpi xmlns:a14="http://schemas.microsoft.com/office/drawing/2010/main" val="0"/>
                         </a:ext>
                         <a:ext uri="{96DAC541-7B7A-43D3-8B79-37D633B846F1}">
-                          <asvg:svgBlip xmlns:asvg="http://schemas.microsoft.com/office/drawing/2016/SVG/main" r:embed="rId10"/>
+                          <asvg:svgBlip xmlns:asvg="http://schemas.microsoft.com/office/drawing/2016/SVG/main" r:embed="rId13"/>
                         </a:ext>
                       </a:extLst>
                     </a:blip>
@@ -2445,12 +3267,16 @@
       <w:pPr>
         <w:pStyle w:val="1"/>
         <w:rPr>
+          <w:b/>
+          <w:bCs/>
           <w:color w:val="auto"/>
           <w:lang w:val="el-GR"/>
         </w:rPr>
       </w:pPr>
       <w:r>
         <w:rPr>
+          <w:b/>
+          <w:bCs/>
           <w:color w:val="auto"/>
           <w:lang w:val="el-GR"/>
         </w:rPr>
@@ -2459,6 +3285,8 @@
       </w:r>
       <w:r>
         <w:rPr>
+          <w:b/>
+          <w:bCs/>
           <w:color w:val="auto"/>
           <w:lang w:val="el-GR"/>
         </w:rPr>
@@ -2466,6 +3294,8 @@
       </w:r>
       <w:r>
         <w:rPr>
+          <w:b/>
+          <w:bCs/>
           <w:color w:val="auto"/>
           <w:lang w:val="el-GR"/>
         </w:rPr>
@@ -2478,6 +3308,7 @@
         <w:autoSpaceDN w:val="0"/>
         <w:adjustRightInd w:val="0"/>
         <w:spacing w:after="0" w:line="240" w:lineRule="auto"/>
+        <w:jc w:val="both"/>
         <w:rPr>
           <w:rFonts w:ascii="LiberationSerif" w:hAnsi="LiberationSerif" w:cs="LiberationSerif"/>
           <w:lang w:val="el-GR"/>
@@ -2490,6 +3321,7 @@
         <w:autoSpaceDN w:val="0"/>
         <w:adjustRightInd w:val="0"/>
         <w:spacing w:after="0" w:line="240" w:lineRule="auto"/>
+        <w:jc w:val="both"/>
         <w:rPr>
           <w:rFonts w:cs="LiberationSerif"/>
           <w:lang w:val="el-GR"/>
@@ -2569,6 +3401,7 @@
         <w:autoSpaceDN w:val="0"/>
         <w:adjustRightInd w:val="0"/>
         <w:spacing w:after="0" w:line="240" w:lineRule="auto"/>
+        <w:jc w:val="both"/>
         <w:rPr>
           <w:rFonts w:ascii="LiberationSerif" w:hAnsi="LiberationSerif" w:cs="LiberationSerif"/>
           <w:lang w:val="el-GR"/>
@@ -2581,6 +3414,7 @@
         <w:autoSpaceDN w:val="0"/>
         <w:adjustRightInd w:val="0"/>
         <w:spacing w:after="0" w:line="240" w:lineRule="auto"/>
+        <w:jc w:val="both"/>
         <w:rPr>
           <w:rFonts w:ascii="LiberationSerif" w:hAnsi="LiberationSerif" w:cs="LiberationSerif"/>
           <w:lang w:val="el-GR"/>
@@ -2617,7 +3451,7 @@
                     </pic:cNvPicPr>
                   </pic:nvPicPr>
                   <pic:blipFill>
-                    <a:blip r:embed="rId11">
+                    <a:blip r:embed="rId14">
                       <a:extLst>
                         <a:ext uri="{28A0092B-C50C-407E-A947-70E740481C1C}">
                           <a14:useLocalDpi xmlns:a14="http://schemas.microsoft.com/office/drawing/2010/main" val="0"/>
@@ -2650,6 +3484,9 @@
       </w:r>
     </w:p>
     <w:p>
+      <w:pPr>
+        <w:jc w:val="both"/>
+      </w:pPr>
       <w:r>
         <w:rPr>
           <w:lang w:val="el-GR"/>
@@ -2667,6 +3504,7 @@
           <w:ilvl w:val="0"/>
           <w:numId w:val="1"/>
         </w:numPr>
+        <w:jc w:val="both"/>
         <w:rPr>
           <w:lang w:val="el-GR"/>
         </w:rPr>
@@ -2875,6 +3713,7 @@
           <w:ilvl w:val="0"/>
           <w:numId w:val="1"/>
         </w:numPr>
+        <w:jc w:val="both"/>
         <w:rPr>
           <w:lang w:val="el-GR"/>
         </w:rPr>
@@ -3040,6 +3879,7 @@
     </w:p>
     <w:p>
       <w:pPr>
+        <w:jc w:val="both"/>
         <w:rPr>
           <w:rFonts w:eastAsiaTheme="minorEastAsia"/>
           <w:lang w:val="el-GR"/>
@@ -3054,6 +3894,7 @@
     </w:p>
     <w:p>
       <w:pPr>
+        <w:jc w:val="both"/>
         <w:rPr>
           <w:rFonts w:eastAsiaTheme="minorEastAsia"/>
           <w:lang w:val="el-GR"/>
@@ -3193,6 +4034,7 @@
     </w:p>
     <w:p>
       <w:pPr>
+        <w:jc w:val="both"/>
         <w:rPr>
           <w:rFonts w:eastAsiaTheme="minorEastAsia"/>
           <w:lang w:val="el-GR"/>
@@ -3202,28 +4044,55 @@
     <w:p>
       <w:pPr>
         <w:pStyle w:val="2"/>
-        <w:rPr>
+        <w:jc w:val="both"/>
+        <w:rPr>
+          <w:b/>
+          <w:bCs/>
           <w:color w:val="auto"/>
           <w:lang w:val="el-GR"/>
         </w:rPr>
       </w:pPr>
       <w:r>
         <w:rPr>
+          <w:b/>
+          <w:bCs/>
           <w:color w:val="auto"/>
           <w:lang w:val="el-GR"/>
         </w:rPr>
-        <w:t>Ορισμός και Κανονικοποίηση Μεταβλητών Ελέγχου</w:t>
-      </w:r>
-    </w:p>
-    <w:p>
-      <w:pPr>
-        <w:rPr>
-          <w:lang w:val="el-GR"/>
-        </w:rPr>
-      </w:pPr>
-    </w:p>
-    <w:p>
-      <w:pPr>
+        <w:t xml:space="preserve">Ορισμός και </w:t>
+      </w:r>
+      <w:proofErr w:type="spellStart"/>
+      <w:r>
+        <w:rPr>
+          <w:b/>
+          <w:bCs/>
+          <w:color w:val="auto"/>
+          <w:lang w:val="el-GR"/>
+        </w:rPr>
+        <w:t>Κανονικοποίηση</w:t>
+      </w:r>
+      <w:proofErr w:type="spellEnd"/>
+      <w:r>
+        <w:rPr>
+          <w:b/>
+          <w:bCs/>
+          <w:color w:val="auto"/>
+          <w:lang w:val="el-GR"/>
+        </w:rPr>
+        <w:t xml:space="preserve"> Μεταβλητών Ελέγχου</w:t>
+      </w:r>
+    </w:p>
+    <w:p>
+      <w:pPr>
+        <w:jc w:val="both"/>
+        <w:rPr>
+          <w:lang w:val="el-GR"/>
+        </w:rPr>
+      </w:pPr>
+    </w:p>
+    <w:p>
+      <w:pPr>
+        <w:jc w:val="both"/>
         <w:rPr>
           <w:lang w:val="el-GR"/>
         </w:rPr>
@@ -3259,6 +4128,7 @@
         <w:autoSpaceDN w:val="0"/>
         <w:adjustRightInd w:val="0"/>
         <w:spacing w:after="0" w:line="240" w:lineRule="auto"/>
+        <w:jc w:val="both"/>
         <w:rPr>
           <w:rFonts w:ascii="TimesNewRomanPSMT" w:hAnsi="TimesNewRomanPSMT" w:cs="TimesNewRomanPSMT"/>
           <w:lang w:val="el-GR"/>
@@ -3315,6 +4185,7 @@
         <w:autoSpaceDN w:val="0"/>
         <w:adjustRightInd w:val="0"/>
         <w:spacing w:after="0" w:line="240" w:lineRule="auto"/>
+        <w:jc w:val="both"/>
         <w:rPr>
           <w:rFonts w:ascii="TimesNewRomanPSMT" w:hAnsi="TimesNewRomanPSMT" w:cs="TimesNewRomanPSMT"/>
           <w:lang w:val="el-GR"/>
@@ -3327,6 +4198,7 @@
         <w:autoSpaceDN w:val="0"/>
         <w:adjustRightInd w:val="0"/>
         <w:spacing w:after="0" w:line="240" w:lineRule="auto"/>
+        <w:jc w:val="both"/>
         <w:rPr>
           <w:rFonts w:ascii="TimesNewRomanPSMT" w:eastAsiaTheme="minorEastAsia" w:hAnsi="TimesNewRomanPSMT" w:cs="TimesNewRomanPSMT"/>
         </w:rPr>
@@ -3556,6 +4428,7 @@
         <w:autoSpaceDN w:val="0"/>
         <w:adjustRightInd w:val="0"/>
         <w:spacing w:after="0" w:line="240" w:lineRule="auto"/>
+        <w:jc w:val="both"/>
         <w:rPr>
           <w:rFonts w:ascii="TimesNewRomanPSMT" w:eastAsiaTheme="minorEastAsia" w:hAnsi="TimesNewRomanPSMT" w:cs="TimesNewRomanPSMT"/>
         </w:rPr>
@@ -3567,6 +4440,7 @@
         <w:autoSpaceDN w:val="0"/>
         <w:adjustRightInd w:val="0"/>
         <w:spacing w:after="0" w:line="240" w:lineRule="auto"/>
+        <w:jc w:val="both"/>
         <w:rPr>
           <w:rFonts w:ascii="TimesNewRomanPSMT" w:hAnsi="TimesNewRomanPSMT" w:cs="TimesNewRomanPSMT"/>
           <w:lang w:val="el-GR"/>
@@ -3718,6 +4592,7 @@
         <w:autoSpaceDN w:val="0"/>
         <w:adjustRightInd w:val="0"/>
         <w:spacing w:after="0" w:line="240" w:lineRule="auto"/>
+        <w:jc w:val="both"/>
         <w:rPr>
           <w:rFonts w:ascii="TimesNewRomanPSMT" w:eastAsiaTheme="minorEastAsia" w:hAnsi="TimesNewRomanPSMT" w:cs="TimesNewRomanPSMT"/>
           <w:lang w:val="el-GR"/>
@@ -3730,6 +4605,7 @@
         <w:autoSpaceDN w:val="0"/>
         <w:adjustRightInd w:val="0"/>
         <w:spacing w:after="0" w:line="240" w:lineRule="auto"/>
+        <w:jc w:val="both"/>
         <w:rPr>
           <w:rFonts w:ascii="TimesNewRomanPSMT" w:eastAsiaTheme="minorEastAsia" w:hAnsi="TimesNewRomanPSMT" w:cs="TimesNewRomanPSMT"/>
         </w:rPr>
@@ -3845,6 +4721,7 @@
     </w:p>
     <w:p>
       <w:pPr>
+        <w:jc w:val="both"/>
         <w:rPr>
           <w:rFonts w:cs="TimesNewRomanPSMT"/>
           <w:lang w:val="el-GR"/>
@@ -3853,6 +4730,7 @@
     </w:p>
     <w:p>
       <w:pPr>
+        <w:jc w:val="both"/>
         <w:rPr>
           <w:rFonts w:ascii="TimesNewRomanPSMT" w:hAnsi="TimesNewRomanPSMT" w:cs="TimesNewRomanPSMT"/>
           <w:lang w:val="el-GR"/>
@@ -3913,6 +4791,7 @@
         <w:autoSpaceDN w:val="0"/>
         <w:adjustRightInd w:val="0"/>
         <w:spacing w:after="0" w:line="240" w:lineRule="auto"/>
+        <w:jc w:val="both"/>
         <w:rPr>
           <w:rFonts w:ascii="TimesNewRomanPSMT" w:eastAsiaTheme="minorEastAsia" w:hAnsi="TimesNewRomanPSMT" w:cs="TimesNewRomanPSMT"/>
         </w:rPr>
@@ -3924,6 +4803,7 @@
         <w:autoSpaceDN w:val="0"/>
         <w:adjustRightInd w:val="0"/>
         <w:spacing w:after="0" w:line="240" w:lineRule="auto"/>
+        <w:jc w:val="both"/>
         <w:rPr>
           <w:rFonts w:ascii="TimesNewRomanPSMT" w:eastAsiaTheme="minorEastAsia" w:hAnsi="TimesNewRomanPSMT" w:cs="TimesNewRomanPSMT"/>
         </w:rPr>
@@ -4161,13 +5041,15 @@
     </w:p>
     <w:p>
       <w:pPr>
-        <w:rPr>
-          <w:lang w:val="el-GR"/>
-        </w:rPr>
-      </w:pPr>
-    </w:p>
-    <w:p>
-      <w:pPr>
+        <w:jc w:val="both"/>
+        <w:rPr>
+          <w:lang w:val="el-GR"/>
+        </w:rPr>
+      </w:pPr>
+    </w:p>
+    <w:p>
+      <w:pPr>
+        <w:jc w:val="both"/>
         <w:rPr>
           <w:rFonts w:ascii="TimesNewRomanPSMT" w:hAnsi="TimesNewRomanPSMT" w:cs="TimesNewRomanPSMT"/>
           <w:lang w:val="el-GR"/>
@@ -4178,7 +5060,21 @@
           <w:lang w:val="el-GR"/>
         </w:rPr>
         <w:lastRenderedPageBreak/>
-        <w:t xml:space="preserve">Για λόγους απλότητας και ομοιομορφίας θεωρούμε τις τιμές των μεταβλητών εισόδου και εξόδου στο διάστημα [-1 , 1].  Αυτό σημαίνει πώς τα διαστήματα του σφάλματος και της μεταβολής του πρέπει να κλιμακοποιηθούν. </w:t>
+        <w:t xml:space="preserve">Για λόγους απλότητας και ομοιομορφίας θεωρούμε τις τιμές των μεταβλητών εισόδου και εξόδου στο διάστημα [-1 , 1].  Αυτό σημαίνει πώς τα διαστήματα του σφάλματος και της μεταβολής του πρέπει να </w:t>
+      </w:r>
+      <w:proofErr w:type="spellStart"/>
+      <w:r>
+        <w:rPr>
+          <w:lang w:val="el-GR"/>
+        </w:rPr>
+        <w:t>κλιμακοποιηθούν</w:t>
+      </w:r>
+      <w:proofErr w:type="spellEnd"/>
+      <w:r>
+        <w:rPr>
+          <w:lang w:val="el-GR"/>
+        </w:rPr>
+        <w:t xml:space="preserve">. </w:t>
       </w:r>
       <w:r>
         <w:rPr>
@@ -4245,6 +5141,7 @@
     </w:p>
     <w:p>
       <w:pPr>
+        <w:jc w:val="both"/>
         <w:rPr>
           <w:rFonts w:eastAsiaTheme="minorEastAsia" w:cs="TimesNewRomanPSMT"/>
           <w:i/>
@@ -4362,6 +5259,7 @@
     </w:p>
     <w:p>
       <w:pPr>
+        <w:jc w:val="both"/>
         <w:rPr>
           <w:rFonts w:cs="TimesNewRomanPSMT"/>
           <w:i/>
@@ -4491,6 +5389,7 @@
         <w:autoSpaceDN w:val="0"/>
         <w:adjustRightInd w:val="0"/>
         <w:spacing w:after="0" w:line="240" w:lineRule="auto"/>
+        <w:jc w:val="both"/>
         <w:rPr>
           <w:rFonts w:cs="TimesNewRomanPSMT"/>
           <w:lang w:val="el-GR"/>
@@ -4501,7 +5400,23 @@
           <w:rFonts w:cs="TimesNewRomanPSMT"/>
           <w:lang w:val="el-GR"/>
         </w:rPr>
-        <w:t>Οι συντελεστές κλιμακοποίησης προκύπτουν,</w:t>
+        <w:t xml:space="preserve">Οι συντελεστές </w:t>
+      </w:r>
+      <w:proofErr w:type="spellStart"/>
+      <w:r>
+        <w:rPr>
+          <w:rFonts w:cs="TimesNewRomanPSMT"/>
+          <w:lang w:val="el-GR"/>
+        </w:rPr>
+        <w:t>κλιμακοποίησης</w:t>
+      </w:r>
+      <w:proofErr w:type="spellEnd"/>
+      <w:r>
+        <w:rPr>
+          <w:rFonts w:cs="TimesNewRomanPSMT"/>
+          <w:lang w:val="el-GR"/>
+        </w:rPr>
+        <w:t xml:space="preserve"> προκύπτουν,</w:t>
       </w:r>
     </w:p>
     <w:p>
@@ -4510,6 +5425,7 @@
         <w:autoSpaceDN w:val="0"/>
         <w:adjustRightInd w:val="0"/>
         <w:spacing w:after="0" w:line="240" w:lineRule="auto"/>
+        <w:jc w:val="both"/>
         <w:rPr>
           <w:rFonts w:cs="TimesNewRomanPSMT"/>
         </w:rPr>
@@ -4583,6 +5499,7 @@
         <w:autoSpaceDN w:val="0"/>
         <w:adjustRightInd w:val="0"/>
         <w:spacing w:after="0" w:line="240" w:lineRule="auto"/>
+        <w:jc w:val="both"/>
         <w:rPr>
           <w:rFonts w:ascii="CMMI10" w:hAnsi="CMMI10" w:cs="CMMI10"/>
           <w:i/>
@@ -4596,6 +5513,7 @@
         <w:autoSpaceDN w:val="0"/>
         <w:adjustRightInd w:val="0"/>
         <w:spacing w:after="0" w:line="240" w:lineRule="auto"/>
+        <w:jc w:val="both"/>
         <w:rPr>
           <w:rFonts w:cs="TimesNewRomanPSMT"/>
         </w:rPr>
@@ -4669,6 +5587,7 @@
         <w:autoSpaceDN w:val="0"/>
         <w:adjustRightInd w:val="0"/>
         <w:spacing w:after="0" w:line="240" w:lineRule="auto"/>
+        <w:jc w:val="both"/>
         <w:rPr>
           <w:rFonts w:ascii="TimesNewRomanPSMT" w:hAnsi="TimesNewRomanPSMT" w:cs="TimesNewRomanPSMT"/>
           <w:lang w:val="el-GR"/>
@@ -4681,6 +5600,7 @@
         <w:autoSpaceDN w:val="0"/>
         <w:adjustRightInd w:val="0"/>
         <w:spacing w:after="0" w:line="240" w:lineRule="auto"/>
+        <w:jc w:val="both"/>
         <w:rPr>
           <w:rFonts w:cs="TimesNewRomanPSMT"/>
           <w:lang w:val="el-GR"/>
@@ -4705,7 +5625,23 @@
           <w:rFonts w:ascii="TimesNewRomanPSMT" w:hAnsi="TimesNewRomanPSMT" w:cs="TimesNewRomanPSMT"/>
           <w:lang w:val="el-GR"/>
         </w:rPr>
-        <w:t xml:space="preserve">ο διαμερισμός των κανονικοποιημένων μεταβλητών εισόδου. </w:t>
+        <w:t xml:space="preserve">ο διαμερισμός των </w:t>
+      </w:r>
+      <w:proofErr w:type="spellStart"/>
+      <w:r>
+        <w:rPr>
+          <w:rFonts w:ascii="TimesNewRomanPSMT" w:hAnsi="TimesNewRomanPSMT" w:cs="TimesNewRomanPSMT"/>
+          <w:lang w:val="el-GR"/>
+        </w:rPr>
+        <w:t>κανονικοποιημένων</w:t>
+      </w:r>
+      <w:proofErr w:type="spellEnd"/>
+      <w:r>
+        <w:rPr>
+          <w:rFonts w:ascii="TimesNewRomanPSMT" w:hAnsi="TimesNewRomanPSMT" w:cs="TimesNewRomanPSMT"/>
+          <w:lang w:val="el-GR"/>
+        </w:rPr>
+        <w:t xml:space="preserve"> μεταβλητών εισόδου. </w:t>
       </w:r>
       <w:r>
         <w:rPr>
@@ -4913,12 +5849,16 @@
       <w:pPr>
         <w:pStyle w:val="2"/>
         <w:rPr>
+          <w:b/>
+          <w:bCs/>
           <w:color w:val="auto"/>
           <w:lang w:val="el-GR"/>
         </w:rPr>
       </w:pPr>
       <w:r>
         <w:rPr>
+          <w:b/>
+          <w:bCs/>
           <w:color w:val="auto"/>
           <w:lang w:val="el-GR"/>
         </w:rPr>
@@ -4926,6 +5866,8 @@
       </w:r>
       <w:r>
         <w:rPr>
+          <w:b/>
+          <w:bCs/>
           <w:color w:val="auto"/>
           <w:lang w:val="el-GR"/>
         </w:rPr>
@@ -4933,6 +5875,8 @@
       </w:r>
       <w:r>
         <w:rPr>
+          <w:b/>
+          <w:bCs/>
           <w:color w:val="auto"/>
           <w:lang w:val="el-GR"/>
         </w:rPr>
@@ -4948,6 +5892,7 @@
     </w:p>
     <w:p>
       <w:pPr>
+        <w:jc w:val="both"/>
         <w:rPr>
           <w:lang w:val="el-GR"/>
         </w:rPr>
@@ -4994,6 +5939,7 @@
         </w:rPr>
         <w:t xml:space="preserve">του </w:t>
       </w:r>
+      <w:proofErr w:type="spellStart"/>
       <w:r>
         <w:rPr>
           <w:i/>
@@ -5001,6 +5947,7 @@
         </w:rPr>
         <w:t>Matlab</w:t>
       </w:r>
+      <w:proofErr w:type="spellEnd"/>
       <w:r>
         <w:rPr>
           <w:i/>
@@ -5023,17 +5970,26 @@
           <w:ilvl w:val="0"/>
           <w:numId w:val="2"/>
         </w:numPr>
+        <w:jc w:val="both"/>
         <w:rPr>
           <w:b/>
           <w:bCs/>
           <w:lang w:val="el-GR"/>
         </w:rPr>
       </w:pPr>
-      <w:r>
-        <w:rPr>
-          <w:lang w:val="el-GR"/>
-        </w:rPr>
-        <w:t xml:space="preserve">Ασαφοποιητής </w:t>
+      <w:proofErr w:type="spellStart"/>
+      <w:r>
+        <w:rPr>
+          <w:lang w:val="el-GR"/>
+        </w:rPr>
+        <w:t>Ασαφοποιητής</w:t>
+      </w:r>
+      <w:proofErr w:type="spellEnd"/>
+      <w:r>
+        <w:rPr>
+          <w:lang w:val="el-GR"/>
+        </w:rPr>
+        <w:t xml:space="preserve"> </w:t>
       </w:r>
       <w:r>
         <w:rPr>
@@ -5050,6 +6006,7 @@
           <w:ilvl w:val="0"/>
           <w:numId w:val="2"/>
         </w:numPr>
+        <w:jc w:val="both"/>
         <w:rPr>
           <w:lang w:val="el-GR"/>
         </w:rPr>
@@ -5094,6 +6051,7 @@
           <w:ilvl w:val="0"/>
           <w:numId w:val="2"/>
         </w:numPr>
+        <w:jc w:val="both"/>
         <w:rPr>
           <w:lang w:val="el-GR"/>
         </w:rPr>
@@ -5119,6 +6077,7 @@
           <w:ilvl w:val="0"/>
           <w:numId w:val="2"/>
         </w:numPr>
+        <w:jc w:val="both"/>
         <w:rPr>
           <w:lang w:val="el-GR"/>
         </w:rPr>
@@ -5163,15 +6122,30 @@
           <w:ilvl w:val="0"/>
           <w:numId w:val="2"/>
         </w:numPr>
-        <w:rPr>
-          <w:lang w:val="el-GR"/>
-        </w:rPr>
-      </w:pPr>
-      <w:r>
-        <w:rPr>
-          <w:lang w:val="el-GR"/>
-        </w:rPr>
-        <w:t xml:space="preserve">Υλοποίηση του από-ασαφοποιητή με την τεχνική </w:t>
+        <w:jc w:val="both"/>
+        <w:rPr>
+          <w:lang w:val="el-GR"/>
+        </w:rPr>
+      </w:pPr>
+      <w:r>
+        <w:rPr>
+          <w:lang w:val="el-GR"/>
+        </w:rPr>
+        <w:t>Υλοποίηση του από-</w:t>
+      </w:r>
+      <w:proofErr w:type="spellStart"/>
+      <w:r>
+        <w:rPr>
+          <w:lang w:val="el-GR"/>
+        </w:rPr>
+        <w:t>ασαφοποιητή</w:t>
+      </w:r>
+      <w:proofErr w:type="spellEnd"/>
+      <w:r>
+        <w:rPr>
+          <w:lang w:val="el-GR"/>
+        </w:rPr>
+        <w:t xml:space="preserve"> με την τεχνική </w:t>
       </w:r>
       <w:r>
         <w:rPr>
@@ -5183,6 +6157,7 @@
     </w:p>
     <w:p>
       <w:pPr>
+        <w:jc w:val="both"/>
         <w:rPr>
           <w:lang w:val="el-GR"/>
         </w:rPr>
@@ -5214,6 +6189,7 @@
         </w:rPr>
         <w:t xml:space="preserve">στο </w:t>
       </w:r>
+      <w:proofErr w:type="spellStart"/>
       <w:r>
         <w:rPr>
           <w:i/>
@@ -5221,6 +6197,7 @@
         </w:rPr>
         <w:t>Matlab</w:t>
       </w:r>
+      <w:proofErr w:type="spellEnd"/>
       <w:r>
         <w:rPr>
           <w:i/>
@@ -5232,6 +6209,7 @@
     </w:p>
     <w:p>
       <w:pPr>
+        <w:jc w:val="both"/>
         <w:rPr>
           <w:lang w:val="el-GR"/>
         </w:rPr>
@@ -5242,6 +6220,7 @@
         </w:rPr>
         <w:t xml:space="preserve">Στη συνέχεια προσθέσαμε τις δύο μεταβλητές εισόδου και τη μία εξόδου χρησιμοποιώντας τη συνάρτηση </w:t>
       </w:r>
+      <w:proofErr w:type="spellStart"/>
       <w:r>
         <w:rPr>
           <w:i/>
@@ -5249,6 +6228,7 @@
         </w:rPr>
         <w:t>addvar</w:t>
       </w:r>
+      <w:proofErr w:type="spellEnd"/>
       <w:r>
         <w:rPr>
           <w:i/>
@@ -5278,6 +6258,7 @@
         </w:rPr>
         <w:t>_</w:t>
       </w:r>
+      <w:proofErr w:type="spellStart"/>
       <w:r>
         <w:rPr>
           <w:i/>
@@ -5285,6 +6266,7 @@
         </w:rPr>
         <w:t>trimf</w:t>
       </w:r>
+      <w:proofErr w:type="spellEnd"/>
       <w:r>
         <w:rPr>
           <w:i/>
@@ -5317,6 +6299,7 @@
         </w:rPr>
         <w:t xml:space="preserve"> όπως προέκυψαν από την </w:t>
       </w:r>
+      <w:proofErr w:type="spellStart"/>
       <w:r>
         <w:rPr>
           <w:i/>
@@ -5324,6 +6307,7 @@
         </w:rPr>
         <w:t>plotmf</w:t>
       </w:r>
+      <w:proofErr w:type="spellEnd"/>
       <w:r>
         <w:rPr>
           <w:i/>
@@ -5354,6 +6338,7 @@
     </w:p>
     <w:p>
       <w:pPr>
+        <w:jc w:val="center"/>
         <w:rPr>
           <w:lang w:val="el-GR"/>
         </w:rPr>
@@ -5380,13 +6365,13 @@
                     <pic:cNvPicPr/>
                   </pic:nvPicPr>
                   <pic:blipFill>
-                    <a:blip r:embed="rId12">
+                    <a:blip r:embed="rId15">
                       <a:extLst>
                         <a:ext uri="{28A0092B-C50C-407E-A947-70E740481C1C}">
                           <a14:useLocalDpi xmlns:a14="http://schemas.microsoft.com/office/drawing/2010/main" val="0"/>
                         </a:ext>
                         <a:ext uri="{96DAC541-7B7A-43D3-8B79-37D633B846F1}">
-                          <asvg:svgBlip xmlns:asvg="http://schemas.microsoft.com/office/drawing/2016/SVG/main" r:embed="rId13"/>
+                          <asvg:svgBlip xmlns:asvg="http://schemas.microsoft.com/office/drawing/2016/SVG/main" r:embed="rId16"/>
                         </a:ext>
                       </a:extLst>
                     </a:blip>
@@ -5412,6 +6397,7 @@
     </w:p>
     <w:p>
       <w:pPr>
+        <w:jc w:val="center"/>
         <w:rPr>
           <w:lang w:val="el-GR"/>
         </w:rPr>
@@ -5437,13 +6423,13 @@
                     <pic:cNvPicPr/>
                   </pic:nvPicPr>
                   <pic:blipFill>
-                    <a:blip r:embed="rId14">
+                    <a:blip r:embed="rId17">
                       <a:extLst>
                         <a:ext uri="{28A0092B-C50C-407E-A947-70E740481C1C}">
                           <a14:useLocalDpi xmlns:a14="http://schemas.microsoft.com/office/drawing/2010/main" val="0"/>
                         </a:ext>
                         <a:ext uri="{96DAC541-7B7A-43D3-8B79-37D633B846F1}">
-                          <asvg:svgBlip xmlns:asvg="http://schemas.microsoft.com/office/drawing/2016/SVG/main" r:embed="rId15"/>
+                          <asvg:svgBlip xmlns:asvg="http://schemas.microsoft.com/office/drawing/2016/SVG/main" r:embed="rId18"/>
                         </a:ext>
                       </a:extLst>
                     </a:blip>
@@ -5469,6 +6455,7 @@
     </w:p>
     <w:p>
       <w:pPr>
+        <w:jc w:val="center"/>
         <w:rPr>
           <w:lang w:val="el-GR"/>
         </w:rPr>
@@ -5495,13 +6482,13 @@
                     <pic:cNvPicPr/>
                   </pic:nvPicPr>
                   <pic:blipFill>
-                    <a:blip r:embed="rId16">
+                    <a:blip r:embed="rId19">
                       <a:extLst>
                         <a:ext uri="{28A0092B-C50C-407E-A947-70E740481C1C}">
                           <a14:useLocalDpi xmlns:a14="http://schemas.microsoft.com/office/drawing/2010/main" val="0"/>
                         </a:ext>
                         <a:ext uri="{96DAC541-7B7A-43D3-8B79-37D633B846F1}">
-                          <asvg:svgBlip xmlns:asvg="http://schemas.microsoft.com/office/drawing/2016/SVG/main" r:embed="rId17"/>
+                          <asvg:svgBlip xmlns:asvg="http://schemas.microsoft.com/office/drawing/2016/SVG/main" r:embed="rId20"/>
                         </a:ext>
                       </a:extLst>
                     </a:blip>
@@ -5527,6 +6514,7 @@
     </w:p>
     <w:p>
       <w:pPr>
+        <w:jc w:val="both"/>
         <w:rPr>
           <w:rFonts w:eastAsiaTheme="minorEastAsia"/>
           <w:lang w:val="el-GR"/>
@@ -5542,7 +6530,21 @@
         <w:rPr>
           <w:lang w:val="el-GR"/>
         </w:rPr>
-        <w:t xml:space="preserve"> Χρησιμοποιήθηκε το κανονικοποιημένο διάστημα τιμών </w:t>
+        <w:t xml:space="preserve"> Χρησιμοποιήθηκε το </w:t>
+      </w:r>
+      <w:proofErr w:type="spellStart"/>
+      <w:r>
+        <w:rPr>
+          <w:lang w:val="el-GR"/>
+        </w:rPr>
+        <w:t>κανονικοποιημένο</w:t>
+      </w:r>
+      <w:proofErr w:type="spellEnd"/>
+      <w:r>
+        <w:rPr>
+          <w:lang w:val="el-GR"/>
+        </w:rPr>
+        <w:t xml:space="preserve"> διάστημα τιμών </w:t>
       </w:r>
       <m:oMath>
         <m:r>
@@ -5563,6 +6565,7 @@
     </w:p>
     <w:p>
       <w:pPr>
+        <w:jc w:val="both"/>
         <w:rPr>
           <w:rFonts w:eastAsiaTheme="minorEastAsia"/>
           <w:lang w:val="el-GR"/>
@@ -5572,13 +6575,18 @@
     <w:p>
       <w:pPr>
         <w:pStyle w:val="2"/>
-        <w:rPr>
+        <w:jc w:val="both"/>
+        <w:rPr>
+          <w:b/>
+          <w:bCs/>
           <w:color w:val="auto"/>
           <w:lang w:val="el-GR"/>
         </w:rPr>
       </w:pPr>
       <w:r>
         <w:rPr>
+          <w:b/>
+          <w:bCs/>
           <w:color w:val="auto"/>
           <w:lang w:val="el-GR"/>
         </w:rPr>
@@ -5587,15 +6595,16 @@
     </w:p>
     <w:p>
       <w:pPr>
-        <w:rPr>
-          <w:lang w:val="el-GR"/>
-        </w:rPr>
-      </w:pPr>
-    </w:p>
-    <w:p>
-      <w:pPr>
-        <w:rPr>
-          <w:rFonts w:eastAsiaTheme="minorEastAsia"/>
+        <w:jc w:val="both"/>
+        <w:rPr>
+          <w:lang w:val="el-GR"/>
+        </w:rPr>
+      </w:pPr>
+    </w:p>
+    <w:p>
+      <w:pPr>
+        <w:jc w:val="both"/>
+        <w:rPr>
           <w:lang w:val="el-GR"/>
         </w:rPr>
       </w:pPr>
@@ -5629,13 +6638,15 @@
         </w:rPr>
         <w:t>ελεγκτή ισχύει μια σχέση της μορφής ,</w:t>
       </w:r>
-      <w:r>
-        <w:rPr>
-          <w:rFonts w:ascii="Cambria Math" w:hAnsi="Cambria Math"/>
-          <w:lang w:val="el-GR"/>
-        </w:rPr>
-        <w:br/>
-      </w:r>
+    </w:p>
+    <w:p>
+      <w:pPr>
+        <w:jc w:val="both"/>
+        <w:rPr>
+          <w:rFonts w:ascii="Cambria Math" w:eastAsiaTheme="minorEastAsia" w:hAnsi="Cambria Math"/>
+          <w:lang w:val="el-GR"/>
+        </w:rPr>
+      </w:pPr>
       <m:oMathPara>
         <m:oMath>
           <m:r>
@@ -5764,6 +6775,7 @@
     </w:p>
     <w:p>
       <w:pPr>
+        <w:jc w:val="both"/>
         <w:rPr>
           <w:lang w:val="el-GR"/>
         </w:rPr>
@@ -5801,6 +6813,7 @@
     </w:p>
     <w:p>
       <w:pPr>
+        <w:jc w:val="both"/>
         <w:rPr>
           <w:rFonts w:eastAsiaTheme="minorEastAsia"/>
           <w:lang w:val="el-GR"/>
@@ -5855,6 +6868,7 @@
     </w:p>
     <w:p>
       <w:pPr>
+        <w:jc w:val="both"/>
         <w:rPr>
           <w:rFonts w:eastAsiaTheme="minorEastAsia"/>
           <w:lang w:val="el-GR"/>
@@ -5899,6 +6913,7 @@
     </w:p>
     <w:p>
       <w:pPr>
+        <w:jc w:val="both"/>
         <w:rPr>
           <w:rFonts w:eastAsiaTheme="minorEastAsia"/>
           <w:lang w:val="el-GR"/>
@@ -5909,7 +6924,6 @@
           <w:rFonts w:eastAsiaTheme="minorEastAsia"/>
           <w:lang w:val="el-GR"/>
         </w:rPr>
-        <w:lastRenderedPageBreak/>
         <w:t>Εφαρμόζοντας τον παραπάνω τύπο στις 9 λεκτικές τιμές του σφάλματος ελέγχου και της μεταβολής του, προκύπτει ο παρακάτω πίνακας</w:t>
       </w:r>
       <w:r>
@@ -7576,6 +8590,7 @@
     </w:p>
     <w:p>
       <w:pPr>
+        <w:jc w:val="both"/>
         <w:rPr>
           <w:lang w:val="el-GR"/>
         </w:rPr>
@@ -7586,6 +8601,7 @@
         </w:rPr>
         <w:t xml:space="preserve">Για την υλοποίηση της βάσης των κανόνων στο </w:t>
       </w:r>
+      <w:proofErr w:type="spellStart"/>
       <w:r>
         <w:rPr>
           <w:i/>
@@ -7593,6 +8609,7 @@
         </w:rPr>
         <w:t>Matlab</w:t>
       </w:r>
+      <w:proofErr w:type="spellEnd"/>
       <w:r>
         <w:rPr>
           <w:lang w:val="el-GR"/>
@@ -7605,6 +8622,7 @@
         </w:rPr>
         <w:t xml:space="preserve">χρησιμοποιήθηκε η συνάρτηση </w:t>
       </w:r>
+      <w:proofErr w:type="spellStart"/>
       <w:r>
         <w:rPr>
           <w:i/>
@@ -7612,6 +8630,7 @@
         </w:rPr>
         <w:t>addrule</w:t>
       </w:r>
+      <w:proofErr w:type="spellEnd"/>
       <w:r>
         <w:rPr>
           <w:i/>
@@ -7815,12 +8834,16 @@
       <w:pPr>
         <w:pStyle w:val="2"/>
         <w:rPr>
+          <w:b/>
+          <w:bCs/>
           <w:color w:val="auto"/>
           <w:lang w:val="el-GR"/>
         </w:rPr>
       </w:pPr>
       <w:r>
         <w:rPr>
+          <w:b/>
+          <w:bCs/>
           <w:color w:val="auto"/>
           <w:lang w:val="el-GR"/>
         </w:rPr>
@@ -7850,13 +8873,29 @@
           <w:rFonts w:ascii="TimesNewRomanPSMT" w:hAnsi="TimesNewRomanPSMT" w:cs="TimesNewRomanPSMT"/>
           <w:lang w:val="el-GR"/>
         </w:rPr>
-        <w:t xml:space="preserve">Τα αρχικά κέρδη κλιμακοποίησης του </w:t>
-      </w:r>
+        <w:t xml:space="preserve">Τα αρχικά κέρδη </w:t>
+      </w:r>
+      <w:proofErr w:type="spellStart"/>
       <w:r>
         <w:rPr>
           <w:rFonts w:ascii="TimesNewRomanPSMT" w:hAnsi="TimesNewRomanPSMT" w:cs="TimesNewRomanPSMT"/>
           <w:lang w:val="el-GR"/>
         </w:rPr>
+        <w:t>κλιμακοποίησης</w:t>
+      </w:r>
+      <w:proofErr w:type="spellEnd"/>
+      <w:r>
+        <w:rPr>
+          <w:rFonts w:ascii="TimesNewRomanPSMT" w:hAnsi="TimesNewRomanPSMT" w:cs="TimesNewRomanPSMT"/>
+          <w:lang w:val="el-GR"/>
+        </w:rPr>
+        <w:t xml:space="preserve"> του </w:t>
+      </w:r>
+      <w:r>
+        <w:rPr>
+          <w:rFonts w:ascii="TimesNewRomanPSMT" w:hAnsi="TimesNewRomanPSMT" w:cs="TimesNewRomanPSMT"/>
+          <w:lang w:val="el-GR"/>
+        </w:rPr>
         <w:t xml:space="preserve">ασαφούς </w:t>
       </w:r>
       <w:r>
@@ -7874,12 +8913,28 @@
           <w:lang w:val="el-GR"/>
         </w:rPr>
       </w:pPr>
+      <w:proofErr w:type="spellStart"/>
       <w:r>
         <w:rPr>
           <w:rFonts w:ascii="TimesNewRomanPSMT" w:hAnsi="TimesNewRomanPSMT" w:cs="TimesNewRomanPSMT"/>
         </w:rPr>
-        <w:t>γραμμικού PI ελεγκτή</w:t>
-      </w:r>
+        <w:t>γρ</w:t>
+      </w:r>
+      <w:proofErr w:type="spellEnd"/>
+      <w:r>
+        <w:rPr>
+          <w:rFonts w:ascii="TimesNewRomanPSMT" w:hAnsi="TimesNewRomanPSMT" w:cs="TimesNewRomanPSMT"/>
+        </w:rPr>
+        <w:t xml:space="preserve">αμμικού PI </w:t>
+      </w:r>
+      <w:proofErr w:type="spellStart"/>
+      <w:r>
+        <w:rPr>
+          <w:rFonts w:ascii="TimesNewRomanPSMT" w:hAnsi="TimesNewRomanPSMT" w:cs="TimesNewRomanPSMT"/>
+        </w:rPr>
+        <w:t>ελεγκτή</w:t>
+      </w:r>
+      <w:proofErr w:type="spellEnd"/>
       <w:r>
         <w:rPr>
           <w:rFonts w:ascii="TimesNewRomanPSMT" w:hAnsi="TimesNewRomanPSMT" w:cs="TimesNewRomanPSMT"/>
@@ -8325,7 +9380,6 @@
           <w:iCs/>
           <w:lang w:val="el-GR"/>
         </w:rPr>
-        <w:lastRenderedPageBreak/>
         <w:t xml:space="preserve">όπου  </w:t>
       </w:r>
       <w:r>
@@ -8366,6 +9420,8 @@
         <w:pStyle w:val="2"/>
         <w:rPr>
           <w:rFonts w:eastAsiaTheme="minorEastAsia"/>
+          <w:b/>
+          <w:bCs/>
           <w:color w:val="auto"/>
           <w:lang w:val="el-GR"/>
         </w:rPr>
@@ -8373,6 +9429,8 @@
       <w:r>
         <w:rPr>
           <w:rFonts w:eastAsiaTheme="minorEastAsia"/>
+          <w:b/>
+          <w:bCs/>
           <w:color w:val="auto"/>
           <w:lang w:val="el-GR"/>
         </w:rPr>
@@ -8381,6 +9439,8 @@
       <w:r>
         <w:rPr>
           <w:rFonts w:eastAsiaTheme="minorEastAsia"/>
+          <w:b/>
+          <w:bCs/>
           <w:color w:val="auto"/>
         </w:rPr>
         <w:t>Simulink</w:t>
@@ -8397,6 +9457,7 @@
     </w:p>
     <w:p>
       <w:pPr>
+        <w:jc w:val="both"/>
         <w:rPr>
           <w:rFonts w:eastAsiaTheme="minorEastAsia" w:cs="TimesNewRomanPSMT"/>
           <w:iCs/>
@@ -8434,6 +9495,7 @@
         </w:rPr>
         <w:t xml:space="preserve">του </w:t>
       </w:r>
+      <w:proofErr w:type="spellStart"/>
       <w:r>
         <w:rPr>
           <w:rFonts w:eastAsiaTheme="minorEastAsia" w:cs="TimesNewRomanPSMT"/>
@@ -8441,6 +9503,7 @@
         </w:rPr>
         <w:t>Matlab</w:t>
       </w:r>
+      <w:proofErr w:type="spellEnd"/>
       <w:r>
         <w:rPr>
           <w:rFonts w:eastAsiaTheme="minorEastAsia" w:cs="TimesNewRomanPSMT"/>
@@ -8460,6 +9523,7 @@
     </w:p>
     <w:p>
       <w:pPr>
+        <w:jc w:val="center"/>
         <w:rPr>
           <w:rFonts w:eastAsiaTheme="minorEastAsia" w:cs="TimesNewRomanPSMT"/>
           <w:iCs/>
@@ -8486,7 +9550,7 @@
                     <pic:cNvPicPr/>
                   </pic:nvPicPr>
                   <pic:blipFill>
-                    <a:blip r:embed="rId18"/>
+                    <a:blip r:embed="rId21"/>
                     <a:stretch>
                       <a:fillRect/>
                     </a:stretch>
@@ -8509,6 +9573,7 @@
     </w:p>
     <w:p>
       <w:pPr>
+        <w:jc w:val="both"/>
         <w:rPr>
           <w:rFonts w:eastAsiaTheme="minorEastAsia" w:cs="TimesNewRomanPSMT"/>
           <w:iCs/>
@@ -8588,6 +9653,7 @@
     <w:p>
       <w:pPr>
         <w:ind w:left="-709" w:hanging="425"/>
+        <w:jc w:val="center"/>
         <w:rPr>
           <w:rFonts w:eastAsiaTheme="minorEastAsia" w:cs="TimesNewRomanPSMT"/>
           <w:iCs/>
@@ -8614,7 +9680,7 @@
                     <pic:cNvPicPr/>
                   </pic:nvPicPr>
                   <pic:blipFill>
-                    <a:blip r:embed="rId19"/>
+                    <a:blip r:embed="rId22"/>
                     <a:stretch>
                       <a:fillRect/>
                     </a:stretch>
@@ -8637,18 +9703,20 @@
     </w:p>
     <w:p>
       <w:pPr>
-        <w:rPr>
-          <w:rFonts w:eastAsiaTheme="minorEastAsia" w:cs="TimesNewRomanPSMT"/>
-          <w:iCs/>
-          <w:lang w:val="el-GR"/>
-        </w:rPr>
-      </w:pPr>
-      <w:r>
-        <w:rPr>
-          <w:rFonts w:eastAsiaTheme="minorEastAsia" w:cs="TimesNewRomanPSMT"/>
-          <w:iCs/>
-          <w:lang w:val="el-GR"/>
-        </w:rPr>
+        <w:jc w:val="both"/>
+        <w:rPr>
+          <w:rFonts w:eastAsiaTheme="minorEastAsia" w:cs="TimesNewRomanPSMT"/>
+          <w:iCs/>
+          <w:lang w:val="el-GR"/>
+        </w:rPr>
+      </w:pPr>
+      <w:r>
+        <w:rPr>
+          <w:rFonts w:eastAsiaTheme="minorEastAsia" w:cs="TimesNewRomanPSMT"/>
+          <w:iCs/>
+          <w:lang w:val="el-GR"/>
+        </w:rPr>
+        <w:lastRenderedPageBreak/>
         <w:t>Στην εικόνα από πάνω βλέπ</w:t>
       </w:r>
       <w:r>
@@ -8703,16 +9771,25 @@
           <w:iCs/>
           <w:lang w:val="el-GR"/>
         </w:rPr>
-        <w:t xml:space="preserve">ελεγκτή. Το σφάλμα και η μεταβολή του σφάλματος αρχικά κανονικοποιούνται στο διάστημα [-1,1] ενώ στη συνέχεια πολλαπλασιάζονται με τα </w:t>
-      </w:r>
-      <w:r>
-        <w:rPr>
-          <w:rFonts w:eastAsiaTheme="minorEastAsia" w:cs="TimesNewRomanPSMT"/>
-          <w:iCs/>
-          <w:lang w:val="el-GR"/>
-        </w:rPr>
-        <w:lastRenderedPageBreak/>
-        <w:t xml:space="preserve">κέρδη του ελεγκτή. Η διαίρεση με την περίοδο δειγματοληψίας συμβαίνει για να υπολογιστεί ψηφιακά η παράγωγος του σήματος. Επιπλέον, χρησιμοποιούνται δύο </w:t>
+        <w:t xml:space="preserve">ελεγκτή. Το σφάλμα και η μεταβολή του σφάλματος αρχικά </w:t>
+      </w:r>
+      <w:proofErr w:type="spellStart"/>
+      <w:r>
+        <w:rPr>
+          <w:rFonts w:eastAsiaTheme="minorEastAsia" w:cs="TimesNewRomanPSMT"/>
+          <w:iCs/>
+          <w:lang w:val="el-GR"/>
+        </w:rPr>
+        <w:t>κανονικοποιούνται</w:t>
+      </w:r>
+      <w:proofErr w:type="spellEnd"/>
+      <w:r>
+        <w:rPr>
+          <w:rFonts w:eastAsiaTheme="minorEastAsia" w:cs="TimesNewRomanPSMT"/>
+          <w:iCs/>
+          <w:lang w:val="el-GR"/>
+        </w:rPr>
+        <w:t xml:space="preserve"> στο διάστημα [-1,1] ενώ στη συνέχεια πολλαπλασιάζονται με τα κέρδη του ελεγκτή. Η διαίρεση με την περίοδο δειγματοληψίας συμβαίνει για να υπολογιστεί ψηφιακά η παράγωγος του σήματος. Επιπλέον, χρησιμοποιούνται δύο </w:t>
       </w:r>
       <w:r>
         <w:rPr>
@@ -8743,7 +9820,25 @@
           <w:iCs/>
           <w:lang w:val="el-GR"/>
         </w:rPr>
-        <w:t xml:space="preserve"> Η έξοδος από-κανονικοποιείται στο κανονικό διάστημα τιμών της και προστίθεται με την παρελθοντική τιμή της για να δώσει το νέο σήμα ελέγχου.</w:t>
+        <w:t xml:space="preserve"> Η έξοδος από-</w:t>
+      </w:r>
+      <w:proofErr w:type="spellStart"/>
+      <w:r>
+        <w:rPr>
+          <w:rFonts w:eastAsiaTheme="minorEastAsia" w:cs="TimesNewRomanPSMT"/>
+          <w:iCs/>
+          <w:lang w:val="el-GR"/>
+        </w:rPr>
+        <w:t>κανονικοποιείται</w:t>
+      </w:r>
+      <w:proofErr w:type="spellEnd"/>
+      <w:r>
+        <w:rPr>
+          <w:rFonts w:eastAsiaTheme="minorEastAsia" w:cs="TimesNewRomanPSMT"/>
+          <w:iCs/>
+          <w:lang w:val="el-GR"/>
+        </w:rPr>
+        <w:t xml:space="preserve"> στο κανονικό διάστημα τιμών της και προστίθεται με την παρελθοντική τιμή της για να δώσει το νέο σήμα ελέγχου.</w:t>
       </w:r>
       <w:r>
         <w:rPr>
@@ -8759,7 +9854,25 @@
           <w:iCs/>
           <w:lang w:val="el-GR"/>
         </w:rPr>
-        <w:t xml:space="preserve">Επίσης, αναφέρουμε πως χρησιμοποιήθηκαν τα μπλόκ </w:t>
+        <w:t xml:space="preserve">Επίσης, αναφέρουμε πως χρησιμοποιήθηκαν τα </w:t>
+      </w:r>
+      <w:proofErr w:type="spellStart"/>
+      <w:r>
+        <w:rPr>
+          <w:rFonts w:eastAsiaTheme="minorEastAsia" w:cs="TimesNewRomanPSMT"/>
+          <w:iCs/>
+          <w:lang w:val="el-GR"/>
+        </w:rPr>
+        <w:t>μπλόκ</w:t>
+      </w:r>
+      <w:proofErr w:type="spellEnd"/>
+      <w:r>
+        <w:rPr>
+          <w:rFonts w:eastAsiaTheme="minorEastAsia" w:cs="TimesNewRomanPSMT"/>
+          <w:iCs/>
+          <w:lang w:val="el-GR"/>
+        </w:rPr>
+        <w:t xml:space="preserve"> </w:t>
       </w:r>
       <w:r>
         <w:rPr>
@@ -8853,6 +9966,7 @@
         </w:rPr>
         <w:t xml:space="preserve">ούτως ώστε να αποθηκεύσουμε την απόκριση σε μορφή σήματος και να χρησιμοποιήσουμε την συνάρτηση </w:t>
       </w:r>
+      <w:proofErr w:type="spellStart"/>
       <w:r>
         <w:rPr>
           <w:rFonts w:eastAsiaTheme="minorEastAsia" w:cs="TimesNewRomanPSMT"/>
@@ -8860,6 +9974,7 @@
         </w:rPr>
         <w:t>stepinfo</w:t>
       </w:r>
+      <w:proofErr w:type="spellEnd"/>
       <w:r>
         <w:rPr>
           <w:rFonts w:eastAsiaTheme="minorEastAsia" w:cs="TimesNewRomanPSMT"/>
@@ -8879,6 +9994,7 @@
     </w:p>
     <w:p>
       <w:pPr>
+        <w:jc w:val="both"/>
         <w:rPr>
           <w:rFonts w:eastAsiaTheme="minorEastAsia" w:cs="TimesNewRomanPSMT"/>
           <w:lang w:val="el-GR"/>
@@ -8892,6 +10008,7 @@
         </w:rPr>
         <w:t xml:space="preserve">Οι σημαντικοί παράμετροι της σχεδίασης που αφορούν τη συμπεριφορά του ελεγκτή είναι τα κέρδη </w:t>
       </w:r>
+      <w:proofErr w:type="spellStart"/>
       <w:r>
         <w:rPr>
           <w:rFonts w:eastAsiaTheme="minorEastAsia" w:cs="TimesNewRomanPSMT"/>
@@ -8907,6 +10024,7 @@
         </w:rPr>
         <w:t>e</w:t>
       </w:r>
+      <w:proofErr w:type="spellEnd"/>
       <w:r>
         <w:rPr>
           <w:rFonts w:eastAsiaTheme="minorEastAsia" w:cs="TimesNewRomanPSMT"/>
@@ -8915,6 +10033,7 @@
         </w:rPr>
         <w:t>,</w:t>
       </w:r>
+      <w:proofErr w:type="spellStart"/>
       <w:r>
         <w:rPr>
           <w:rFonts w:eastAsiaTheme="minorEastAsia" w:cs="TimesNewRomanPSMT"/>
@@ -8930,6 +10049,7 @@
         </w:rPr>
         <w:t>d</w:t>
       </w:r>
+      <w:proofErr w:type="spellEnd"/>
       <w:r>
         <w:rPr>
           <w:rFonts w:eastAsiaTheme="minorEastAsia" w:cs="TimesNewRomanPSMT"/>
@@ -9066,7 +10186,23 @@
           <w:rFonts w:eastAsiaTheme="minorEastAsia" w:cs="TimesNewRomanPSMT"/>
           <w:lang w:val="el-GR"/>
         </w:rPr>
-        <w:t xml:space="preserve">ελεγκτή. Στην επόμενη εικόνα απεικονίζεται η βηματική απόκριση του απλού και του αρχικού </w:t>
+        <w:t xml:space="preserve">ελεγκτή. Στην επόμενη εικόνα απεικονίζεται η </w:t>
+      </w:r>
+      <w:proofErr w:type="spellStart"/>
+      <w:r>
+        <w:rPr>
+          <w:rFonts w:eastAsiaTheme="minorEastAsia" w:cs="TimesNewRomanPSMT"/>
+          <w:lang w:val="el-GR"/>
+        </w:rPr>
+        <w:t>βηματική</w:t>
+      </w:r>
+      <w:proofErr w:type="spellEnd"/>
+      <w:r>
+        <w:rPr>
+          <w:rFonts w:eastAsiaTheme="minorEastAsia" w:cs="TimesNewRomanPSMT"/>
+          <w:lang w:val="el-GR"/>
+        </w:rPr>
+        <w:t xml:space="preserve"> απόκριση του απλού και του αρχικού </w:t>
       </w:r>
       <w:r>
         <w:rPr>
@@ -9142,13 +10278,13 @@
                     <pic:cNvPicPr/>
                   </pic:nvPicPr>
                   <pic:blipFill>
-                    <a:blip r:embed="rId20">
+                    <a:blip r:embed="rId23">
                       <a:extLst>
                         <a:ext uri="{28A0092B-C50C-407E-A947-70E740481C1C}">
                           <a14:useLocalDpi xmlns:a14="http://schemas.microsoft.com/office/drawing/2010/main" val="0"/>
                         </a:ext>
                         <a:ext uri="{96DAC541-7B7A-43D3-8B79-37D633B846F1}">
-                          <asvg:svgBlip xmlns:asvg="http://schemas.microsoft.com/office/drawing/2016/SVG/main" r:embed="rId21"/>
+                          <asvg:svgBlip xmlns:asvg="http://schemas.microsoft.com/office/drawing/2016/SVG/main" r:embed="rId24"/>
                         </a:ext>
                       </a:extLst>
                     </a:blip>
@@ -9254,18 +10390,20 @@
     </w:p>
     <w:p>
       <w:pPr>
-        <w:rPr>
-          <w:rFonts w:eastAsiaTheme="minorEastAsia" w:cs="TimesNewRomanPSMT"/>
-          <w:iCs/>
-          <w:lang w:val="el-GR"/>
-        </w:rPr>
-      </w:pPr>
-      <w:r>
-        <w:rPr>
-          <w:rFonts w:eastAsiaTheme="minorEastAsia" w:cs="TimesNewRomanPSMT"/>
-          <w:iCs/>
-          <w:lang w:val="el-GR"/>
-        </w:rPr>
+        <w:jc w:val="both"/>
+        <w:rPr>
+          <w:rFonts w:eastAsiaTheme="minorEastAsia" w:cs="TimesNewRomanPSMT"/>
+          <w:iCs/>
+          <w:lang w:val="el-GR"/>
+        </w:rPr>
+      </w:pPr>
+      <w:r>
+        <w:rPr>
+          <w:rFonts w:eastAsiaTheme="minorEastAsia" w:cs="TimesNewRomanPSMT"/>
+          <w:iCs/>
+          <w:lang w:val="el-GR"/>
+        </w:rPr>
+        <w:lastRenderedPageBreak/>
         <w:t>Για τη βελτίωση της απόκρισης του ακολουθούμε μια διαδικασία δοκιμής και σφάλματος.</w:t>
       </w:r>
       <w:r>
@@ -9295,16 +10433,17 @@
     </w:p>
     <w:p>
       <w:pPr>
-        <w:rPr>
-          <w:rFonts w:eastAsiaTheme="minorEastAsia" w:cs="TimesNewRomanPSMT"/>
-          <w:iCs/>
-          <w:lang w:val="el-GR"/>
-        </w:rPr>
-      </w:pPr>
-    </w:p>
-    <w:p>
-      <w:pPr>
-        <w:jc w:val="center"/>
+        <w:jc w:val="both"/>
+        <w:rPr>
+          <w:rFonts w:eastAsiaTheme="minorEastAsia" w:cs="TimesNewRomanPSMT"/>
+          <w:iCs/>
+          <w:lang w:val="el-GR"/>
+        </w:rPr>
+      </w:pPr>
+    </w:p>
+    <w:p>
+      <w:pPr>
+        <w:jc w:val="both"/>
         <w:rPr>
           <w:rFonts w:eastAsiaTheme="minorEastAsia" w:cs="TimesNewRomanPSMT"/>
           <w:iCs/>
@@ -9392,6 +10531,7 @@
     </w:p>
     <w:p>
       <w:pPr>
+        <w:jc w:val="both"/>
         <w:rPr>
           <w:rFonts w:eastAsiaTheme="minorEastAsia" w:cs="TimesNewRomanPSMT"/>
         </w:rPr>
@@ -9411,6 +10551,7 @@
           <w:ilvl w:val="0"/>
           <w:numId w:val="3"/>
         </w:numPr>
+        <w:jc w:val="both"/>
         <w:rPr>
           <w:rFonts w:eastAsiaTheme="minorEastAsia" w:cs="TimesNewRomanPSMT"/>
           <w:lang w:val="el-GR"/>
@@ -9463,6 +10604,7 @@
           <w:ilvl w:val="0"/>
           <w:numId w:val="3"/>
         </w:numPr>
+        <w:jc w:val="both"/>
         <w:rPr>
           <w:rFonts w:eastAsiaTheme="minorEastAsia" w:cs="TimesNewRomanPSMT"/>
           <w:lang w:val="el-GR"/>
@@ -9508,6 +10650,7 @@
     </w:p>
     <w:p>
       <w:pPr>
+        <w:jc w:val="both"/>
         <w:rPr>
           <w:rFonts w:eastAsiaTheme="minorEastAsia" w:cs="TimesNewRomanPSMT"/>
           <w:lang w:val="el-GR"/>
@@ -9532,11 +10675,28 @@
           <w:rFonts w:eastAsiaTheme="minorEastAsia" w:cs="TimesNewRomanPSMT"/>
           <w:lang w:val="el-GR"/>
         </w:rPr>
-        <w:t xml:space="preserve"> Στην ακόλουθη εικόνα μπορούμε να δούμε τις 3 διαφορετικές βηματικές αποκρίσεις στο ίδιο διάγραμμα.</w:t>
-      </w:r>
-    </w:p>
-    <w:p>
-      <w:pPr>
+        <w:t xml:space="preserve"> Στην ακόλουθη εικόνα μπορούμε να δούμε τις 3 διαφορετικές </w:t>
+      </w:r>
+      <w:proofErr w:type="spellStart"/>
+      <w:r>
+        <w:rPr>
+          <w:rFonts w:eastAsiaTheme="minorEastAsia" w:cs="TimesNewRomanPSMT"/>
+          <w:lang w:val="el-GR"/>
+        </w:rPr>
+        <w:t>βηματικές</w:t>
+      </w:r>
+      <w:proofErr w:type="spellEnd"/>
+      <w:r>
+        <w:rPr>
+          <w:rFonts w:eastAsiaTheme="minorEastAsia" w:cs="TimesNewRomanPSMT"/>
+          <w:lang w:val="el-GR"/>
+        </w:rPr>
+        <w:t xml:space="preserve"> αποκρίσεις στο ίδιο διάγραμμα.</w:t>
+      </w:r>
+    </w:p>
+    <w:p>
+      <w:pPr>
+        <w:jc w:val="center"/>
         <w:rPr>
           <w:rFonts w:eastAsiaTheme="minorEastAsia" w:cs="TimesNewRomanPSMT"/>
         </w:rPr>
@@ -9562,13 +10722,13 @@
                     <pic:cNvPicPr/>
                   </pic:nvPicPr>
                   <pic:blipFill>
-                    <a:blip r:embed="rId22">
+                    <a:blip r:embed="rId25">
                       <a:extLst>
                         <a:ext uri="{28A0092B-C50C-407E-A947-70E740481C1C}">
                           <a14:useLocalDpi xmlns:a14="http://schemas.microsoft.com/office/drawing/2010/main" val="0"/>
                         </a:ext>
                         <a:ext uri="{96DAC541-7B7A-43D3-8B79-37D633B846F1}">
-                          <asvg:svgBlip xmlns:asvg="http://schemas.microsoft.com/office/drawing/2016/SVG/main" r:embed="rId23"/>
+                          <asvg:svgBlip xmlns:asvg="http://schemas.microsoft.com/office/drawing/2016/SVG/main" r:embed="rId26"/>
                         </a:ext>
                       </a:extLst>
                     </a:blip>
@@ -9594,6 +10754,7 @@
     </w:p>
     <w:p>
       <w:pPr>
+        <w:jc w:val="both"/>
         <w:rPr>
           <w:rFonts w:eastAsiaTheme="minorEastAsia" w:cs="TimesNewRomanPSMT"/>
           <w:lang w:val="el-GR"/>
@@ -9637,7 +10798,23 @@
           <w:rFonts w:eastAsiaTheme="minorEastAsia" w:cs="TimesNewRomanPSMT"/>
           <w:lang w:val="el-GR"/>
         </w:rPr>
-        <w:t xml:space="preserve">με τα ρυθμισμένα κέρδη μπορούμε να παρατηρήσουμε πως υπάρχει μια αποσβεννύμενη ταλάντωση, γεγονός που αυξάνει το χρόνο αποκατάστασης. </w:t>
+        <w:t xml:space="preserve">με τα ρυθμισμένα κέρδη μπορούμε να παρατηρήσουμε πως υπάρχει μια </w:t>
+      </w:r>
+      <w:proofErr w:type="spellStart"/>
+      <w:r>
+        <w:rPr>
+          <w:rFonts w:eastAsiaTheme="minorEastAsia" w:cs="TimesNewRomanPSMT"/>
+          <w:lang w:val="el-GR"/>
+        </w:rPr>
+        <w:t>αποσβεννύμενη</w:t>
+      </w:r>
+      <w:proofErr w:type="spellEnd"/>
+      <w:r>
+        <w:rPr>
+          <w:rFonts w:eastAsiaTheme="minorEastAsia" w:cs="TimesNewRomanPSMT"/>
+          <w:lang w:val="el-GR"/>
+        </w:rPr>
+        <w:t xml:space="preserve"> ταλάντωση, γεγονός που αυξάνει το χρόνο αποκατάστασης. </w:t>
       </w:r>
       <w:r>
         <w:rPr>
@@ -9663,6 +10840,7 @@
     </w:p>
     <w:p>
       <w:pPr>
+        <w:jc w:val="both"/>
         <w:rPr>
           <w:rFonts w:eastAsiaTheme="minorEastAsia" w:cs="TimesNewRomanPSMT"/>
           <w:lang w:val="el-GR"/>
@@ -9695,7 +10873,15 @@
           <w:rFonts w:eastAsiaTheme="minorEastAsia" w:cs="TimesNewRomanPSMT"/>
           <w:lang w:val="el-GR"/>
         </w:rPr>
-        <w:t xml:space="preserve">είχε ως αποτέλεσμα πιο γρήγορη απόκριση και χαμηλότερο σφάλμα μόνιμης κατάστασης αλλά συγχρόνως δημιούργησε και την ταλάντωση που παρατηρείται. Για να βελτιωθεί ακόμη περισσότερο η απόκριση, μειώθηκε και ο λόγος </w:t>
+        <w:t xml:space="preserve">είχε ως αποτέλεσμα πιο γρήγορη απόκριση και χαμηλότερο σφάλμα μόνιμης κατάστασης αλλά συγχρόνως δημιούργησε και την ταλάντωση που παρατηρείται. Για να </w:t>
+      </w:r>
+      <w:r>
+        <w:rPr>
+          <w:rFonts w:eastAsiaTheme="minorEastAsia" w:cs="TimesNewRomanPSMT"/>
+          <w:lang w:val="el-GR"/>
+        </w:rPr>
+        <w:lastRenderedPageBreak/>
+        <w:t xml:space="preserve">βελτιωθεί ακόμη περισσότερο η απόκριση, μειώθηκε και ο λόγος </w:t>
       </w:r>
       <w:r>
         <w:rPr>
@@ -9735,6 +10921,8 @@
         <w:pStyle w:val="2"/>
         <w:rPr>
           <w:rFonts w:eastAsiaTheme="minorEastAsia"/>
+          <w:b/>
+          <w:bCs/>
           <w:color w:val="auto"/>
           <w:lang w:val="el-GR"/>
         </w:rPr>
@@ -9742,10 +10930,11 @@
       <w:r>
         <w:rPr>
           <w:rFonts w:eastAsiaTheme="minorEastAsia"/>
+          <w:b/>
+          <w:bCs/>
           <w:color w:val="auto"/>
           <w:lang w:val="el-GR"/>
         </w:rPr>
-        <w:lastRenderedPageBreak/>
         <w:t>Λειτουργία της Βάσης Κανόνων</w:t>
       </w:r>
     </w:p>
@@ -9758,6 +10947,7 @@
     </w:p>
     <w:p>
       <w:pPr>
+        <w:jc w:val="both"/>
         <w:rPr>
           <w:lang w:val="el-GR"/>
         </w:rPr>
@@ -9905,6 +11095,7 @@
     </w:p>
     <w:p>
       <w:pPr>
+        <w:jc w:val="both"/>
         <w:rPr>
           <w:lang w:val="el-GR"/>
         </w:rPr>
@@ -10043,7 +11234,15 @@
           <w:i/>
           <w:iCs/>
         </w:rPr>
-        <w:t>u is PS</w:t>
+        <w:t xml:space="preserve">u is </w:t>
+      </w:r>
+      <w:proofErr w:type="gramStart"/>
+      <w:r>
+        <w:rPr>
+          <w:i/>
+          <w:iCs/>
+        </w:rPr>
+        <w:t>PS</w:t>
       </w:r>
       <w:r>
         <w:rPr>
@@ -10059,9 +11258,11 @@
         </w:rPr>
         <w:t>”</w:t>
       </w:r>
-    </w:p>
-    <w:p>
-      <w:pPr>
+      <w:proofErr w:type="gramEnd"/>
+    </w:p>
+    <w:p>
+      <w:pPr>
+        <w:jc w:val="both"/>
         <w:rPr>
           <w:lang w:val="el-GR"/>
         </w:rPr>
@@ -10129,6 +11330,7 @@
     </w:p>
     <w:p>
       <w:pPr>
+        <w:jc w:val="both"/>
         <w:rPr>
           <w:rFonts w:eastAsiaTheme="minorEastAsia"/>
         </w:rPr>
@@ -10166,13 +11368,7 @@
             <w:rPr>
               <w:rFonts w:ascii="Cambria Math" w:hAnsi="Cambria Math" w:cs="CMMI10"/>
             </w:rPr>
-            <m:t>=m</m:t>
-          </m:r>
-          <m:r>
-            <w:rPr>
-              <w:rFonts w:ascii="Cambria Math" w:hAnsi="Cambria Math" w:cs="CMMI10"/>
-            </w:rPr>
-            <m:t>ax</m:t>
+            <m:t>=max</m:t>
           </m:r>
           <m:d>
             <m:dPr>
@@ -10337,16 +11533,7 @@
                 <w:rPr>
                   <w:rFonts w:ascii="Cambria Math" w:hAnsi="Cambria Math" w:cs="CMR10"/>
                 </w:rPr>
-                <m:t>m</m:t>
-              </m:r>
-              <m:r>
-                <m:rPr>
-                  <m:sty m:val="p"/>
-                </m:rPr>
-                <w:rPr>
-                  <w:rFonts w:ascii="Cambria Math" w:hAnsi="Cambria Math" w:cs="CMR10"/>
-                </w:rPr>
-                <m:t>ax</m:t>
+                <m:t>max</m:t>
               </m:r>
             </m:fName>
             <m:e>
@@ -10386,6 +11573,7 @@
     </w:p>
     <w:p>
       <w:pPr>
+        <w:jc w:val="both"/>
         <w:rPr>
           <w:rFonts w:eastAsiaTheme="minorEastAsia"/>
           <w:lang w:val="el-GR"/>
@@ -10529,6 +11717,7 @@
     </w:p>
     <w:p>
       <w:pPr>
+        <w:jc w:val="both"/>
         <w:rPr>
           <w:rFonts w:eastAsiaTheme="minorEastAsia"/>
           <w:lang w:val="el-GR"/>
@@ -10615,6 +11804,7 @@
         </w:rPr>
         <w:t xml:space="preserve">Μετά την </w:t>
       </w:r>
+      <w:proofErr w:type="spellStart"/>
       <w:r>
         <w:rPr>
           <w:lang w:val="el-GR"/>
@@ -10637,7 +11827,14 @@
         <w:rPr>
           <w:lang w:val="el-GR"/>
         </w:rPr>
-        <w:t xml:space="preserve">σαφοποίηση </w:t>
+        <w:t>σαφοποίηση</w:t>
+      </w:r>
+      <w:proofErr w:type="spellEnd"/>
+      <w:r>
+        <w:rPr>
+          <w:lang w:val="el-GR"/>
+        </w:rPr>
+        <w:t xml:space="preserve"> </w:t>
       </w:r>
       <w:r>
         <w:t>COA</w:t>
@@ -10721,6 +11918,7 @@
     </w:p>
     <w:p>
       <w:pPr>
+        <w:jc w:val="both"/>
         <w:rPr>
           <w:rFonts w:eastAsiaTheme="minorEastAsia"/>
           <w:lang w:val="el-GR"/>
@@ -10733,6 +11931,7 @@
         </w:rPr>
         <w:t xml:space="preserve">Χρησιμοποιώντας την εντολή </w:t>
       </w:r>
+      <w:proofErr w:type="spellStart"/>
       <w:r>
         <w:rPr>
           <w:rFonts w:eastAsiaTheme="minorEastAsia"/>
@@ -10741,6 +11940,7 @@
         </w:rPr>
         <w:t>ruleviewer</w:t>
       </w:r>
+      <w:proofErr w:type="spellEnd"/>
       <w:r>
         <w:rPr>
           <w:rFonts w:eastAsiaTheme="minorEastAsia"/>
@@ -10757,6 +11957,7 @@
         </w:rPr>
         <w:t xml:space="preserve">του </w:t>
       </w:r>
+      <w:proofErr w:type="spellStart"/>
       <w:r>
         <w:rPr>
           <w:rFonts w:eastAsiaTheme="minorEastAsia"/>
@@ -10765,6 +11966,7 @@
         </w:rPr>
         <w:t>Matlab</w:t>
       </w:r>
+      <w:proofErr w:type="spellEnd"/>
       <w:r>
         <w:rPr>
           <w:rFonts w:eastAsiaTheme="minorEastAsia"/>
@@ -10798,6 +12000,7 @@
     </w:p>
     <w:p>
       <w:pPr>
+        <w:jc w:val="center"/>
         <w:rPr>
           <w:rFonts w:eastAsiaTheme="minorEastAsia"/>
           <w:lang w:val="el-GR"/>
@@ -10824,7 +12027,7 @@
                     <pic:cNvPicPr/>
                   </pic:nvPicPr>
                   <pic:blipFill>
-                    <a:blip r:embed="rId24"/>
+                    <a:blip r:embed="rId27"/>
                     <a:stretch>
                       <a:fillRect/>
                     </a:stretch>
@@ -10847,6 +12050,7 @@
     </w:p>
     <w:p>
       <w:pPr>
+        <w:jc w:val="both"/>
         <w:rPr>
           <w:iCs/>
           <w:lang w:val="el-GR"/>
@@ -10873,12 +12077,14 @@
         </w:rPr>
         <w:t xml:space="preserve">Η τιμή στην έξοδο του συστήματος χρησιμοποιώντας τη συνάρτηση </w:t>
       </w:r>
+      <w:proofErr w:type="spellStart"/>
       <w:r>
         <w:rPr>
           <w:i/>
         </w:rPr>
         <w:t>evalfis</w:t>
       </w:r>
+      <w:proofErr w:type="spellEnd"/>
       <w:r>
         <w:rPr>
           <w:i/>
@@ -10896,6 +12102,7 @@
     </w:p>
     <w:p>
       <w:pPr>
+        <w:jc w:val="both"/>
         <w:rPr>
           <w:rFonts w:ascii="TimesNewRomanPSMT" w:hAnsi="TimesNewRomanPSMT" w:cs="TimesNewRomanPSMT"/>
           <w:lang w:val="el-GR"/>
@@ -10978,6 +12185,8 @@
         <w:pStyle w:val="2"/>
         <w:rPr>
           <w:rFonts w:cstheme="majorHAnsi"/>
+          <w:b/>
+          <w:bCs/>
           <w:color w:val="auto"/>
           <w:lang w:val="el-GR"/>
         </w:rPr>
@@ -10985,6 +12194,8 @@
       <w:r>
         <w:rPr>
           <w:rFonts w:cstheme="majorHAnsi"/>
+          <w:b/>
+          <w:bCs/>
           <w:color w:val="auto"/>
           <w:lang w:val="el-GR"/>
         </w:rPr>
@@ -10993,6 +12204,8 @@
       <w:r>
         <w:rPr>
           <w:rFonts w:cstheme="majorHAnsi"/>
+          <w:b/>
+          <w:bCs/>
           <w:color w:val="auto"/>
         </w:rPr>
         <w:t>FLC</w:t>
@@ -11026,6 +12239,7 @@
         </w:rPr>
         <w:t xml:space="preserve">συναρτήσει των δύο εισόδων του παρουσιάζεται παρακάτω και προέκυψε με χρήση της εντολής </w:t>
       </w:r>
+      <w:proofErr w:type="spellStart"/>
       <w:r>
         <w:rPr>
           <w:rFonts w:cs="TimesNewRomanPSMT"/>
@@ -11034,6 +12248,7 @@
         </w:rPr>
         <w:t>gensurf</w:t>
       </w:r>
+      <w:proofErr w:type="spellEnd"/>
       <w:r>
         <w:rPr>
           <w:rFonts w:cs="TimesNewRomanPSMT"/>
@@ -11073,13 +12288,13 @@
                     <pic:cNvPicPr/>
                   </pic:nvPicPr>
                   <pic:blipFill>
-                    <a:blip r:embed="rId25">
+                    <a:blip r:embed="rId28">
                       <a:extLst>
                         <a:ext uri="{28A0092B-C50C-407E-A947-70E740481C1C}">
                           <a14:useLocalDpi xmlns:a14="http://schemas.microsoft.com/office/drawing/2010/main" val="0"/>
                         </a:ext>
                         <a:ext uri="{96DAC541-7B7A-43D3-8B79-37D633B846F1}">
-                          <asvg:svgBlip xmlns:asvg="http://schemas.microsoft.com/office/drawing/2016/SVG/main" r:embed="rId26"/>
+                          <asvg:svgBlip xmlns:asvg="http://schemas.microsoft.com/office/drawing/2016/SVG/main" r:embed="rId29"/>
                         </a:ext>
                       </a:extLst>
                     </a:blip>
@@ -11105,16 +12320,25 @@
     </w:p>
     <w:p>
       <w:pPr>
-        <w:rPr>
-          <w:lang w:val="el-GR"/>
-        </w:rPr>
-      </w:pPr>
-      <w:r>
-        <w:rPr>
-          <w:lang w:val="el-GR"/>
-        </w:rPr>
-        <w:t>Η μορφή της συμβαδίζει με τους κανόνες και τους μετα</w:t>
-      </w:r>
+        <w:jc w:val="both"/>
+        <w:rPr>
+          <w:lang w:val="el-GR"/>
+        </w:rPr>
+      </w:pPr>
+      <w:r>
+        <w:rPr>
+          <w:lang w:val="el-GR"/>
+        </w:rPr>
+        <w:t xml:space="preserve">Η μορφή της συμβαδίζει με τους κανόνες και τους </w:t>
+      </w:r>
+      <w:proofErr w:type="spellStart"/>
+      <w:r>
+        <w:rPr>
+          <w:lang w:val="el-GR"/>
+        </w:rPr>
+        <w:t>μετα</w:t>
+      </w:r>
+      <w:proofErr w:type="spellEnd"/>
       <w:r>
         <w:rPr>
           <w:lang w:val="el-GR"/>
@@ -11141,6 +12365,7 @@
           <w:ilvl w:val="0"/>
           <w:numId w:val="4"/>
         </w:numPr>
+        <w:jc w:val="both"/>
         <w:rPr>
           <w:lang w:val="el-GR"/>
         </w:rPr>
@@ -11189,6 +12414,7 @@
           <w:ilvl w:val="0"/>
           <w:numId w:val="4"/>
         </w:numPr>
+        <w:jc w:val="both"/>
         <w:rPr>
           <w:lang w:val="el-GR"/>
         </w:rPr>
@@ -11261,6 +12487,7 @@
           <w:ilvl w:val="0"/>
           <w:numId w:val="4"/>
         </w:numPr>
+        <w:jc w:val="both"/>
         <w:rPr>
           <w:lang w:val="el-GR"/>
         </w:rPr>
@@ -11306,6 +12533,7 @@
           <w:ilvl w:val="0"/>
           <w:numId w:val="4"/>
         </w:numPr>
+        <w:jc w:val="both"/>
         <w:rPr>
           <w:lang w:val="el-GR"/>
         </w:rPr>
@@ -11356,12 +12584,16 @@
       <w:pPr>
         <w:pStyle w:val="2"/>
         <w:rPr>
+          <w:b/>
+          <w:bCs/>
           <w:color w:val="auto"/>
           <w:lang w:val="el-GR"/>
         </w:rPr>
       </w:pPr>
       <w:r>
         <w:rPr>
+          <w:b/>
+          <w:bCs/>
           <w:color w:val="auto"/>
           <w:lang w:val="el-GR"/>
         </w:rPr>
@@ -11369,6 +12601,8 @@
       </w:r>
       <w:r>
         <w:rPr>
+          <w:b/>
+          <w:bCs/>
           <w:color w:val="auto"/>
           <w:lang w:val="el-GR"/>
         </w:rPr>
@@ -11376,12 +12610,16 @@
       </w:r>
       <w:r>
         <w:rPr>
+          <w:b/>
+          <w:bCs/>
           <w:color w:val="auto"/>
         </w:rPr>
         <w:t>FLC</w:t>
       </w:r>
       <w:r>
         <w:rPr>
+          <w:b/>
+          <w:bCs/>
           <w:color w:val="auto"/>
           <w:lang w:val="el-GR"/>
         </w:rPr>
@@ -11397,6 +12635,7 @@
     </w:p>
     <w:p>
       <w:pPr>
+        <w:jc w:val="both"/>
         <w:rPr>
           <w:lang w:val="el-GR"/>
         </w:rPr>
@@ -11411,7 +12650,21 @@
         <w:rPr>
           <w:lang w:val="el-GR"/>
         </w:rPr>
-        <w:t>μεταβαλλόμενο με βηματικές αλλαγές</w:t>
+        <w:t xml:space="preserve">μεταβαλλόμενο με </w:t>
+      </w:r>
+      <w:proofErr w:type="spellStart"/>
+      <w:r>
+        <w:rPr>
+          <w:lang w:val="el-GR"/>
+        </w:rPr>
+        <w:t>βηματικές</w:t>
+      </w:r>
+      <w:proofErr w:type="spellEnd"/>
+      <w:r>
+        <w:rPr>
+          <w:lang w:val="el-GR"/>
+        </w:rPr>
+        <w:t xml:space="preserve"> αλλαγές</w:t>
       </w:r>
       <w:r>
         <w:rPr>
@@ -11440,6 +12693,7 @@
     </w:p>
     <w:p>
       <w:pPr>
+        <w:jc w:val="center"/>
         <w:rPr>
           <w:lang w:val="el-GR"/>
         </w:rPr>
@@ -11465,7 +12719,7 @@
                     <pic:cNvPicPr/>
                   </pic:nvPicPr>
                   <pic:blipFill>
-                    <a:blip r:embed="rId27"/>
+                    <a:blip r:embed="rId30"/>
                     <a:stretch>
                       <a:fillRect/>
                     </a:stretch>
@@ -11515,6 +12769,9 @@
       </w:r>
     </w:p>
     <w:p>
+      <w:pPr>
+        <w:jc w:val="center"/>
+      </w:pPr>
       <w:r>
         <w:rPr>
           <w:noProof/>
@@ -11535,13 +12792,13 @@
                     <pic:cNvPicPr/>
                   </pic:nvPicPr>
                   <pic:blipFill>
-                    <a:blip r:embed="rId28">
+                    <a:blip r:embed="rId31">
                       <a:extLst>
                         <a:ext uri="{28A0092B-C50C-407E-A947-70E740481C1C}">
                           <a14:useLocalDpi xmlns:a14="http://schemas.microsoft.com/office/drawing/2010/main" val="0"/>
                         </a:ext>
                         <a:ext uri="{96DAC541-7B7A-43D3-8B79-37D633B846F1}">
-                          <asvg:svgBlip xmlns:asvg="http://schemas.microsoft.com/office/drawing/2016/SVG/main" r:embed="rId29"/>
+                          <asvg:svgBlip xmlns:asvg="http://schemas.microsoft.com/office/drawing/2016/SVG/main" r:embed="rId32"/>
                         </a:ext>
                       </a:extLst>
                     </a:blip>
@@ -11566,11 +12823,31 @@
       </w:r>
     </w:p>
     <w:p>
-      <w:r>
-        <w:rPr>
-          <w:lang w:val="el-GR"/>
-        </w:rPr>
-        <w:t>Όπως βλέπουμε, ο υψηλός χρόνος αποκατάστασης του ασαφή ελεγκτή κάνει σχετικά δύσκολη την απόκριση στις επιμέρους βηματικές αλλαγές. Το σφάλμα μόνιμης κατάστασης όμως είναι μηδενικό.</w:t>
+      <w:pPr>
+        <w:jc w:val="both"/>
+        <w:rPr>
+          <w:lang w:val="el-GR"/>
+        </w:rPr>
+      </w:pPr>
+      <w:r>
+        <w:rPr>
+          <w:lang w:val="el-GR"/>
+        </w:rPr>
+        <w:t xml:space="preserve">Όπως βλέπουμε, ο υψηλός χρόνος αποκατάστασης του ασαφή ελεγκτή κάνει σχετικά δύσκολη την απόκριση στις επιμέρους </w:t>
+      </w:r>
+      <w:proofErr w:type="spellStart"/>
+      <w:r>
+        <w:rPr>
+          <w:lang w:val="el-GR"/>
+        </w:rPr>
+        <w:t>βηματικές</w:t>
+      </w:r>
+      <w:proofErr w:type="spellEnd"/>
+      <w:r>
+        <w:rPr>
+          <w:lang w:val="el-GR"/>
+        </w:rPr>
+        <w:t xml:space="preserve"> αλλαγές. Το σφάλμα μόνιμης κατάστασης όμως είναι μηδενικό.</w:t>
       </w:r>
       <w:r>
         <w:rPr>
@@ -11579,12 +12856,26 @@
         <w:t xml:space="preserve"> Επίσης, έχει χαμηλότερη υπερύψωση από ότι ο κλασικός </w:t>
       </w:r>
       <w:r>
-        <w:t>PI.</w:t>
-      </w:r>
-    </w:p>
-    <w:p/>
-    <w:p>
-      <w:pPr>
+        <w:t>PI</w:t>
+      </w:r>
+      <w:r>
+        <w:rPr>
+          <w:lang w:val="el-GR"/>
+        </w:rPr>
+        <w:t>.</w:t>
+      </w:r>
+    </w:p>
+    <w:p>
+      <w:pPr>
+        <w:jc w:val="both"/>
+        <w:rPr>
+          <w:lang w:val="el-GR"/>
+        </w:rPr>
+      </w:pPr>
+    </w:p>
+    <w:p>
+      <w:pPr>
+        <w:jc w:val="both"/>
         <w:rPr>
           <w:lang w:val="el-GR"/>
         </w:rPr>
@@ -11598,6 +12889,7 @@
     </w:p>
     <w:p>
       <w:pPr>
+        <w:jc w:val="center"/>
         <w:rPr>
           <w:lang w:val="el-GR"/>
         </w:rPr>
@@ -11623,7 +12915,7 @@
                     <pic:cNvPicPr/>
                   </pic:nvPicPr>
                   <pic:blipFill>
-                    <a:blip r:embed="rId30"/>
+                    <a:blip r:embed="rId33"/>
                     <a:stretch>
                       <a:fillRect/>
                     </a:stretch>
@@ -11659,6 +12951,7 @@
     </w:p>
     <w:p>
       <w:pPr>
+        <w:jc w:val="center"/>
         <w:rPr>
           <w:lang w:val="el-GR"/>
         </w:rPr>
@@ -11683,13 +12976,13 @@
                     <pic:cNvPicPr/>
                   </pic:nvPicPr>
                   <pic:blipFill>
-                    <a:blip r:embed="rId31">
+                    <a:blip r:embed="rId34">
                       <a:extLst>
                         <a:ext uri="{28A0092B-C50C-407E-A947-70E740481C1C}">
                           <a14:useLocalDpi xmlns:a14="http://schemas.microsoft.com/office/drawing/2010/main" val="0"/>
                         </a:ext>
                         <a:ext uri="{96DAC541-7B7A-43D3-8B79-37D633B846F1}">
-                          <asvg:svgBlip xmlns:asvg="http://schemas.microsoft.com/office/drawing/2016/SVG/main" r:embed="rId32"/>
+                          <asvg:svgBlip xmlns:asvg="http://schemas.microsoft.com/office/drawing/2016/SVG/main" r:embed="rId35"/>
                         </a:ext>
                       </a:extLst>
                     </a:blip>
@@ -11712,21 +13005,145 @@
           </wp:inline>
         </w:drawing>
       </w:r>
-      <w:r>
-        <w:rPr>
-          <w:lang w:val="el-GR"/>
-        </w:rPr>
+    </w:p>
+    <w:p>
+      <w:pPr>
+        <w:jc w:val="both"/>
+        <w:rPr>
+          <w:lang w:val="el-GR"/>
+        </w:rPr>
+      </w:pPr>
+      <w:r>
+        <w:rPr>
+          <w:lang w:val="el-GR"/>
+        </w:rPr>
+        <w:lastRenderedPageBreak/>
         <w:t>Είναι εμφανές πως σε αυτήν την περίπτωση ο ασαφής ελεγκτής δεν έχει κανένα πρόβλημα να ακολουθήσει το σήμα αναφοράς. Από την άλλη, ο κλασικός ελεγκτής αντιμετωπίζει αρκετές δυσκολίες.</w:t>
       </w:r>
     </w:p>
     <w:sectPr>
+      <w:footerReference w:type="default" r:id="rId36"/>
+      <w:headerReference w:type="first" r:id="rId37"/>
+      <w:footerReference w:type="first" r:id="rId38"/>
       <w:pgSz w:w="12240" w:h="15840"/>
       <w:pgMar w:top="1440" w:right="1440" w:bottom="1440" w:left="1440" w:header="720" w:footer="720" w:gutter="0"/>
+      <w:pgNumType w:start="0"/>
       <w:cols w:space="720"/>
+      <w:titlePg/>
       <w:docGrid w:linePitch="360"/>
     </w:sectPr>
   </w:body>
 </w:document>
+</file>
+
+<file path=word/endnotes.xml><?xml version="1.0" encoding="utf-8"?>
+<w:endnotes xmlns:wpc="http://schemas.microsoft.com/office/word/2010/wordprocessingCanvas" xmlns:cx="http://schemas.microsoft.com/office/drawing/2014/chartex" xmlns:cx1="http://schemas.microsoft.com/office/drawing/2015/9/8/chartex" xmlns:cx2="http://schemas.microsoft.com/office/drawing/2015/10/21/chartex" xmlns:cx3="http://schemas.microsoft.com/office/drawing/2016/5/9/chartex" xmlns:cx4="http://schemas.microsoft.com/office/drawing/2016/5/10/chartex" xmlns:cx5="http://schemas.microsoft.com/office/drawing/2016/5/11/chartex" xmlns:cx6="http://schemas.microsoft.com/office/drawing/2016/5/12/chartex" xmlns:cx7="http://schemas.microsoft.com/office/drawing/2016/5/13/chartex" xmlns:cx8="http://schemas.microsoft.com/office/drawing/2016/5/14/chartex" xmlns:mc="http://schemas.openxmlformats.org/markup-compatibility/2006" xmlns:aink="http://schemas.microsoft.com/office/drawing/2016/ink" xmlns:am3d="http://schemas.microsoft.com/office/drawing/2017/model3d" xmlns:o="urn:schemas-microsoft-com:office:office" xmlns:r="http://schemas.openxmlformats.org/officeDocument/2006/relationships" xmlns:m="http://schemas.openxmlformats.org/officeDocument/2006/math" xmlns:v="urn:schemas-microsoft-com:vml" xmlns:wp14="http://schemas.microsoft.com/office/word/2010/wordprocessingDrawing" xmlns:wp="http://schemas.openxmlformats.org/drawingml/2006/wordprocessingDrawing" xmlns:w10="urn:schemas-microsoft-com:office:word" xmlns:w="http://schemas.openxmlformats.org/wordprocessingml/2006/main" xmlns:w14="http://schemas.microsoft.com/office/word/2010/wordml" xmlns:w15="http://schemas.microsoft.com/office/word/2012/wordml" xmlns:w16cex="http://schemas.microsoft.com/office/word/2018/wordml/cex" xmlns:w16cid="http://schemas.microsoft.com/office/word/2016/wordml/cid" xmlns:w16="http://schemas.microsoft.com/office/word/2018/wordml" xmlns:w16sdtdh="http://schemas.microsoft.com/office/word/2020/wordml/sdtdatahash" xmlns:w16se="http://schemas.microsoft.com/office/word/2015/wordml/symex" xmlns:wpg="http://schemas.microsoft.com/office/word/2010/wordprocessingGroup" xmlns:wpi="http://schemas.microsoft.com/office/word/2010/wordprocessingInk" xmlns:wne="http://schemas.microsoft.com/office/word/2006/wordml" xmlns:wps="http://schemas.microsoft.com/office/word/2010/wordprocessingShape" mc:Ignorable="w14 w15 w16se w16cid w16 w16cex w16sdtdh wp14">
+  <w:endnote w:type="separator" w:id="-1">
+    <w:p>
+      <w:pPr>
+        <w:spacing w:after="0" w:line="240" w:lineRule="auto"/>
+      </w:pPr>
+      <w:r>
+        <w:separator/>
+      </w:r>
+    </w:p>
+  </w:endnote>
+  <w:endnote w:type="continuationSeparator" w:id="0">
+    <w:p>
+      <w:pPr>
+        <w:spacing w:after="0" w:line="240" w:lineRule="auto"/>
+      </w:pPr>
+      <w:r>
+        <w:continuationSeparator/>
+      </w:r>
+    </w:p>
+  </w:endnote>
+</w:endnotes>
+</file>
+
+<file path=word/footer1.xml><?xml version="1.0" encoding="utf-8"?>
+<w:ftr xmlns:wpc="http://schemas.microsoft.com/office/word/2010/wordprocessingCanvas" xmlns:cx="http://schemas.microsoft.com/office/drawing/2014/chartex" xmlns:cx1="http://schemas.microsoft.com/office/drawing/2015/9/8/chartex" xmlns:cx2="http://schemas.microsoft.com/office/drawing/2015/10/21/chartex" xmlns:cx3="http://schemas.microsoft.com/office/drawing/2016/5/9/chartex" xmlns:cx4="http://schemas.microsoft.com/office/drawing/2016/5/10/chartex" xmlns:cx5="http://schemas.microsoft.com/office/drawing/2016/5/11/chartex" xmlns:cx6="http://schemas.microsoft.com/office/drawing/2016/5/12/chartex" xmlns:cx7="http://schemas.microsoft.com/office/drawing/2016/5/13/chartex" xmlns:cx8="http://schemas.microsoft.com/office/drawing/2016/5/14/chartex" xmlns:mc="http://schemas.openxmlformats.org/markup-compatibility/2006" xmlns:aink="http://schemas.microsoft.com/office/drawing/2016/ink" xmlns:am3d="http://schemas.microsoft.com/office/drawing/2017/model3d" xmlns:o="urn:schemas-microsoft-com:office:office" xmlns:r="http://schemas.openxmlformats.org/officeDocument/2006/relationships" xmlns:m="http://schemas.openxmlformats.org/officeDocument/2006/math" xmlns:v="urn:schemas-microsoft-com:vml" xmlns:wp14="http://schemas.microsoft.com/office/word/2010/wordprocessingDrawing" xmlns:wp="http://schemas.openxmlformats.org/drawingml/2006/wordprocessingDrawing" xmlns:w10="urn:schemas-microsoft-com:office:word" xmlns:w="http://schemas.openxmlformats.org/wordprocessingml/2006/main" xmlns:w14="http://schemas.microsoft.com/office/word/2010/wordml" xmlns:w15="http://schemas.microsoft.com/office/word/2012/wordml" xmlns:w16cex="http://schemas.microsoft.com/office/word/2018/wordml/cex" xmlns:w16cid="http://schemas.microsoft.com/office/word/2016/wordml/cid" xmlns:w16="http://schemas.microsoft.com/office/word/2018/wordml" xmlns:w16sdtdh="http://schemas.microsoft.com/office/word/2020/wordml/sdtdatahash" xmlns:w16se="http://schemas.microsoft.com/office/word/2015/wordml/symex" xmlns:wpg="http://schemas.microsoft.com/office/word/2010/wordprocessingGroup" xmlns:wpi="http://schemas.microsoft.com/office/word/2010/wordprocessingInk" xmlns:wne="http://schemas.microsoft.com/office/word/2006/wordml" xmlns:wps="http://schemas.microsoft.com/office/word/2010/wordprocessingShape" mc:Ignorable="w14 w15 w16se w16cid w16 w16cex w16sdtdh wp14">
+  <w:p>
+    <w:pPr>
+      <w:pStyle w:val="a7"/>
+      <w:jc w:val="center"/>
+      <w:rPr>
+        <w:lang w:val="el-GR"/>
+      </w:rPr>
+    </w:pPr>
+    <w:r>
+      <w:rPr>
+        <w:lang w:val="el-GR"/>
+      </w:rPr>
+      <w:t>Ασαφή Συστήματα | ΤΗΜΜΥ ΑΠΘ | Παυλίδης Μιχαήλ Ιάσων - 9015</w:t>
+    </w:r>
+  </w:p>
+</w:ftr>
+</file>
+
+<file path=word/footer2.xml><?xml version="1.0" encoding="utf-8"?>
+<w:ftr xmlns:wpc="http://schemas.microsoft.com/office/word/2010/wordprocessingCanvas" xmlns:cx="http://schemas.microsoft.com/office/drawing/2014/chartex" xmlns:cx1="http://schemas.microsoft.com/office/drawing/2015/9/8/chartex" xmlns:cx2="http://schemas.microsoft.com/office/drawing/2015/10/21/chartex" xmlns:cx3="http://schemas.microsoft.com/office/drawing/2016/5/9/chartex" xmlns:cx4="http://schemas.microsoft.com/office/drawing/2016/5/10/chartex" xmlns:cx5="http://schemas.microsoft.com/office/drawing/2016/5/11/chartex" xmlns:cx6="http://schemas.microsoft.com/office/drawing/2016/5/12/chartex" xmlns:cx7="http://schemas.microsoft.com/office/drawing/2016/5/13/chartex" xmlns:cx8="http://schemas.microsoft.com/office/drawing/2016/5/14/chartex" xmlns:mc="http://schemas.openxmlformats.org/markup-compatibility/2006" xmlns:aink="http://schemas.microsoft.com/office/drawing/2016/ink" xmlns:am3d="http://schemas.microsoft.com/office/drawing/2017/model3d" xmlns:o="urn:schemas-microsoft-com:office:office" xmlns:r="http://schemas.openxmlformats.org/officeDocument/2006/relationships" xmlns:m="http://schemas.openxmlformats.org/officeDocument/2006/math" xmlns:v="urn:schemas-microsoft-com:vml" xmlns:wp14="http://schemas.microsoft.com/office/word/2010/wordprocessingDrawing" xmlns:wp="http://schemas.openxmlformats.org/drawingml/2006/wordprocessingDrawing" xmlns:w10="urn:schemas-microsoft-com:office:word" xmlns:w="http://schemas.openxmlformats.org/wordprocessingml/2006/main" xmlns:w14="http://schemas.microsoft.com/office/word/2010/wordml" xmlns:w15="http://schemas.microsoft.com/office/word/2012/wordml" xmlns:w16cex="http://schemas.microsoft.com/office/word/2018/wordml/cex" xmlns:w16cid="http://schemas.microsoft.com/office/word/2016/wordml/cid" xmlns:w16="http://schemas.microsoft.com/office/word/2018/wordml" xmlns:w16sdtdh="http://schemas.microsoft.com/office/word/2020/wordml/sdtdatahash" xmlns:w16se="http://schemas.microsoft.com/office/word/2015/wordml/symex" xmlns:wpg="http://schemas.microsoft.com/office/word/2010/wordprocessingGroup" xmlns:wpi="http://schemas.microsoft.com/office/word/2010/wordprocessingInk" xmlns:wne="http://schemas.microsoft.com/office/word/2006/wordml" xmlns:wps="http://schemas.microsoft.com/office/word/2010/wordprocessingShape" mc:Ignorable="w14 w15 w16se w16cid w16 w16cex w16sdtdh wp14">
+  <w:p>
+    <w:pPr>
+      <w:pStyle w:val="a7"/>
+      <w:jc w:val="center"/>
+      <w:rPr>
+        <w:lang w:val="el-GR"/>
+      </w:rPr>
+    </w:pPr>
+    <w:r>
+      <w:rPr>
+        <w:lang w:val="el-GR"/>
+      </w:rPr>
+      <w:t>Ασαφή Συστήματα | ΤΗΜΜΥ ΑΠΘ | Παυλίδης Μιχαήλ Ιάσων - 9015</w:t>
+    </w:r>
+  </w:p>
+</w:ftr>
+</file>
+
+<file path=word/footnotes.xml><?xml version="1.0" encoding="utf-8"?>
+<w:footnotes xmlns:wpc="http://schemas.microsoft.com/office/word/2010/wordprocessingCanvas" xmlns:cx="http://schemas.microsoft.com/office/drawing/2014/chartex" xmlns:cx1="http://schemas.microsoft.com/office/drawing/2015/9/8/chartex" xmlns:cx2="http://schemas.microsoft.com/office/drawing/2015/10/21/chartex" xmlns:cx3="http://schemas.microsoft.com/office/drawing/2016/5/9/chartex" xmlns:cx4="http://schemas.microsoft.com/office/drawing/2016/5/10/chartex" xmlns:cx5="http://schemas.microsoft.com/office/drawing/2016/5/11/chartex" xmlns:cx6="http://schemas.microsoft.com/office/drawing/2016/5/12/chartex" xmlns:cx7="http://schemas.microsoft.com/office/drawing/2016/5/13/chartex" xmlns:cx8="http://schemas.microsoft.com/office/drawing/2016/5/14/chartex" xmlns:mc="http://schemas.openxmlformats.org/markup-compatibility/2006" xmlns:aink="http://schemas.microsoft.com/office/drawing/2016/ink" xmlns:am3d="http://schemas.microsoft.com/office/drawing/2017/model3d" xmlns:o="urn:schemas-microsoft-com:office:office" xmlns:r="http://schemas.openxmlformats.org/officeDocument/2006/relationships" xmlns:m="http://schemas.openxmlformats.org/officeDocument/2006/math" xmlns:v="urn:schemas-microsoft-com:vml" xmlns:wp14="http://schemas.microsoft.com/office/word/2010/wordprocessingDrawing" xmlns:wp="http://schemas.openxmlformats.org/drawingml/2006/wordprocessingDrawing" xmlns:w10="urn:schemas-microsoft-com:office:word" xmlns:w="http://schemas.openxmlformats.org/wordprocessingml/2006/main" xmlns:w14="http://schemas.microsoft.com/office/word/2010/wordml" xmlns:w15="http://schemas.microsoft.com/office/word/2012/wordml" xmlns:w16cex="http://schemas.microsoft.com/office/word/2018/wordml/cex" xmlns:w16cid="http://schemas.microsoft.com/office/word/2016/wordml/cid" xmlns:w16="http://schemas.microsoft.com/office/word/2018/wordml" xmlns:w16sdtdh="http://schemas.microsoft.com/office/word/2020/wordml/sdtdatahash" xmlns:w16se="http://schemas.microsoft.com/office/word/2015/wordml/symex" xmlns:wpg="http://schemas.microsoft.com/office/word/2010/wordprocessingGroup" xmlns:wpi="http://schemas.microsoft.com/office/word/2010/wordprocessingInk" xmlns:wne="http://schemas.microsoft.com/office/word/2006/wordml" xmlns:wps="http://schemas.microsoft.com/office/word/2010/wordprocessingShape" mc:Ignorable="w14 w15 w16se w16cid w16 w16cex w16sdtdh wp14">
+  <w:footnote w:type="separator" w:id="-1">
+    <w:p>
+      <w:pPr>
+        <w:spacing w:after="0" w:line="240" w:lineRule="auto"/>
+      </w:pPr>
+      <w:r>
+        <w:separator/>
+      </w:r>
+    </w:p>
+  </w:footnote>
+  <w:footnote w:type="continuationSeparator" w:id="0">
+    <w:p>
+      <w:pPr>
+        <w:spacing w:after="0" w:line="240" w:lineRule="auto"/>
+      </w:pPr>
+      <w:r>
+        <w:continuationSeparator/>
+      </w:r>
+    </w:p>
+  </w:footnote>
+</w:footnotes>
+</file>
+
+<file path=word/header1.xml><?xml version="1.0" encoding="utf-8"?>
+<w:hdr xmlns:wpc="http://schemas.microsoft.com/office/word/2010/wordprocessingCanvas" xmlns:cx="http://schemas.microsoft.com/office/drawing/2014/chartex" xmlns:cx1="http://schemas.microsoft.com/office/drawing/2015/9/8/chartex" xmlns:cx2="http://schemas.microsoft.com/office/drawing/2015/10/21/chartex" xmlns:cx3="http://schemas.microsoft.com/office/drawing/2016/5/9/chartex" xmlns:cx4="http://schemas.microsoft.com/office/drawing/2016/5/10/chartex" xmlns:cx5="http://schemas.microsoft.com/office/drawing/2016/5/11/chartex" xmlns:cx6="http://schemas.microsoft.com/office/drawing/2016/5/12/chartex" xmlns:cx7="http://schemas.microsoft.com/office/drawing/2016/5/13/chartex" xmlns:cx8="http://schemas.microsoft.com/office/drawing/2016/5/14/chartex" xmlns:mc="http://schemas.openxmlformats.org/markup-compatibility/2006" xmlns:aink="http://schemas.microsoft.com/office/drawing/2016/ink" xmlns:am3d="http://schemas.microsoft.com/office/drawing/2017/model3d" xmlns:o="urn:schemas-microsoft-com:office:office" xmlns:r="http://schemas.openxmlformats.org/officeDocument/2006/relationships" xmlns:m="http://schemas.openxmlformats.org/officeDocument/2006/math" xmlns:v="urn:schemas-microsoft-com:vml" xmlns:wp14="http://schemas.microsoft.com/office/word/2010/wordprocessingDrawing" xmlns:wp="http://schemas.openxmlformats.org/drawingml/2006/wordprocessingDrawing" xmlns:w10="urn:schemas-microsoft-com:office:word" xmlns:w="http://schemas.openxmlformats.org/wordprocessingml/2006/main" xmlns:w14="http://schemas.microsoft.com/office/word/2010/wordml" xmlns:w15="http://schemas.microsoft.com/office/word/2012/wordml" xmlns:w16cex="http://schemas.microsoft.com/office/word/2018/wordml/cex" xmlns:w16cid="http://schemas.microsoft.com/office/word/2016/wordml/cid" xmlns:w16="http://schemas.microsoft.com/office/word/2018/wordml" xmlns:w16sdtdh="http://schemas.microsoft.com/office/word/2020/wordml/sdtdatahash" xmlns:w16se="http://schemas.microsoft.com/office/word/2015/wordml/symex" xmlns:wpg="http://schemas.microsoft.com/office/word/2010/wordprocessingGroup" xmlns:wpi="http://schemas.microsoft.com/office/word/2010/wordprocessingInk" xmlns:wne="http://schemas.microsoft.com/office/word/2006/wordml" xmlns:wps="http://schemas.microsoft.com/office/word/2010/wordprocessingShape" mc:Ignorable="w14 w15 w16se w16cid w16 w16cex w16sdtdh wp14">
+  <w:p>
+    <w:pPr>
+      <w:pStyle w:val="a7"/>
+      <w:jc w:val="center"/>
+      <w:rPr>
+        <w:lang w:val="el-GR"/>
+      </w:rPr>
+    </w:pPr>
+    <w:r>
+      <w:rPr>
+        <w:lang w:val="el-GR"/>
+      </w:rPr>
+      <w:t>Αριστοτέλειο Πανεπιστήμιο Θεσσαλονίκης | Τμήμα Ηλεκτρολόγων Μηχανικών και Μηχανικών Υπολογιστών</w:t>
+    </w:r>
+  </w:p>
+</w:hdr>
 </file>
 
 <file path=word/numbering.xml><?xml version="1.0" encoding="utf-8"?>
@@ -12945,6 +14362,73 @@
       </w:rPr>
     </w:tblStylePr>
   </w:style>
+  <w:style w:type="paragraph" w:styleId="a6">
+    <w:name w:val="No Spacing"/>
+    <w:link w:val="Char"/>
+    <w:uiPriority w:val="1"/>
+    <w:qFormat/>
+    <w:rsid w:val="006A143F"/>
+    <w:pPr>
+      <w:spacing w:after="0" w:line="240" w:lineRule="auto"/>
+    </w:pPr>
+    <w:rPr>
+      <w:rFonts w:eastAsiaTheme="minorEastAsia"/>
+    </w:rPr>
+  </w:style>
+  <w:style w:type="character" w:customStyle="1" w:styleId="Char">
+    <w:name w:val="Χωρίς διάστιχο Char"/>
+    <w:basedOn w:val="a0"/>
+    <w:link w:val="a6"/>
+    <w:uiPriority w:val="1"/>
+    <w:rsid w:val="006A143F"/>
+    <w:rPr>
+      <w:rFonts w:eastAsiaTheme="minorEastAsia"/>
+    </w:rPr>
+  </w:style>
+  <w:style w:type="paragraph" w:styleId="a7">
+    <w:name w:val="header"/>
+    <w:basedOn w:val="a"/>
+    <w:link w:val="Char0"/>
+    <w:uiPriority w:val="99"/>
+    <w:unhideWhenUsed/>
+    <w:rsid w:val="006A143F"/>
+    <w:pPr>
+      <w:tabs>
+        <w:tab w:val="center" w:pos="4680"/>
+        <w:tab w:val="right" w:pos="9360"/>
+      </w:tabs>
+      <w:spacing w:after="0" w:line="240" w:lineRule="auto"/>
+    </w:pPr>
+  </w:style>
+  <w:style w:type="character" w:customStyle="1" w:styleId="Char0">
+    <w:name w:val="Κεφαλίδα Char"/>
+    <w:basedOn w:val="a0"/>
+    <w:link w:val="a7"/>
+    <w:uiPriority w:val="99"/>
+    <w:rsid w:val="006A143F"/>
+  </w:style>
+  <w:style w:type="paragraph" w:styleId="a8">
+    <w:name w:val="footer"/>
+    <w:basedOn w:val="a"/>
+    <w:link w:val="Char1"/>
+    <w:uiPriority w:val="99"/>
+    <w:unhideWhenUsed/>
+    <w:rsid w:val="006A143F"/>
+    <w:pPr>
+      <w:tabs>
+        <w:tab w:val="center" w:pos="4680"/>
+        <w:tab w:val="right" w:pos="9360"/>
+      </w:tabs>
+      <w:spacing w:after="0" w:line="240" w:lineRule="auto"/>
+    </w:pPr>
+  </w:style>
+  <w:style w:type="character" w:customStyle="1" w:styleId="Char1">
+    <w:name w:val="Υποσέλιδο Char"/>
+    <w:basedOn w:val="a0"/>
+    <w:link w:val="a8"/>
+    <w:uiPriority w:val="99"/>
+    <w:rsid w:val="006A143F"/>
+  </w:style>
 </w:styles>
 </file>
 

</xml_diff>